<commit_message>
fix: header logos, section breaks, and coordinator label
- Inject dynamic partner/foundation logos into DOCX header via post-processing
- Restore portrait section breaks lost during raw OOXML substitution
- Rename "Coordenador Foxconn" to "Coordenador do Projeto na Empresa"
- Update template with logo placeholder tags

Co-Authored-By: Claude Opus 4.6 <noreply@anthropic.com>
</commit_message>
<xml_diff>
--- a/graest-app/public/template.docx
+++ b/graest-app/public/template.docx
@@ -207,7 +207,25 @@
           <w:sz w:val="20"/>
           <w:szCs w:val="20"/>
         </w:rPr>
-        <w:t>{projectName}</w:t>
+        <w:t>{</w:t>
+      </w:r>
+      <w:proofErr w:type="spellStart"/>
+      <w:r>
+        <w:rPr>
+          <w:rFonts w:ascii="Verdana" w:hAnsi="Verdana"/>
+          <w:sz w:val="20"/>
+          <w:szCs w:val="20"/>
+        </w:rPr>
+        <w:t>projectName</w:t>
+      </w:r>
+      <w:proofErr w:type="spellEnd"/>
+      <w:r>
+        <w:rPr>
+          <w:rFonts w:ascii="Verdana" w:hAnsi="Verdana"/>
+          <w:sz w:val="20"/>
+          <w:szCs w:val="20"/>
+        </w:rPr>
+        <w:t>}</w:t>
       </w:r>
     </w:p>
     <w:p>
@@ -237,7 +255,25 @@
           <w:sz w:val="20"/>
           <w:szCs w:val="20"/>
         </w:rPr>
-        <w:t>{projectNickname}</w:t>
+        <w:t>{</w:t>
+      </w:r>
+      <w:proofErr w:type="spellStart"/>
+      <w:r>
+        <w:rPr>
+          <w:rFonts w:ascii="Verdana" w:hAnsi="Verdana"/>
+          <w:sz w:val="20"/>
+          <w:szCs w:val="20"/>
+        </w:rPr>
+        <w:t>projectNickname</w:t>
+      </w:r>
+      <w:proofErr w:type="spellEnd"/>
+      <w:r>
+        <w:rPr>
+          <w:rFonts w:ascii="Verdana" w:hAnsi="Verdana"/>
+          <w:sz w:val="20"/>
+          <w:szCs w:val="20"/>
+        </w:rPr>
+        <w:t>}</w:t>
       </w:r>
     </w:p>
     <w:p>
@@ -267,7 +303,25 @@
           <w:sz w:val="20"/>
           <w:szCs w:val="20"/>
         </w:rPr>
-        <w:t>{coordinatorInstitution}</w:t>
+        <w:t>{</w:t>
+      </w:r>
+      <w:proofErr w:type="spellStart"/>
+      <w:r>
+        <w:rPr>
+          <w:rFonts w:ascii="Verdana" w:hAnsi="Verdana"/>
+          <w:sz w:val="20"/>
+          <w:szCs w:val="20"/>
+        </w:rPr>
+        <w:t>coordinatorInstitution</w:t>
+      </w:r>
+      <w:proofErr w:type="spellEnd"/>
+      <w:r>
+        <w:rPr>
+          <w:rFonts w:ascii="Verdana" w:hAnsi="Verdana"/>
+          <w:sz w:val="20"/>
+          <w:szCs w:val="20"/>
+        </w:rPr>
+        <w:t>}</w:t>
       </w:r>
     </w:p>
     <w:p>
@@ -306,7 +360,25 @@
           <w:sz w:val="20"/>
           <w:szCs w:val="20"/>
         </w:rPr>
-        <w:t>{coordinatorInstitution}</w:t>
+        <w:t>{</w:t>
+      </w:r>
+      <w:proofErr w:type="spellStart"/>
+      <w:r>
+        <w:rPr>
+          <w:rFonts w:ascii="Verdana" w:hAnsi="Verdana"/>
+          <w:sz w:val="20"/>
+          <w:szCs w:val="20"/>
+        </w:rPr>
+        <w:t>coordinatorInstitution</w:t>
+      </w:r>
+      <w:proofErr w:type="spellEnd"/>
+      <w:r>
+        <w:rPr>
+          <w:rFonts w:ascii="Verdana" w:hAnsi="Verdana"/>
+          <w:sz w:val="20"/>
+          <w:szCs w:val="20"/>
+        </w:rPr>
+        <w:t>}</w:t>
       </w:r>
       <w:r>
         <w:rPr>
@@ -323,7 +395,25 @@
           <w:sz w:val="20"/>
           <w:szCs w:val="20"/>
         </w:rPr>
-        <w:t>{coordinatorFoxconn}</w:t>
+        <w:t>{</w:t>
+      </w:r>
+      <w:proofErr w:type="spellStart"/>
+      <w:r>
+        <w:rPr>
+          <w:rFonts w:ascii="Verdana" w:hAnsi="Verdana"/>
+          <w:sz w:val="20"/>
+          <w:szCs w:val="20"/>
+        </w:rPr>
+        <w:t>coordinatorFoxconn</w:t>
+      </w:r>
+      <w:proofErr w:type="spellEnd"/>
+      <w:r>
+        <w:rPr>
+          <w:rFonts w:ascii="Verdana" w:hAnsi="Verdana"/>
+          <w:sz w:val="20"/>
+          <w:szCs w:val="20"/>
+        </w:rPr>
+        <w:t>}</w:t>
       </w:r>
     </w:p>
     <w:p>
@@ -377,15 +467,25 @@
           <w:sz w:val="20"/>
           <w:szCs w:val="20"/>
         </w:rPr>
-        <w:t>{totalValue}</w:t>
+        <w:t>{</w:t>
       </w:r>
+      <w:proofErr w:type="spellStart"/>
       <w:r>
         <w:rPr>
           <w:rFonts w:ascii="Verdana" w:hAnsi="Verdana"/>
           <w:sz w:val="20"/>
           <w:szCs w:val="20"/>
         </w:rPr>
-        <w:t xml:space="preserve"> </w:t>
+        <w:t>totalValue</w:t>
+      </w:r>
+      <w:proofErr w:type="spellEnd"/>
+      <w:r>
+        <w:rPr>
+          <w:rFonts w:ascii="Verdana" w:hAnsi="Verdana"/>
+          <w:sz w:val="20"/>
+          <w:szCs w:val="20"/>
+        </w:rPr>
+        <w:t xml:space="preserve">} </w:t>
       </w:r>
       <w:r>
         <w:rPr>
@@ -401,7 +501,25 @@
           <w:sz w:val="20"/>
           <w:szCs w:val="20"/>
         </w:rPr>
-        <w:t>{totalValueWritten}</w:t>
+        <w:t>{</w:t>
+      </w:r>
+      <w:proofErr w:type="spellStart"/>
+      <w:r>
+        <w:rPr>
+          <w:rFonts w:ascii="Verdana" w:hAnsi="Verdana"/>
+          <w:sz w:val="20"/>
+          <w:szCs w:val="20"/>
+        </w:rPr>
+        <w:t>totalValueWritten</w:t>
+      </w:r>
+      <w:proofErr w:type="spellEnd"/>
+      <w:r>
+        <w:rPr>
+          <w:rFonts w:ascii="Verdana" w:hAnsi="Verdana"/>
+          <w:sz w:val="20"/>
+          <w:szCs w:val="20"/>
+        </w:rPr>
+        <w:t>}</w:t>
       </w:r>
       <w:r>
         <w:rPr>
@@ -440,7 +558,25 @@
           <w:sz w:val="20"/>
           <w:szCs w:val="20"/>
         </w:rPr>
-        <w:t>{executionPeriod}</w:t>
+        <w:t>{</w:t>
+      </w:r>
+      <w:proofErr w:type="spellStart"/>
+      <w:r>
+        <w:rPr>
+          <w:rFonts w:ascii="Verdana" w:hAnsi="Verdana"/>
+          <w:sz w:val="20"/>
+          <w:szCs w:val="20"/>
+        </w:rPr>
+        <w:t>executionPeriod</w:t>
+      </w:r>
+      <w:proofErr w:type="spellEnd"/>
+      <w:r>
+        <w:rPr>
+          <w:rFonts w:ascii="Verdana" w:hAnsi="Verdana"/>
+          <w:sz w:val="20"/>
+          <w:szCs w:val="20"/>
+        </w:rPr>
+        <w:t>}</w:t>
       </w:r>
     </w:p>
     <w:p>
@@ -482,7 +618,29 @@
           <w:sz w:val="20"/>
           <w:szCs w:val="20"/>
         </w:rPr>
-        <w:t>{validityPeriod}</w:t>
+        <w:t>{</w:t>
+      </w:r>
+      <w:proofErr w:type="spellStart"/>
+      <w:r>
+        <w:rPr>
+          <w:rFonts w:ascii="Verdana" w:hAnsi="Verdana"/>
+          <w:b/>
+          <w:bCs/>
+          <w:sz w:val="20"/>
+          <w:szCs w:val="20"/>
+        </w:rPr>
+        <w:t>validityPeriod</w:t>
+      </w:r>
+      <w:proofErr w:type="spellEnd"/>
+      <w:r>
+        <w:rPr>
+          <w:rFonts w:ascii="Verdana" w:hAnsi="Verdana"/>
+          <w:b/>
+          <w:bCs/>
+          <w:sz w:val="20"/>
+          <w:szCs w:val="20"/>
+        </w:rPr>
+        <w:t>}</w:t>
       </w:r>
       <w:r>
         <w:rPr>
@@ -664,7 +822,29 @@
                 <w:szCs w:val="20"/>
                 <w:lang w:eastAsia="pt-BR"/>
               </w:rPr>
-              <w:t>{sw_dev_check}</w:t>
+              <w:t>{</w:t>
+            </w:r>
+            <w:proofErr w:type="spellStart"/>
+            <w:r>
+              <w:rPr>
+                <w:rFonts w:ascii="Verdana" w:eastAsia="Times New Roman" w:hAnsi="Verdana" w:cs="Calibri"/>
+                <w:color w:val="000000"/>
+                <w:sz w:val="20"/>
+                <w:szCs w:val="20"/>
+                <w:lang w:eastAsia="pt-BR"/>
+              </w:rPr>
+              <w:t>sw_dev_check</w:t>
+            </w:r>
+            <w:proofErr w:type="spellEnd"/>
+            <w:r>
+              <w:rPr>
+                <w:rFonts w:ascii="Verdana" w:eastAsia="Times New Roman" w:hAnsi="Verdana" w:cs="Calibri"/>
+                <w:color w:val="000000"/>
+                <w:sz w:val="20"/>
+                <w:szCs w:val="20"/>
+                <w:lang w:eastAsia="pt-BR"/>
+              </w:rPr>
+              <w:t>}</w:t>
             </w:r>
           </w:p>
         </w:tc>
@@ -760,7 +940,29 @@
                 <w:szCs w:val="20"/>
                 <w:lang w:eastAsia="pt-BR"/>
               </w:rPr>
-              <w:t>{product_dev_check}</w:t>
+              <w:t>{</w:t>
+            </w:r>
+            <w:proofErr w:type="spellStart"/>
+            <w:r>
+              <w:rPr>
+                <w:rFonts w:ascii="Verdana" w:eastAsia="Times New Roman" w:hAnsi="Verdana" w:cs="Calibri"/>
+                <w:color w:val="000000"/>
+                <w:sz w:val="20"/>
+                <w:szCs w:val="20"/>
+                <w:lang w:eastAsia="pt-BR"/>
+              </w:rPr>
+              <w:t>product_dev_check</w:t>
+            </w:r>
+            <w:proofErr w:type="spellEnd"/>
+            <w:r>
+              <w:rPr>
+                <w:rFonts w:ascii="Verdana" w:eastAsia="Times New Roman" w:hAnsi="Verdana" w:cs="Calibri"/>
+                <w:color w:val="000000"/>
+                <w:sz w:val="20"/>
+                <w:szCs w:val="20"/>
+                <w:lang w:eastAsia="pt-BR"/>
+              </w:rPr>
+              <w:t>}</w:t>
             </w:r>
           </w:p>
         </w:tc>
@@ -856,7 +1058,29 @@
                 <w:szCs w:val="20"/>
                 <w:lang w:eastAsia="pt-BR"/>
               </w:rPr>
-              <w:t>{process_dev_check}</w:t>
+              <w:t>{</w:t>
+            </w:r>
+            <w:proofErr w:type="spellStart"/>
+            <w:r>
+              <w:rPr>
+                <w:rFonts w:ascii="Verdana" w:eastAsia="Times New Roman" w:hAnsi="Verdana" w:cs="Calibri"/>
+                <w:color w:val="000000"/>
+                <w:sz w:val="20"/>
+                <w:szCs w:val="20"/>
+                <w:lang w:eastAsia="pt-BR"/>
+              </w:rPr>
+              <w:t>process_dev_check</w:t>
+            </w:r>
+            <w:proofErr w:type="spellEnd"/>
+            <w:r>
+              <w:rPr>
+                <w:rFonts w:ascii="Verdana" w:eastAsia="Times New Roman" w:hAnsi="Verdana" w:cs="Calibri"/>
+                <w:color w:val="000000"/>
+                <w:sz w:val="20"/>
+                <w:szCs w:val="20"/>
+                <w:lang w:eastAsia="pt-BR"/>
+              </w:rPr>
+              <w:t>}</w:t>
             </w:r>
           </w:p>
         </w:tc>
@@ -952,7 +1176,29 @@
                 <w:szCs w:val="20"/>
                 <w:lang w:eastAsia="pt-BR"/>
               </w:rPr>
-              <w:t>{automation_check}</w:t>
+              <w:t>{</w:t>
+            </w:r>
+            <w:proofErr w:type="spellStart"/>
+            <w:r>
+              <w:rPr>
+                <w:rFonts w:ascii="Verdana" w:eastAsia="Times New Roman" w:hAnsi="Verdana" w:cs="Calibri"/>
+                <w:color w:val="000000"/>
+                <w:sz w:val="20"/>
+                <w:szCs w:val="20"/>
+                <w:lang w:eastAsia="pt-BR"/>
+              </w:rPr>
+              <w:t>automation_check</w:t>
+            </w:r>
+            <w:proofErr w:type="spellEnd"/>
+            <w:r>
+              <w:rPr>
+                <w:rFonts w:ascii="Verdana" w:eastAsia="Times New Roman" w:hAnsi="Verdana" w:cs="Calibri"/>
+                <w:color w:val="000000"/>
+                <w:sz w:val="20"/>
+                <w:szCs w:val="20"/>
+                <w:lang w:eastAsia="pt-BR"/>
+              </w:rPr>
+              <w:t>}</w:t>
             </w:r>
           </w:p>
         </w:tc>
@@ -1048,7 +1294,29 @@
                 <w:szCs w:val="20"/>
                 <w:lang w:eastAsia="pt-BR"/>
               </w:rPr>
-              <w:t>{training_pt_check}</w:t>
+              <w:t>{</w:t>
+            </w:r>
+            <w:proofErr w:type="spellStart"/>
+            <w:r>
+              <w:rPr>
+                <w:rFonts w:ascii="Verdana" w:eastAsia="Times New Roman" w:hAnsi="Verdana" w:cs="Calibri"/>
+                <w:color w:val="000000"/>
+                <w:sz w:val="20"/>
+                <w:szCs w:val="20"/>
+                <w:lang w:eastAsia="pt-BR"/>
+              </w:rPr>
+              <w:t>training_pt_check</w:t>
+            </w:r>
+            <w:proofErr w:type="spellEnd"/>
+            <w:r>
+              <w:rPr>
+                <w:rFonts w:ascii="Verdana" w:eastAsia="Times New Roman" w:hAnsi="Verdana" w:cs="Calibri"/>
+                <w:color w:val="000000"/>
+                <w:sz w:val="20"/>
+                <w:szCs w:val="20"/>
+                <w:lang w:eastAsia="pt-BR"/>
+              </w:rPr>
+              <w:t>}</w:t>
             </w:r>
           </w:p>
         </w:tc>
@@ -1144,7 +1412,29 @@
                 <w:szCs w:val="20"/>
                 <w:lang w:eastAsia="pt-BR"/>
               </w:rPr>
-              <w:t>{not_defined_pt_check}</w:t>
+              <w:t>{</w:t>
+            </w:r>
+            <w:proofErr w:type="spellStart"/>
+            <w:r>
+              <w:rPr>
+                <w:rFonts w:ascii="Verdana" w:eastAsia="Times New Roman" w:hAnsi="Verdana" w:cs="Calibri"/>
+                <w:color w:val="000000"/>
+                <w:sz w:val="20"/>
+                <w:szCs w:val="20"/>
+                <w:lang w:eastAsia="pt-BR"/>
+              </w:rPr>
+              <w:t>not_defined_pt_check</w:t>
+            </w:r>
+            <w:proofErr w:type="spellEnd"/>
+            <w:r>
+              <w:rPr>
+                <w:rFonts w:ascii="Verdana" w:eastAsia="Times New Roman" w:hAnsi="Verdana" w:cs="Calibri"/>
+                <w:color w:val="000000"/>
+                <w:sz w:val="20"/>
+                <w:szCs w:val="20"/>
+                <w:lang w:eastAsia="pt-BR"/>
+              </w:rPr>
+              <w:t>}</w:t>
             </w:r>
           </w:p>
         </w:tc>
@@ -1368,7 +1658,29 @@
                 <w:szCs w:val="20"/>
                 <w:lang w:eastAsia="pt-BR"/>
               </w:rPr>
-              <w:t>{basic_research_check}</w:t>
+              <w:t>{</w:t>
+            </w:r>
+            <w:proofErr w:type="spellStart"/>
+            <w:r>
+              <w:rPr>
+                <w:rFonts w:ascii="Verdana" w:eastAsia="Times New Roman" w:hAnsi="Verdana" w:cs="Calibri"/>
+                <w:color w:val="000000"/>
+                <w:sz w:val="20"/>
+                <w:szCs w:val="20"/>
+                <w:lang w:eastAsia="pt-BR"/>
+              </w:rPr>
+              <w:t>basic_research_check</w:t>
+            </w:r>
+            <w:proofErr w:type="spellEnd"/>
+            <w:r>
+              <w:rPr>
+                <w:rFonts w:ascii="Verdana" w:eastAsia="Times New Roman" w:hAnsi="Verdana" w:cs="Calibri"/>
+                <w:color w:val="000000"/>
+                <w:sz w:val="20"/>
+                <w:szCs w:val="20"/>
+                <w:lang w:eastAsia="pt-BR"/>
+              </w:rPr>
+              <w:t>}</w:t>
             </w:r>
           </w:p>
         </w:tc>
@@ -1463,7 +1775,29 @@
                 <w:szCs w:val="20"/>
                 <w:lang w:eastAsia="pt-BR"/>
               </w:rPr>
-              <w:t>{applied_research_check}</w:t>
+              <w:t>{</w:t>
+            </w:r>
+            <w:proofErr w:type="spellStart"/>
+            <w:r>
+              <w:rPr>
+                <w:rFonts w:ascii="Verdana" w:eastAsia="Times New Roman" w:hAnsi="Verdana" w:cs="Calibri"/>
+                <w:color w:val="000000"/>
+                <w:sz w:val="20"/>
+                <w:szCs w:val="20"/>
+                <w:lang w:eastAsia="pt-BR"/>
+              </w:rPr>
+              <w:t>applied_research_check</w:t>
+            </w:r>
+            <w:proofErr w:type="spellEnd"/>
+            <w:r>
+              <w:rPr>
+                <w:rFonts w:ascii="Verdana" w:eastAsia="Times New Roman" w:hAnsi="Verdana" w:cs="Calibri"/>
+                <w:color w:val="000000"/>
+                <w:sz w:val="20"/>
+                <w:szCs w:val="20"/>
+                <w:lang w:eastAsia="pt-BR"/>
+              </w:rPr>
+              <w:t>}</w:t>
             </w:r>
           </w:p>
         </w:tc>
@@ -1558,7 +1892,29 @@
                 <w:szCs w:val="20"/>
                 <w:lang w:eastAsia="pt-BR"/>
               </w:rPr>
-              <w:t>{experimental_dev_check}</w:t>
+              <w:t>{</w:t>
+            </w:r>
+            <w:proofErr w:type="spellStart"/>
+            <w:r>
+              <w:rPr>
+                <w:rFonts w:ascii="Verdana" w:eastAsia="Times New Roman" w:hAnsi="Verdana" w:cs="Calibri"/>
+                <w:color w:val="000000"/>
+                <w:sz w:val="20"/>
+                <w:szCs w:val="20"/>
+                <w:lang w:eastAsia="pt-BR"/>
+              </w:rPr>
+              <w:t>experimental_dev_check</w:t>
+            </w:r>
+            <w:proofErr w:type="spellEnd"/>
+            <w:r>
+              <w:rPr>
+                <w:rFonts w:ascii="Verdana" w:eastAsia="Times New Roman" w:hAnsi="Verdana" w:cs="Calibri"/>
+                <w:color w:val="000000"/>
+                <w:sz w:val="20"/>
+                <w:szCs w:val="20"/>
+                <w:lang w:eastAsia="pt-BR"/>
+              </w:rPr>
+              <w:t>}</w:t>
             </w:r>
           </w:p>
         </w:tc>
@@ -1653,7 +2009,29 @@
                 <w:szCs w:val="20"/>
                 <w:lang w:eastAsia="pt-BR"/>
               </w:rPr>
-              <w:t>{tech_innovation_check}</w:t>
+              <w:t>{</w:t>
+            </w:r>
+            <w:proofErr w:type="spellStart"/>
+            <w:r>
+              <w:rPr>
+                <w:rFonts w:ascii="Verdana" w:eastAsia="Times New Roman" w:hAnsi="Verdana" w:cs="Calibri"/>
+                <w:color w:val="000000"/>
+                <w:sz w:val="20"/>
+                <w:szCs w:val="20"/>
+                <w:lang w:eastAsia="pt-BR"/>
+              </w:rPr>
+              <w:t>tech_innovation_check</w:t>
+            </w:r>
+            <w:proofErr w:type="spellEnd"/>
+            <w:r>
+              <w:rPr>
+                <w:rFonts w:ascii="Verdana" w:eastAsia="Times New Roman" w:hAnsi="Verdana" w:cs="Calibri"/>
+                <w:color w:val="000000"/>
+                <w:sz w:val="20"/>
+                <w:szCs w:val="20"/>
+                <w:lang w:eastAsia="pt-BR"/>
+              </w:rPr>
+              <w:t>}</w:t>
             </w:r>
           </w:p>
         </w:tc>
@@ -1749,7 +2127,29 @@
                 <w:szCs w:val="20"/>
                 <w:lang w:eastAsia="pt-BR"/>
               </w:rPr>
-              <w:t>{training_at_check}</w:t>
+              <w:t>{</w:t>
+            </w:r>
+            <w:proofErr w:type="spellStart"/>
+            <w:r>
+              <w:rPr>
+                <w:rFonts w:ascii="Verdana" w:eastAsia="Times New Roman" w:hAnsi="Verdana" w:cs="Calibri"/>
+                <w:color w:val="000000"/>
+                <w:sz w:val="20"/>
+                <w:szCs w:val="20"/>
+                <w:lang w:eastAsia="pt-BR"/>
+              </w:rPr>
+              <w:t>training_at_check</w:t>
+            </w:r>
+            <w:proofErr w:type="spellEnd"/>
+            <w:r>
+              <w:rPr>
+                <w:rFonts w:ascii="Verdana" w:eastAsia="Times New Roman" w:hAnsi="Verdana" w:cs="Calibri"/>
+                <w:color w:val="000000"/>
+                <w:sz w:val="20"/>
+                <w:szCs w:val="20"/>
+                <w:lang w:eastAsia="pt-BR"/>
+              </w:rPr>
+              <w:t>}</w:t>
             </w:r>
           </w:p>
         </w:tc>
@@ -1844,7 +2244,29 @@
                 <w:szCs w:val="20"/>
                 <w:lang w:eastAsia="pt-BR"/>
               </w:rPr>
-              <w:t>{consulting_check}</w:t>
+              <w:t>{</w:t>
+            </w:r>
+            <w:proofErr w:type="spellStart"/>
+            <w:r>
+              <w:rPr>
+                <w:rFonts w:ascii="Verdana" w:eastAsia="Times New Roman" w:hAnsi="Verdana" w:cs="Calibri"/>
+                <w:color w:val="000000"/>
+                <w:sz w:val="20"/>
+                <w:szCs w:val="20"/>
+                <w:lang w:eastAsia="pt-BR"/>
+              </w:rPr>
+              <w:t>consulting_check</w:t>
+            </w:r>
+            <w:proofErr w:type="spellEnd"/>
+            <w:r>
+              <w:rPr>
+                <w:rFonts w:ascii="Verdana" w:eastAsia="Times New Roman" w:hAnsi="Verdana" w:cs="Calibri"/>
+                <w:color w:val="000000"/>
+                <w:sz w:val="20"/>
+                <w:szCs w:val="20"/>
+                <w:lang w:eastAsia="pt-BR"/>
+              </w:rPr>
+              <w:t>}</w:t>
             </w:r>
           </w:p>
         </w:tc>
@@ -1939,7 +2361,29 @@
                 <w:szCs w:val="20"/>
                 <w:lang w:eastAsia="pt-BR"/>
               </w:rPr>
-              <w:t>{not_defined_at_check}</w:t>
+              <w:t>{</w:t>
+            </w:r>
+            <w:proofErr w:type="spellStart"/>
+            <w:r>
+              <w:rPr>
+                <w:rFonts w:ascii="Verdana" w:eastAsia="Times New Roman" w:hAnsi="Verdana" w:cs="Calibri"/>
+                <w:color w:val="000000"/>
+                <w:sz w:val="20"/>
+                <w:szCs w:val="20"/>
+                <w:lang w:eastAsia="pt-BR"/>
+              </w:rPr>
+              <w:t>not_defined_at_check</w:t>
+            </w:r>
+            <w:proofErr w:type="spellEnd"/>
+            <w:r>
+              <w:rPr>
+                <w:rFonts w:ascii="Verdana" w:eastAsia="Times New Roman" w:hAnsi="Verdana" w:cs="Calibri"/>
+                <w:color w:val="000000"/>
+                <w:sz w:val="20"/>
+                <w:szCs w:val="20"/>
+                <w:lang w:eastAsia="pt-BR"/>
+              </w:rPr>
+              <w:t>}</w:t>
             </w:r>
           </w:p>
         </w:tc>
@@ -2154,6 +2598,7 @@
           <w:szCs w:val="20"/>
         </w:rPr>
       </w:pPr>
+      <w:proofErr w:type="gramStart"/>
       <w:r>
         <w:rPr>
           <w:rFonts w:ascii="Verdana" w:hAnsi="Verdana"/>
@@ -2168,7 +2613,16 @@
           <w:sz w:val="20"/>
           <w:szCs w:val="20"/>
         </w:rPr>
-        <w:t xml:space="preserve"> Objetivos Gerais</w:t>
+        <w:t xml:space="preserve"> Objetivos</w:t>
+      </w:r>
+      <w:proofErr w:type="gramEnd"/>
+      <w:r>
+        <w:rPr>
+          <w:rFonts w:ascii="Verdana" w:hAnsi="Verdana"/>
+          <w:sz w:val="20"/>
+          <w:szCs w:val="20"/>
+        </w:rPr>
+        <w:t xml:space="preserve"> Gerais</w:t>
       </w:r>
     </w:p>
     <w:p>
@@ -2562,6 +3016,7 @@
           <w:sz w:val="20"/>
           <w:szCs w:val="20"/>
         </w:rPr>
+        <w:lastRenderedPageBreak/>
         <w:t xml:space="preserve">ESTRATÉGIAS </w:t>
       </w:r>
     </w:p>
@@ -2583,7 +3038,6 @@
           <w:sz w:val="16"/>
           <w:szCs w:val="16"/>
         </w:rPr>
-        <w:lastRenderedPageBreak/>
         <w:t>(</w:t>
       </w:r>
       <w:r>
@@ -2976,7 +3430,29 @@
           <w:sz w:val="20"/>
           <w:szCs w:val="20"/>
         </w:rPr>
-        <w:t xml:space="preserve">  {index}. {name}</w:t>
+        <w:t xml:space="preserve">  {index}. {</w:t>
+      </w:r>
+      <w:proofErr w:type="spellStart"/>
+      <w:r>
+        <w:rPr>
+          <w:rFonts w:ascii="Verdana" w:hAnsi="Verdana"/>
+          <w:b/>
+          <w:bCs/>
+          <w:sz w:val="20"/>
+          <w:szCs w:val="20"/>
+        </w:rPr>
+        <w:t>name</w:t>
+      </w:r>
+      <w:proofErr w:type="spellEnd"/>
+      <w:r>
+        <w:rPr>
+          <w:rFonts w:ascii="Verdana" w:hAnsi="Verdana"/>
+          <w:b/>
+          <w:bCs/>
+          <w:sz w:val="20"/>
+          <w:szCs w:val="20"/>
+        </w:rPr>
+        <w:t>}</w:t>
       </w:r>
     </w:p>
     <w:p>
@@ -2998,7 +3474,29 @@
           <w:sz w:val="20"/>
           <w:szCs w:val="20"/>
         </w:rPr>
-        <w:t xml:space="preserve">  Descrição: {description}</w:t>
+        <w:t xml:space="preserve">  Descrição: {</w:t>
+      </w:r>
+      <w:proofErr w:type="spellStart"/>
+      <w:r>
+        <w:rPr>
+          <w:rFonts w:ascii="Verdana" w:hAnsi="Verdana"/>
+          <w:b/>
+          <w:bCs/>
+          <w:sz w:val="20"/>
+          <w:szCs w:val="20"/>
+        </w:rPr>
+        <w:t>description</w:t>
+      </w:r>
+      <w:proofErr w:type="spellEnd"/>
+      <w:r>
+        <w:rPr>
+          <w:rFonts w:ascii="Verdana" w:hAnsi="Verdana"/>
+          <w:b/>
+          <w:bCs/>
+          <w:sz w:val="20"/>
+          <w:szCs w:val="20"/>
+        </w:rPr>
+        <w:t>}</w:t>
       </w:r>
     </w:p>
     <w:p>
@@ -3020,7 +3518,29 @@
           <w:sz w:val="20"/>
           <w:szCs w:val="20"/>
         </w:rPr>
-        <w:t xml:space="preserve">  Justificativa: {justification}</w:t>
+        <w:t xml:space="preserve">  Justificativa: {</w:t>
+      </w:r>
+      <w:proofErr w:type="spellStart"/>
+      <w:r>
+        <w:rPr>
+          <w:rFonts w:ascii="Verdana" w:hAnsi="Verdana"/>
+          <w:b/>
+          <w:bCs/>
+          <w:sz w:val="20"/>
+          <w:szCs w:val="20"/>
+        </w:rPr>
+        <w:t>justification</w:t>
+      </w:r>
+      <w:proofErr w:type="spellEnd"/>
+      <w:r>
+        <w:rPr>
+          <w:rFonts w:ascii="Verdana" w:hAnsi="Verdana"/>
+          <w:b/>
+          <w:bCs/>
+          <w:sz w:val="20"/>
+          <w:szCs w:val="20"/>
+        </w:rPr>
+        <w:t>}</w:t>
       </w:r>
     </w:p>
     <w:p>
@@ -3042,7 +3562,63 @@
           <w:sz w:val="20"/>
           <w:szCs w:val="20"/>
         </w:rPr>
-        <w:t xml:space="preserve">  Início: {startDate}  Fim: {endDate}</w:t>
+        <w:t xml:space="preserve">  Início: {</w:t>
+      </w:r>
+      <w:proofErr w:type="spellStart"/>
+      <w:proofErr w:type="gramStart"/>
+      <w:r>
+        <w:rPr>
+          <w:rFonts w:ascii="Verdana" w:hAnsi="Verdana"/>
+          <w:b/>
+          <w:bCs/>
+          <w:sz w:val="20"/>
+          <w:szCs w:val="20"/>
+        </w:rPr>
+        <w:t>startDate</w:t>
+      </w:r>
+      <w:proofErr w:type="spellEnd"/>
+      <w:r>
+        <w:rPr>
+          <w:rFonts w:ascii="Verdana" w:hAnsi="Verdana"/>
+          <w:b/>
+          <w:bCs/>
+          <w:sz w:val="20"/>
+          <w:szCs w:val="20"/>
+        </w:rPr>
+        <w:t>}  Fim</w:t>
+      </w:r>
+      <w:proofErr w:type="gramEnd"/>
+      <w:r>
+        <w:rPr>
+          <w:rFonts w:ascii="Verdana" w:hAnsi="Verdana"/>
+          <w:b/>
+          <w:bCs/>
+          <w:sz w:val="20"/>
+          <w:szCs w:val="20"/>
+        </w:rPr>
+        <w:t>: {</w:t>
+      </w:r>
+      <w:proofErr w:type="spellStart"/>
+      <w:r>
+        <w:rPr>
+          <w:rFonts w:ascii="Verdana" w:hAnsi="Verdana"/>
+          <w:b/>
+          <w:bCs/>
+          <w:sz w:val="20"/>
+          <w:szCs w:val="20"/>
+        </w:rPr>
+        <w:t>endDate</w:t>
+      </w:r>
+      <w:proofErr w:type="spellEnd"/>
+      <w:r>
+        <w:rPr>
+          <w:rFonts w:ascii="Verdana" w:hAnsi="Verdana"/>
+          <w:b/>
+          <w:bCs/>
+          <w:sz w:val="20"/>
+          <w:szCs w:val="20"/>
+        </w:rPr>
+        <w:t>}</w:t>
       </w:r>
     </w:p>
     <w:p>
@@ -3064,7 +3640,29 @@
           <w:sz w:val="20"/>
           <w:szCs w:val="20"/>
         </w:rPr>
-        <w:t>{/activities}</w:t>
+        <w:t>{/</w:t>
+      </w:r>
+      <w:proofErr w:type="spellStart"/>
+      <w:r>
+        <w:rPr>
+          <w:rFonts w:ascii="Verdana" w:hAnsi="Verdana"/>
+          <w:b/>
+          <w:bCs/>
+          <w:sz w:val="20"/>
+          <w:szCs w:val="20"/>
+        </w:rPr>
+        <w:t>activities</w:t>
+      </w:r>
+      <w:proofErr w:type="spellEnd"/>
+      <w:r>
+        <w:rPr>
+          <w:rFonts w:ascii="Verdana" w:hAnsi="Verdana"/>
+          <w:b/>
+          <w:bCs/>
+          <w:sz w:val="20"/>
+          <w:szCs w:val="20"/>
+        </w:rPr>
+        <w:t>}</w:t>
       </w:r>
     </w:p>
     <w:p>
@@ -3216,7 +3814,29 @@
           <w:sz w:val="20"/>
           <w:szCs w:val="20"/>
         </w:rPr>
-        <w:t xml:space="preserve">  {index}. {name}</w:t>
+        <w:t xml:space="preserve">  {index}. {</w:t>
+      </w:r>
+      <w:proofErr w:type="spellStart"/>
+      <w:r>
+        <w:rPr>
+          <w:rFonts w:ascii="Verdana" w:hAnsi="Verdana"/>
+          <w:b/>
+          <w:bCs/>
+          <w:sz w:val="20"/>
+          <w:szCs w:val="20"/>
+        </w:rPr>
+        <w:t>name</w:t>
+      </w:r>
+      <w:proofErr w:type="spellEnd"/>
+      <w:r>
+        <w:rPr>
+          <w:rFonts w:ascii="Verdana" w:hAnsi="Verdana"/>
+          <w:b/>
+          <w:bCs/>
+          <w:sz w:val="20"/>
+          <w:szCs w:val="20"/>
+        </w:rPr>
+        <w:t>}</w:t>
       </w:r>
     </w:p>
     <w:p>
@@ -3238,7 +3858,51 @@
           <w:sz w:val="20"/>
           <w:szCs w:val="20"/>
         </w:rPr>
-        <w:t xml:space="preserve">  Formação: {education} — Grau: {degree}</w:t>
+        <w:t xml:space="preserve">  Formação: {</w:t>
+      </w:r>
+      <w:proofErr w:type="spellStart"/>
+      <w:r>
+        <w:rPr>
+          <w:rFonts w:ascii="Verdana" w:hAnsi="Verdana"/>
+          <w:b/>
+          <w:bCs/>
+          <w:sz w:val="20"/>
+          <w:szCs w:val="20"/>
+        </w:rPr>
+        <w:t>education</w:t>
+      </w:r>
+      <w:proofErr w:type="spellEnd"/>
+      <w:r>
+        <w:rPr>
+          <w:rFonts w:ascii="Verdana" w:hAnsi="Verdana"/>
+          <w:b/>
+          <w:bCs/>
+          <w:sz w:val="20"/>
+          <w:szCs w:val="20"/>
+        </w:rPr>
+        <w:t>} — Grau: {</w:t>
+      </w:r>
+      <w:proofErr w:type="spellStart"/>
+      <w:r>
+        <w:rPr>
+          <w:rFonts w:ascii="Verdana" w:hAnsi="Verdana"/>
+          <w:b/>
+          <w:bCs/>
+          <w:sz w:val="20"/>
+          <w:szCs w:val="20"/>
+        </w:rPr>
+        <w:t>degree</w:t>
+      </w:r>
+      <w:proofErr w:type="spellEnd"/>
+      <w:r>
+        <w:rPr>
+          <w:rFonts w:ascii="Verdana" w:hAnsi="Verdana"/>
+          <w:b/>
+          <w:bCs/>
+          <w:sz w:val="20"/>
+          <w:szCs w:val="20"/>
+        </w:rPr>
+        <w:t>}</w:t>
       </w:r>
     </w:p>
     <w:p>
@@ -3260,7 +3924,29 @@
           <w:sz w:val="20"/>
           <w:szCs w:val="20"/>
         </w:rPr>
-        <w:t xml:space="preserve">  Mini CV: {miniCv}</w:t>
+        <w:t xml:space="preserve">  Mini CV: {</w:t>
+      </w:r>
+      <w:proofErr w:type="spellStart"/>
+      <w:r>
+        <w:rPr>
+          <w:rFonts w:ascii="Verdana" w:hAnsi="Verdana"/>
+          <w:b/>
+          <w:bCs/>
+          <w:sz w:val="20"/>
+          <w:szCs w:val="20"/>
+        </w:rPr>
+        <w:t>miniCv</w:t>
+      </w:r>
+      <w:proofErr w:type="spellEnd"/>
+      <w:r>
+        <w:rPr>
+          <w:rFonts w:ascii="Verdana" w:hAnsi="Verdana"/>
+          <w:b/>
+          <w:bCs/>
+          <w:sz w:val="20"/>
+          <w:szCs w:val="20"/>
+        </w:rPr>
+        <w:t>}</w:t>
       </w:r>
     </w:p>
     <w:p>
@@ -3282,7 +3968,29 @@
           <w:sz w:val="20"/>
           <w:szCs w:val="20"/>
         </w:rPr>
-        <w:t xml:space="preserve">  Atividade: {activityAssignment}</w:t>
+        <w:t xml:space="preserve">  Atividade: {</w:t>
+      </w:r>
+      <w:proofErr w:type="spellStart"/>
+      <w:r>
+        <w:rPr>
+          <w:rFonts w:ascii="Verdana" w:hAnsi="Verdana"/>
+          <w:b/>
+          <w:bCs/>
+          <w:sz w:val="20"/>
+          <w:szCs w:val="20"/>
+        </w:rPr>
+        <w:t>activityAssignment</w:t>
+      </w:r>
+      <w:proofErr w:type="spellEnd"/>
+      <w:r>
+        <w:rPr>
+          <w:rFonts w:ascii="Verdana" w:hAnsi="Verdana"/>
+          <w:b/>
+          <w:bCs/>
+          <w:sz w:val="20"/>
+          <w:szCs w:val="20"/>
+        </w:rPr>
+        <w:t>}</w:t>
       </w:r>
     </w:p>
     <w:p>
@@ -3304,7 +4012,29 @@
           <w:sz w:val="20"/>
           <w:szCs w:val="20"/>
         </w:rPr>
-        <w:t xml:space="preserve">  Tipo contratação: {hiringType}</w:t>
+        <w:t xml:space="preserve">  Tipo contratação: {</w:t>
+      </w:r>
+      <w:proofErr w:type="spellStart"/>
+      <w:r>
+        <w:rPr>
+          <w:rFonts w:ascii="Verdana" w:hAnsi="Verdana"/>
+          <w:b/>
+          <w:bCs/>
+          <w:sz w:val="20"/>
+          <w:szCs w:val="20"/>
+        </w:rPr>
+        <w:t>hiringType</w:t>
+      </w:r>
+      <w:proofErr w:type="spellEnd"/>
+      <w:r>
+        <w:rPr>
+          <w:rFonts w:ascii="Verdana" w:hAnsi="Verdana"/>
+          <w:b/>
+          <w:bCs/>
+          <w:sz w:val="20"/>
+          <w:szCs w:val="20"/>
+        </w:rPr>
+        <w:t>}</w:t>
       </w:r>
     </w:p>
     <w:p>
@@ -3326,7 +4056,29 @@
           <w:sz w:val="20"/>
           <w:szCs w:val="20"/>
         </w:rPr>
-        <w:t xml:space="preserve">  Direto/Indireto: {directIndirect}</w:t>
+        <w:t xml:space="preserve">  Direto/Indireto: {</w:t>
+      </w:r>
+      <w:proofErr w:type="spellStart"/>
+      <w:r>
+        <w:rPr>
+          <w:rFonts w:ascii="Verdana" w:hAnsi="Verdana"/>
+          <w:b/>
+          <w:bCs/>
+          <w:sz w:val="20"/>
+          <w:szCs w:val="20"/>
+        </w:rPr>
+        <w:t>directIndirect</w:t>
+      </w:r>
+      <w:proofErr w:type="spellEnd"/>
+      <w:r>
+        <w:rPr>
+          <w:rFonts w:ascii="Verdana" w:hAnsi="Verdana"/>
+          <w:b/>
+          <w:bCs/>
+          <w:sz w:val="20"/>
+          <w:szCs w:val="20"/>
+        </w:rPr>
+        <w:t>}</w:t>
       </w:r>
     </w:p>
     <w:p>
@@ -3346,7 +4098,29 @@
           <w:sz w:val="20"/>
           <w:szCs w:val="20"/>
         </w:rPr>
-        <w:t>{/professionals}</w:t>
+        <w:t>{/</w:t>
+      </w:r>
+      <w:proofErr w:type="spellStart"/>
+      <w:r>
+        <w:rPr>
+          <w:rFonts w:ascii="Verdana" w:hAnsi="Verdana"/>
+          <w:b/>
+          <w:bCs/>
+          <w:sz w:val="20"/>
+          <w:szCs w:val="20"/>
+        </w:rPr>
+        <w:t>professionals</w:t>
+      </w:r>
+      <w:proofErr w:type="spellEnd"/>
+      <w:r>
+        <w:rPr>
+          <w:rFonts w:ascii="Verdana" w:hAnsi="Verdana"/>
+          <w:b/>
+          <w:bCs/>
+          <w:sz w:val="20"/>
+          <w:szCs w:val="20"/>
+        </w:rPr>
+        <w:t>}</w:t>
       </w:r>
     </w:p>
     <w:p>
@@ -3396,6 +4170,7 @@
           <w:sz w:val="16"/>
           <w:szCs w:val="16"/>
         </w:rPr>
+        <w:lastRenderedPageBreak/>
         <w:t>(</w:t>
       </w:r>
       <w:r>
@@ -3493,7 +4268,6 @@
                 <w:szCs w:val="20"/>
                 <w:lang w:eastAsia="pt-BR"/>
               </w:rPr>
-              <w:lastRenderedPageBreak/>
               <w:t> </w:t>
             </w:r>
             <w:r>
@@ -3504,8 +4278,9 @@
                 <w:szCs w:val="20"/>
                 <w:lang w:eastAsia="pt-BR"/>
               </w:rPr>
-              <w:t>{patents_check}</w:t>
-            </w:r>
+              <w:t>{</w:t>
+            </w:r>
+            <w:proofErr w:type="spellStart"/>
             <w:r>
               <w:rPr>
                 <w:rFonts w:ascii="Verdana" w:eastAsia="Times New Roman" w:hAnsi="Verdana" w:cs="Calibri"/>
@@ -3514,8 +4289,9 @@
                 <w:szCs w:val="20"/>
                 <w:lang w:eastAsia="pt-BR"/>
               </w:rPr>
-              <w:t xml:space="preserve"> </w:t>
-            </w:r>
+              <w:t>patents_check</w:t>
+            </w:r>
+            <w:proofErr w:type="spellEnd"/>
             <w:r>
               <w:rPr>
                 <w:rFonts w:ascii="Verdana" w:eastAsia="Times New Roman" w:hAnsi="Verdana" w:cs="Calibri"/>
@@ -3524,7 +4300,49 @@
                 <w:szCs w:val="20"/>
                 <w:lang w:eastAsia="pt-BR"/>
               </w:rPr>
-              <w:t>{patents_qty}</w:t>
+              <w:t>}</w:t>
+            </w:r>
+            <w:r>
+              <w:rPr>
+                <w:rFonts w:ascii="Verdana" w:eastAsia="Times New Roman" w:hAnsi="Verdana" w:cs="Calibri"/>
+                <w:color w:val="000000"/>
+                <w:sz w:val="20"/>
+                <w:szCs w:val="20"/>
+                <w:lang w:eastAsia="pt-BR"/>
+              </w:rPr>
+              <w:t xml:space="preserve"> </w:t>
+            </w:r>
+            <w:r>
+              <w:rPr>
+                <w:rFonts w:ascii="Verdana" w:eastAsia="Times New Roman" w:hAnsi="Verdana" w:cs="Calibri"/>
+                <w:color w:val="000000"/>
+                <w:sz w:val="20"/>
+                <w:szCs w:val="20"/>
+                <w:lang w:eastAsia="pt-BR"/>
+              </w:rPr>
+              <w:t>{</w:t>
+            </w:r>
+            <w:proofErr w:type="spellStart"/>
+            <w:r>
+              <w:rPr>
+                <w:rFonts w:ascii="Verdana" w:eastAsia="Times New Roman" w:hAnsi="Verdana" w:cs="Calibri"/>
+                <w:color w:val="000000"/>
+                <w:sz w:val="20"/>
+                <w:szCs w:val="20"/>
+                <w:lang w:eastAsia="pt-BR"/>
+              </w:rPr>
+              <w:t>patents_qty</w:t>
+            </w:r>
+            <w:proofErr w:type="spellEnd"/>
+            <w:r>
+              <w:rPr>
+                <w:rFonts w:ascii="Verdana" w:eastAsia="Times New Roman" w:hAnsi="Verdana" w:cs="Calibri"/>
+                <w:color w:val="000000"/>
+                <w:sz w:val="20"/>
+                <w:szCs w:val="20"/>
+                <w:lang w:eastAsia="pt-BR"/>
+              </w:rPr>
+              <w:t>}</w:t>
             </w:r>
           </w:p>
         </w:tc>
@@ -3614,8 +4432,9 @@
                 <w:szCs w:val="20"/>
                 <w:lang w:eastAsia="pt-BR"/>
               </w:rPr>
-              <w:t>{coOwnership_check}</w:t>
-            </w:r>
+              <w:t>{</w:t>
+            </w:r>
+            <w:proofErr w:type="spellStart"/>
             <w:r>
               <w:rPr>
                 <w:rFonts w:ascii="Verdana" w:eastAsia="Times New Roman" w:hAnsi="Verdana" w:cs="Calibri"/>
@@ -3624,8 +4443,9 @@
                 <w:szCs w:val="20"/>
                 <w:lang w:eastAsia="pt-BR"/>
               </w:rPr>
-              <w:t xml:space="preserve"> </w:t>
-            </w:r>
+              <w:t>coOwnership_check</w:t>
+            </w:r>
+            <w:proofErr w:type="spellEnd"/>
             <w:r>
               <w:rPr>
                 <w:rFonts w:ascii="Verdana" w:eastAsia="Times New Roman" w:hAnsi="Verdana" w:cs="Calibri"/>
@@ -3634,7 +4454,49 @@
                 <w:szCs w:val="20"/>
                 <w:lang w:eastAsia="pt-BR"/>
               </w:rPr>
-              <w:t>{coOwnership_qty}</w:t>
+              <w:t>}</w:t>
+            </w:r>
+            <w:r>
+              <w:rPr>
+                <w:rFonts w:ascii="Verdana" w:eastAsia="Times New Roman" w:hAnsi="Verdana" w:cs="Calibri"/>
+                <w:color w:val="000000"/>
+                <w:sz w:val="20"/>
+                <w:szCs w:val="20"/>
+                <w:lang w:eastAsia="pt-BR"/>
+              </w:rPr>
+              <w:t xml:space="preserve"> </w:t>
+            </w:r>
+            <w:r>
+              <w:rPr>
+                <w:rFonts w:ascii="Verdana" w:eastAsia="Times New Roman" w:hAnsi="Verdana" w:cs="Calibri"/>
+                <w:color w:val="000000"/>
+                <w:sz w:val="20"/>
+                <w:szCs w:val="20"/>
+                <w:lang w:eastAsia="pt-BR"/>
+              </w:rPr>
+              <w:t>{</w:t>
+            </w:r>
+            <w:proofErr w:type="spellStart"/>
+            <w:r>
+              <w:rPr>
+                <w:rFonts w:ascii="Verdana" w:eastAsia="Times New Roman" w:hAnsi="Verdana" w:cs="Calibri"/>
+                <w:color w:val="000000"/>
+                <w:sz w:val="20"/>
+                <w:szCs w:val="20"/>
+                <w:lang w:eastAsia="pt-BR"/>
+              </w:rPr>
+              <w:t>coOwnership_qty</w:t>
+            </w:r>
+            <w:proofErr w:type="spellEnd"/>
+            <w:r>
+              <w:rPr>
+                <w:rFonts w:ascii="Verdana" w:eastAsia="Times New Roman" w:hAnsi="Verdana" w:cs="Calibri"/>
+                <w:color w:val="000000"/>
+                <w:sz w:val="20"/>
+                <w:szCs w:val="20"/>
+                <w:lang w:eastAsia="pt-BR"/>
+              </w:rPr>
+              <w:t>}</w:t>
             </w:r>
           </w:p>
         </w:tc>
@@ -3674,7 +4536,29 @@
                 <w:szCs w:val="20"/>
                 <w:lang w:eastAsia="pt-BR"/>
               </w:rPr>
-              <w:t>Concessão de Co-titularidade ou de participação</w:t>
+              <w:t xml:space="preserve">Concessão de </w:t>
+            </w:r>
+            <w:proofErr w:type="spellStart"/>
+            <w:r>
+              <w:rPr>
+                <w:rFonts w:ascii="Verdana" w:eastAsia="Times New Roman" w:hAnsi="Verdana" w:cs="Calibri"/>
+                <w:color w:val="000000"/>
+                <w:sz w:val="20"/>
+                <w:szCs w:val="20"/>
+                <w:lang w:eastAsia="pt-BR"/>
+              </w:rPr>
+              <w:t>Co-titularidade</w:t>
+            </w:r>
+            <w:proofErr w:type="spellEnd"/>
+            <w:r>
+              <w:rPr>
+                <w:rFonts w:ascii="Verdana" w:eastAsia="Times New Roman" w:hAnsi="Verdana" w:cs="Calibri"/>
+                <w:color w:val="000000"/>
+                <w:sz w:val="20"/>
+                <w:szCs w:val="20"/>
+                <w:lang w:eastAsia="pt-BR"/>
+              </w:rPr>
+              <w:t xml:space="preserve"> ou de participação</w:t>
             </w:r>
           </w:p>
         </w:tc>
@@ -3730,7 +4614,63 @@
                 <w:szCs w:val="20"/>
                 <w:lang w:eastAsia="pt-BR"/>
               </w:rPr>
-              <w:t>{prototypes_check}{prototypes_qty}</w:t>
+              <w:t>{</w:t>
+            </w:r>
+            <w:proofErr w:type="spellStart"/>
+            <w:r>
+              <w:rPr>
+                <w:rFonts w:ascii="Verdana" w:eastAsia="Times New Roman" w:hAnsi="Verdana" w:cs="Calibri"/>
+                <w:color w:val="000000"/>
+                <w:sz w:val="20"/>
+                <w:szCs w:val="20"/>
+                <w:lang w:eastAsia="pt-BR"/>
+              </w:rPr>
+              <w:t>prototypes_</w:t>
+            </w:r>
+            <w:proofErr w:type="gramStart"/>
+            <w:r>
+              <w:rPr>
+                <w:rFonts w:ascii="Verdana" w:eastAsia="Times New Roman" w:hAnsi="Verdana" w:cs="Calibri"/>
+                <w:color w:val="000000"/>
+                <w:sz w:val="20"/>
+                <w:szCs w:val="20"/>
+                <w:lang w:eastAsia="pt-BR"/>
+              </w:rPr>
+              <w:t>check</w:t>
+            </w:r>
+            <w:proofErr w:type="spellEnd"/>
+            <w:r>
+              <w:rPr>
+                <w:rFonts w:ascii="Verdana" w:eastAsia="Times New Roman" w:hAnsi="Verdana" w:cs="Calibri"/>
+                <w:color w:val="000000"/>
+                <w:sz w:val="20"/>
+                <w:szCs w:val="20"/>
+                <w:lang w:eastAsia="pt-BR"/>
+              </w:rPr>
+              <w:t>}{</w:t>
+            </w:r>
+            <w:proofErr w:type="spellStart"/>
+            <w:proofErr w:type="gramEnd"/>
+            <w:r>
+              <w:rPr>
+                <w:rFonts w:ascii="Verdana" w:eastAsia="Times New Roman" w:hAnsi="Verdana" w:cs="Calibri"/>
+                <w:color w:val="000000"/>
+                <w:sz w:val="20"/>
+                <w:szCs w:val="20"/>
+                <w:lang w:eastAsia="pt-BR"/>
+              </w:rPr>
+              <w:t>prototypes_qty</w:t>
+            </w:r>
+            <w:proofErr w:type="spellEnd"/>
+            <w:r>
+              <w:rPr>
+                <w:rFonts w:ascii="Verdana" w:eastAsia="Times New Roman" w:hAnsi="Verdana" w:cs="Calibri"/>
+                <w:color w:val="000000"/>
+                <w:sz w:val="20"/>
+                <w:szCs w:val="20"/>
+                <w:lang w:eastAsia="pt-BR"/>
+              </w:rPr>
+              <w:t>}</w:t>
             </w:r>
           </w:p>
         </w:tc>
@@ -3820,7 +4760,63 @@
                 <w:szCs w:val="20"/>
                 <w:lang w:eastAsia="pt-BR"/>
               </w:rPr>
-              <w:t>{processes_check}{processes_qty}</w:t>
+              <w:t>{</w:t>
+            </w:r>
+            <w:proofErr w:type="spellStart"/>
+            <w:r>
+              <w:rPr>
+                <w:rFonts w:ascii="Verdana" w:eastAsia="Times New Roman" w:hAnsi="Verdana" w:cs="Calibri"/>
+                <w:color w:val="000000"/>
+                <w:sz w:val="20"/>
+                <w:szCs w:val="20"/>
+                <w:lang w:eastAsia="pt-BR"/>
+              </w:rPr>
+              <w:t>processes_</w:t>
+            </w:r>
+            <w:proofErr w:type="gramStart"/>
+            <w:r>
+              <w:rPr>
+                <w:rFonts w:ascii="Verdana" w:eastAsia="Times New Roman" w:hAnsi="Verdana" w:cs="Calibri"/>
+                <w:color w:val="000000"/>
+                <w:sz w:val="20"/>
+                <w:szCs w:val="20"/>
+                <w:lang w:eastAsia="pt-BR"/>
+              </w:rPr>
+              <w:t>check</w:t>
+            </w:r>
+            <w:proofErr w:type="spellEnd"/>
+            <w:r>
+              <w:rPr>
+                <w:rFonts w:ascii="Verdana" w:eastAsia="Times New Roman" w:hAnsi="Verdana" w:cs="Calibri"/>
+                <w:color w:val="000000"/>
+                <w:sz w:val="20"/>
+                <w:szCs w:val="20"/>
+                <w:lang w:eastAsia="pt-BR"/>
+              </w:rPr>
+              <w:t>}{</w:t>
+            </w:r>
+            <w:proofErr w:type="spellStart"/>
+            <w:proofErr w:type="gramEnd"/>
+            <w:r>
+              <w:rPr>
+                <w:rFonts w:ascii="Verdana" w:eastAsia="Times New Roman" w:hAnsi="Verdana" w:cs="Calibri"/>
+                <w:color w:val="000000"/>
+                <w:sz w:val="20"/>
+                <w:szCs w:val="20"/>
+                <w:lang w:eastAsia="pt-BR"/>
+              </w:rPr>
+              <w:t>processes_qty</w:t>
+            </w:r>
+            <w:proofErr w:type="spellEnd"/>
+            <w:r>
+              <w:rPr>
+                <w:rFonts w:ascii="Verdana" w:eastAsia="Times New Roman" w:hAnsi="Verdana" w:cs="Calibri"/>
+                <w:color w:val="000000"/>
+                <w:sz w:val="20"/>
+                <w:szCs w:val="20"/>
+                <w:lang w:eastAsia="pt-BR"/>
+              </w:rPr>
+              <w:t>}</w:t>
             </w:r>
           </w:p>
         </w:tc>
@@ -3916,7 +4912,63 @@
                 <w:szCs w:val="20"/>
                 <w:lang w:eastAsia="pt-BR"/>
               </w:rPr>
-              <w:t>{products_check}{products_qty}</w:t>
+              <w:t>{</w:t>
+            </w:r>
+            <w:proofErr w:type="spellStart"/>
+            <w:r>
+              <w:rPr>
+                <w:rFonts w:ascii="Verdana" w:eastAsia="Times New Roman" w:hAnsi="Verdana" w:cs="Calibri"/>
+                <w:color w:val="000000"/>
+                <w:sz w:val="20"/>
+                <w:szCs w:val="20"/>
+                <w:lang w:eastAsia="pt-BR"/>
+              </w:rPr>
+              <w:t>products_</w:t>
+            </w:r>
+            <w:proofErr w:type="gramStart"/>
+            <w:r>
+              <w:rPr>
+                <w:rFonts w:ascii="Verdana" w:eastAsia="Times New Roman" w:hAnsi="Verdana" w:cs="Calibri"/>
+                <w:color w:val="000000"/>
+                <w:sz w:val="20"/>
+                <w:szCs w:val="20"/>
+                <w:lang w:eastAsia="pt-BR"/>
+              </w:rPr>
+              <w:t>check</w:t>
+            </w:r>
+            <w:proofErr w:type="spellEnd"/>
+            <w:r>
+              <w:rPr>
+                <w:rFonts w:ascii="Verdana" w:eastAsia="Times New Roman" w:hAnsi="Verdana" w:cs="Calibri"/>
+                <w:color w:val="000000"/>
+                <w:sz w:val="20"/>
+                <w:szCs w:val="20"/>
+                <w:lang w:eastAsia="pt-BR"/>
+              </w:rPr>
+              <w:t>}{</w:t>
+            </w:r>
+            <w:proofErr w:type="spellStart"/>
+            <w:proofErr w:type="gramEnd"/>
+            <w:r>
+              <w:rPr>
+                <w:rFonts w:ascii="Verdana" w:eastAsia="Times New Roman" w:hAnsi="Verdana" w:cs="Calibri"/>
+                <w:color w:val="000000"/>
+                <w:sz w:val="20"/>
+                <w:szCs w:val="20"/>
+                <w:lang w:eastAsia="pt-BR"/>
+              </w:rPr>
+              <w:t>products_qty</w:t>
+            </w:r>
+            <w:proofErr w:type="spellEnd"/>
+            <w:r>
+              <w:rPr>
+                <w:rFonts w:ascii="Verdana" w:eastAsia="Times New Roman" w:hAnsi="Verdana" w:cs="Calibri"/>
+                <w:color w:val="000000"/>
+                <w:sz w:val="20"/>
+                <w:szCs w:val="20"/>
+                <w:lang w:eastAsia="pt-BR"/>
+              </w:rPr>
+              <w:t>}</w:t>
             </w:r>
           </w:p>
         </w:tc>
@@ -4006,7 +5058,63 @@
                 <w:szCs w:val="20"/>
                 <w:lang w:eastAsia="pt-BR"/>
               </w:rPr>
-              <w:t>{software_check}{software_qty}</w:t>
+              <w:t>{</w:t>
+            </w:r>
+            <w:proofErr w:type="spellStart"/>
+            <w:r>
+              <w:rPr>
+                <w:rFonts w:ascii="Verdana" w:eastAsia="Times New Roman" w:hAnsi="Verdana" w:cs="Calibri"/>
+                <w:color w:val="000000"/>
+                <w:sz w:val="20"/>
+                <w:szCs w:val="20"/>
+                <w:lang w:eastAsia="pt-BR"/>
+              </w:rPr>
+              <w:t>software_</w:t>
+            </w:r>
+            <w:proofErr w:type="gramStart"/>
+            <w:r>
+              <w:rPr>
+                <w:rFonts w:ascii="Verdana" w:eastAsia="Times New Roman" w:hAnsi="Verdana" w:cs="Calibri"/>
+                <w:color w:val="000000"/>
+                <w:sz w:val="20"/>
+                <w:szCs w:val="20"/>
+                <w:lang w:eastAsia="pt-BR"/>
+              </w:rPr>
+              <w:t>check</w:t>
+            </w:r>
+            <w:proofErr w:type="spellEnd"/>
+            <w:r>
+              <w:rPr>
+                <w:rFonts w:ascii="Verdana" w:eastAsia="Times New Roman" w:hAnsi="Verdana" w:cs="Calibri"/>
+                <w:color w:val="000000"/>
+                <w:sz w:val="20"/>
+                <w:szCs w:val="20"/>
+                <w:lang w:eastAsia="pt-BR"/>
+              </w:rPr>
+              <w:t>}{</w:t>
+            </w:r>
+            <w:proofErr w:type="spellStart"/>
+            <w:proofErr w:type="gramEnd"/>
+            <w:r>
+              <w:rPr>
+                <w:rFonts w:ascii="Verdana" w:eastAsia="Times New Roman" w:hAnsi="Verdana" w:cs="Calibri"/>
+                <w:color w:val="000000"/>
+                <w:sz w:val="20"/>
+                <w:szCs w:val="20"/>
+                <w:lang w:eastAsia="pt-BR"/>
+              </w:rPr>
+              <w:t>software_qty</w:t>
+            </w:r>
+            <w:proofErr w:type="spellEnd"/>
+            <w:r>
+              <w:rPr>
+                <w:rFonts w:ascii="Verdana" w:eastAsia="Times New Roman" w:hAnsi="Verdana" w:cs="Calibri"/>
+                <w:color w:val="000000"/>
+                <w:sz w:val="20"/>
+                <w:szCs w:val="20"/>
+                <w:lang w:eastAsia="pt-BR"/>
+              </w:rPr>
+              <w:t>}</w:t>
             </w:r>
           </w:p>
         </w:tc>
@@ -4102,7 +5210,63 @@
                 <w:szCs w:val="20"/>
                 <w:lang w:eastAsia="pt-BR"/>
               </w:rPr>
-              <w:t>{publications_check}{publications_qty}</w:t>
+              <w:t>{</w:t>
+            </w:r>
+            <w:proofErr w:type="spellStart"/>
+            <w:r>
+              <w:rPr>
+                <w:rFonts w:ascii="Verdana" w:eastAsia="Times New Roman" w:hAnsi="Verdana" w:cs="Calibri"/>
+                <w:color w:val="000000"/>
+                <w:sz w:val="20"/>
+                <w:szCs w:val="20"/>
+                <w:lang w:eastAsia="pt-BR"/>
+              </w:rPr>
+              <w:t>publications_</w:t>
+            </w:r>
+            <w:proofErr w:type="gramStart"/>
+            <w:r>
+              <w:rPr>
+                <w:rFonts w:ascii="Verdana" w:eastAsia="Times New Roman" w:hAnsi="Verdana" w:cs="Calibri"/>
+                <w:color w:val="000000"/>
+                <w:sz w:val="20"/>
+                <w:szCs w:val="20"/>
+                <w:lang w:eastAsia="pt-BR"/>
+              </w:rPr>
+              <w:t>check</w:t>
+            </w:r>
+            <w:proofErr w:type="spellEnd"/>
+            <w:r>
+              <w:rPr>
+                <w:rFonts w:ascii="Verdana" w:eastAsia="Times New Roman" w:hAnsi="Verdana" w:cs="Calibri"/>
+                <w:color w:val="000000"/>
+                <w:sz w:val="20"/>
+                <w:szCs w:val="20"/>
+                <w:lang w:eastAsia="pt-BR"/>
+              </w:rPr>
+              <w:t>}{</w:t>
+            </w:r>
+            <w:proofErr w:type="spellStart"/>
+            <w:proofErr w:type="gramEnd"/>
+            <w:r>
+              <w:rPr>
+                <w:rFonts w:ascii="Verdana" w:eastAsia="Times New Roman" w:hAnsi="Verdana" w:cs="Calibri"/>
+                <w:color w:val="000000"/>
+                <w:sz w:val="20"/>
+                <w:szCs w:val="20"/>
+                <w:lang w:eastAsia="pt-BR"/>
+              </w:rPr>
+              <w:t>publications_qty</w:t>
+            </w:r>
+            <w:proofErr w:type="spellEnd"/>
+            <w:r>
+              <w:rPr>
+                <w:rFonts w:ascii="Verdana" w:eastAsia="Times New Roman" w:hAnsi="Verdana" w:cs="Calibri"/>
+                <w:color w:val="000000"/>
+                <w:sz w:val="20"/>
+                <w:szCs w:val="20"/>
+                <w:lang w:eastAsia="pt-BR"/>
+              </w:rPr>
+              <w:t>}</w:t>
             </w:r>
           </w:p>
         </w:tc>
@@ -4142,7 +5306,18 @@
                 <w:szCs w:val="20"/>
                 <w:lang w:eastAsia="pt-BR"/>
               </w:rPr>
-              <w:t>Publicação científica e tecnológica</w:t>
+              <w:t xml:space="preserve">Publicação científica e </w:t>
+            </w:r>
+            <w:r>
+              <w:rPr>
+                <w:rFonts w:ascii="Verdana" w:eastAsia="Times New Roman" w:hAnsi="Verdana" w:cs="Calibri"/>
+                <w:color w:val="000000"/>
+                <w:sz w:val="20"/>
+                <w:szCs w:val="20"/>
+                <w:lang w:eastAsia="pt-BR"/>
+              </w:rPr>
+              <w:lastRenderedPageBreak/>
+              <w:t>tecnológica</w:t>
             </w:r>
           </w:p>
         </w:tc>
@@ -4182,6 +5357,7 @@
                 <w:szCs w:val="20"/>
                 <w:lang w:eastAsia="pt-BR"/>
               </w:rPr>
+              <w:lastRenderedPageBreak/>
               <w:t> </w:t>
             </w:r>
             <w:r>
@@ -4192,8 +5368,9 @@
                 <w:szCs w:val="20"/>
                 <w:lang w:eastAsia="pt-BR"/>
               </w:rPr>
-              <w:t>{trainedProfessionals_check}</w:t>
-            </w:r>
+              <w:t>{</w:t>
+            </w:r>
+            <w:proofErr w:type="spellStart"/>
             <w:r>
               <w:rPr>
                 <w:rFonts w:ascii="Verdana" w:eastAsia="Times New Roman" w:hAnsi="Verdana" w:cs="Calibri"/>
@@ -4202,8 +5379,9 @@
                 <w:szCs w:val="20"/>
                 <w:lang w:eastAsia="pt-BR"/>
               </w:rPr>
-              <w:t xml:space="preserve"> </w:t>
-            </w:r>
+              <w:t>trainedProfessionals_check</w:t>
+            </w:r>
+            <w:proofErr w:type="spellEnd"/>
             <w:r>
               <w:rPr>
                 <w:rFonts w:ascii="Verdana" w:eastAsia="Times New Roman" w:hAnsi="Verdana" w:cs="Calibri"/>
@@ -4212,7 +5390,49 @@
                 <w:szCs w:val="20"/>
                 <w:lang w:eastAsia="pt-BR"/>
               </w:rPr>
-              <w:t>{trainedProfessionals_qty}</w:t>
+              <w:t>}</w:t>
+            </w:r>
+            <w:r>
+              <w:rPr>
+                <w:rFonts w:ascii="Verdana" w:eastAsia="Times New Roman" w:hAnsi="Verdana" w:cs="Calibri"/>
+                <w:color w:val="000000"/>
+                <w:sz w:val="20"/>
+                <w:szCs w:val="20"/>
+                <w:lang w:eastAsia="pt-BR"/>
+              </w:rPr>
+              <w:t xml:space="preserve"> </w:t>
+            </w:r>
+            <w:r>
+              <w:rPr>
+                <w:rFonts w:ascii="Verdana" w:eastAsia="Times New Roman" w:hAnsi="Verdana" w:cs="Calibri"/>
+                <w:color w:val="000000"/>
+                <w:sz w:val="20"/>
+                <w:szCs w:val="20"/>
+                <w:lang w:eastAsia="pt-BR"/>
+              </w:rPr>
+              <w:t>{</w:t>
+            </w:r>
+            <w:proofErr w:type="spellStart"/>
+            <w:r>
+              <w:rPr>
+                <w:rFonts w:ascii="Verdana" w:eastAsia="Times New Roman" w:hAnsi="Verdana" w:cs="Calibri"/>
+                <w:color w:val="000000"/>
+                <w:sz w:val="20"/>
+                <w:szCs w:val="20"/>
+                <w:lang w:eastAsia="pt-BR"/>
+              </w:rPr>
+              <w:t>trainedProfessionals_qty</w:t>
+            </w:r>
+            <w:proofErr w:type="spellEnd"/>
+            <w:r>
+              <w:rPr>
+                <w:rFonts w:ascii="Verdana" w:eastAsia="Times New Roman" w:hAnsi="Verdana" w:cs="Calibri"/>
+                <w:color w:val="000000"/>
+                <w:sz w:val="20"/>
+                <w:szCs w:val="20"/>
+                <w:lang w:eastAsia="pt-BR"/>
+              </w:rPr>
+              <w:t>}</w:t>
             </w:r>
           </w:p>
         </w:tc>
@@ -4252,7 +5472,18 @@
                 <w:szCs w:val="20"/>
                 <w:lang w:eastAsia="pt-BR"/>
               </w:rPr>
-              <w:t>Profissionais formados ou capacitados</w:t>
+              <w:t xml:space="preserve">Profissionais formados ou </w:t>
+            </w:r>
+            <w:r>
+              <w:rPr>
+                <w:rFonts w:ascii="Verdana" w:eastAsia="Times New Roman" w:hAnsi="Verdana" w:cs="Calibri"/>
+                <w:color w:val="000000"/>
+                <w:sz w:val="20"/>
+                <w:szCs w:val="20"/>
+                <w:lang w:eastAsia="pt-BR"/>
+              </w:rPr>
+              <w:lastRenderedPageBreak/>
+              <w:t>capacitados</w:t>
             </w:r>
           </w:p>
         </w:tc>
@@ -4298,6 +5529,7 @@
                 <w:szCs w:val="20"/>
                 <w:lang w:eastAsia="pt-BR"/>
               </w:rPr>
+              <w:lastRenderedPageBreak/>
               <w:t> </w:t>
             </w:r>
             <w:r>
@@ -4308,8 +5540,9 @@
                 <w:szCs w:val="20"/>
                 <w:lang w:eastAsia="pt-BR"/>
               </w:rPr>
-              <w:t>{ecosystemConservation_check}</w:t>
-            </w:r>
+              <w:t>{</w:t>
+            </w:r>
+            <w:proofErr w:type="spellStart"/>
             <w:r>
               <w:rPr>
                 <w:rFonts w:ascii="Verdana" w:eastAsia="Times New Roman" w:hAnsi="Verdana" w:cs="Calibri"/>
@@ -4318,8 +5551,9 @@
                 <w:szCs w:val="20"/>
                 <w:lang w:eastAsia="pt-BR"/>
               </w:rPr>
-              <w:t xml:space="preserve"> </w:t>
-            </w:r>
+              <w:t>ecosystemConservation_check</w:t>
+            </w:r>
+            <w:proofErr w:type="spellEnd"/>
             <w:r>
               <w:rPr>
                 <w:rFonts w:ascii="Verdana" w:eastAsia="Times New Roman" w:hAnsi="Verdana" w:cs="Calibri"/>
@@ -4328,7 +5562,49 @@
                 <w:szCs w:val="20"/>
                 <w:lang w:eastAsia="pt-BR"/>
               </w:rPr>
-              <w:t>{ecosystemConservation_qty}</w:t>
+              <w:t>}</w:t>
+            </w:r>
+            <w:r>
+              <w:rPr>
+                <w:rFonts w:ascii="Verdana" w:eastAsia="Times New Roman" w:hAnsi="Verdana" w:cs="Calibri"/>
+                <w:color w:val="000000"/>
+                <w:sz w:val="20"/>
+                <w:szCs w:val="20"/>
+                <w:lang w:eastAsia="pt-BR"/>
+              </w:rPr>
+              <w:t xml:space="preserve"> </w:t>
+            </w:r>
+            <w:r>
+              <w:rPr>
+                <w:rFonts w:ascii="Verdana" w:eastAsia="Times New Roman" w:hAnsi="Verdana" w:cs="Calibri"/>
+                <w:color w:val="000000"/>
+                <w:sz w:val="20"/>
+                <w:szCs w:val="20"/>
+                <w:lang w:eastAsia="pt-BR"/>
+              </w:rPr>
+              <w:t>{</w:t>
+            </w:r>
+            <w:proofErr w:type="spellStart"/>
+            <w:r>
+              <w:rPr>
+                <w:rFonts w:ascii="Verdana" w:eastAsia="Times New Roman" w:hAnsi="Verdana" w:cs="Calibri"/>
+                <w:color w:val="000000"/>
+                <w:sz w:val="20"/>
+                <w:szCs w:val="20"/>
+                <w:lang w:eastAsia="pt-BR"/>
+              </w:rPr>
+              <w:t>ecosystemConservation_qty</w:t>
+            </w:r>
+            <w:proofErr w:type="spellEnd"/>
+            <w:r>
+              <w:rPr>
+                <w:rFonts w:ascii="Verdana" w:eastAsia="Times New Roman" w:hAnsi="Verdana" w:cs="Calibri"/>
+                <w:color w:val="000000"/>
+                <w:sz w:val="20"/>
+                <w:szCs w:val="20"/>
+                <w:lang w:eastAsia="pt-BR"/>
+              </w:rPr>
+              <w:t>}</w:t>
             </w:r>
           </w:p>
         </w:tc>
@@ -4368,18 +5644,7 @@
                 <w:szCs w:val="20"/>
                 <w:lang w:eastAsia="pt-BR"/>
               </w:rPr>
-              <w:t xml:space="preserve">Conservação dos </w:t>
-            </w:r>
-            <w:r>
-              <w:rPr>
-                <w:rFonts w:ascii="Verdana" w:eastAsia="Times New Roman" w:hAnsi="Verdana" w:cs="Calibri"/>
-                <w:color w:val="000000"/>
-                <w:sz w:val="20"/>
-                <w:szCs w:val="20"/>
-                <w:lang w:eastAsia="pt-BR"/>
-              </w:rPr>
-              <w:lastRenderedPageBreak/>
-              <w:t>ecossistemas</w:t>
+              <w:t>Conservação dos ecossistemas</w:t>
             </w:r>
           </w:p>
         </w:tc>
@@ -4419,7 +5684,6 @@
                 <w:szCs w:val="20"/>
                 <w:lang w:eastAsia="pt-BR"/>
               </w:rPr>
-              <w:lastRenderedPageBreak/>
               <w:t> </w:t>
             </w:r>
             <w:r>
@@ -4430,7 +5694,63 @@
                 <w:szCs w:val="20"/>
                 <w:lang w:eastAsia="pt-BR"/>
               </w:rPr>
-              <w:t>{other_check}{other_qty}</w:t>
+              <w:t>{</w:t>
+            </w:r>
+            <w:proofErr w:type="spellStart"/>
+            <w:r>
+              <w:rPr>
+                <w:rFonts w:ascii="Verdana" w:eastAsia="Times New Roman" w:hAnsi="Verdana" w:cs="Calibri"/>
+                <w:color w:val="000000"/>
+                <w:sz w:val="20"/>
+                <w:szCs w:val="20"/>
+                <w:lang w:eastAsia="pt-BR"/>
+              </w:rPr>
+              <w:t>other_</w:t>
+            </w:r>
+            <w:proofErr w:type="gramStart"/>
+            <w:r>
+              <w:rPr>
+                <w:rFonts w:ascii="Verdana" w:eastAsia="Times New Roman" w:hAnsi="Verdana" w:cs="Calibri"/>
+                <w:color w:val="000000"/>
+                <w:sz w:val="20"/>
+                <w:szCs w:val="20"/>
+                <w:lang w:eastAsia="pt-BR"/>
+              </w:rPr>
+              <w:t>check</w:t>
+            </w:r>
+            <w:proofErr w:type="spellEnd"/>
+            <w:r>
+              <w:rPr>
+                <w:rFonts w:ascii="Verdana" w:eastAsia="Times New Roman" w:hAnsi="Verdana" w:cs="Calibri"/>
+                <w:color w:val="000000"/>
+                <w:sz w:val="20"/>
+                <w:szCs w:val="20"/>
+                <w:lang w:eastAsia="pt-BR"/>
+              </w:rPr>
+              <w:t>}{</w:t>
+            </w:r>
+            <w:proofErr w:type="spellStart"/>
+            <w:proofErr w:type="gramEnd"/>
+            <w:r>
+              <w:rPr>
+                <w:rFonts w:ascii="Verdana" w:eastAsia="Times New Roman" w:hAnsi="Verdana" w:cs="Calibri"/>
+                <w:color w:val="000000"/>
+                <w:sz w:val="20"/>
+                <w:szCs w:val="20"/>
+                <w:lang w:eastAsia="pt-BR"/>
+              </w:rPr>
+              <w:t>other_qty</w:t>
+            </w:r>
+            <w:proofErr w:type="spellEnd"/>
+            <w:r>
+              <w:rPr>
+                <w:rFonts w:ascii="Verdana" w:eastAsia="Times New Roman" w:hAnsi="Verdana" w:cs="Calibri"/>
+                <w:color w:val="000000"/>
+                <w:sz w:val="20"/>
+                <w:szCs w:val="20"/>
+                <w:lang w:eastAsia="pt-BR"/>
+              </w:rPr>
+              <w:t>}</w:t>
             </w:r>
           </w:p>
         </w:tc>
@@ -4911,7 +6231,27 @@
           <w:szCs w:val="20"/>
           <w:lang w:val="en-US"/>
         </w:rPr>
-        <w:t>TRL (Technology Readiness Levels) e o MRL (Manufacturing Readiness Levels) do projeto:</w:t>
+        <w:t xml:space="preserve">TRL (Technology Readiness Levels) e o MRL (Manufacturing Readiness Levels) do </w:t>
+      </w:r>
+      <w:proofErr w:type="spellStart"/>
+      <w:r>
+        <w:rPr>
+          <w:rFonts w:ascii="Verdana" w:hAnsi="Verdana"/>
+          <w:sz w:val="20"/>
+          <w:szCs w:val="20"/>
+          <w:lang w:val="en-US"/>
+        </w:rPr>
+        <w:t>projeto</w:t>
+      </w:r>
+      <w:proofErr w:type="spellEnd"/>
+      <w:r>
+        <w:rPr>
+          <w:rFonts w:ascii="Verdana" w:hAnsi="Verdana"/>
+          <w:sz w:val="20"/>
+          <w:szCs w:val="20"/>
+          <w:lang w:val="en-US"/>
+        </w:rPr>
+        <w:t>:</w:t>
       </w:r>
     </w:p>
     <w:tbl>
@@ -5156,6 +6496,7 @@
                 <w:lang w:val="en-US"/>
               </w:rPr>
             </w:pPr>
+            <w:proofErr w:type="gramStart"/>
             <w:r>
               <w:rPr>
                 <w:rFonts w:ascii="Verdana" w:hAnsi="Verdana"/>
@@ -5171,7 +6512,25 @@
                 <w:sz w:val="16"/>
                 <w:szCs w:val="16"/>
               </w:rPr>
-              <w:t>{trl1_check}</w:t>
+              <w:t>{</w:t>
+            </w:r>
+            <w:proofErr w:type="gramEnd"/>
+            <w:r>
+              <w:rPr>
+                <w:rFonts w:ascii="Verdana" w:hAnsi="Verdana"/>
+                <w:sz w:val="16"/>
+                <w:szCs w:val="16"/>
+              </w:rPr>
+              <w:t>trl1_check</w:t>
+            </w:r>
+            <w:proofErr w:type="gramStart"/>
+            <w:r>
+              <w:rPr>
+                <w:rFonts w:ascii="Verdana" w:hAnsi="Verdana"/>
+                <w:sz w:val="16"/>
+                <w:szCs w:val="16"/>
+              </w:rPr>
+              <w:t>}</w:t>
             </w:r>
             <w:r>
               <w:rPr>
@@ -5182,6 +6541,7 @@
               </w:rPr>
               <w:t xml:space="preserve"> )</w:t>
             </w:r>
+            <w:proofErr w:type="gramEnd"/>
           </w:p>
         </w:tc>
         <w:tc>
@@ -5249,6 +6609,7 @@
                 <w:lang w:val="en-US"/>
               </w:rPr>
             </w:pPr>
+            <w:proofErr w:type="spellStart"/>
             <w:r>
               <w:rPr>
                 <w:rFonts w:ascii="Verdana" w:hAnsi="Verdana"/>
@@ -5260,6 +6621,7 @@
               </w:rPr>
               <w:t>Ideação</w:t>
             </w:r>
+            <w:proofErr w:type="spellEnd"/>
           </w:p>
         </w:tc>
         <w:tc>
@@ -5356,6 +6718,7 @@
                 <w:szCs w:val="16"/>
               </w:rPr>
             </w:pPr>
+            <w:proofErr w:type="gramStart"/>
             <w:r>
               <w:rPr>
                 <w:rFonts w:ascii="Verdana" w:hAnsi="Verdana"/>
@@ -5363,7 +6726,17 @@
                 <w:szCs w:val="16"/>
                 <w:lang w:val="en-US"/>
               </w:rPr>
-              <w:t xml:space="preserve">(   </w:t>
+              <w:t xml:space="preserve">(  </w:t>
+            </w:r>
+            <w:proofErr w:type="gramEnd"/>
+            <w:r>
+              <w:rPr>
+                <w:rFonts w:ascii="Verdana" w:hAnsi="Verdana"/>
+                <w:sz w:val="16"/>
+                <w:szCs w:val="16"/>
+                <w:lang w:val="en-US"/>
+              </w:rPr>
+              <w:t xml:space="preserve"> </w:t>
             </w:r>
             <w:r>
               <w:rPr>
@@ -5553,6 +6926,7 @@
                 <w:szCs w:val="16"/>
               </w:rPr>
             </w:pPr>
+            <w:proofErr w:type="gramStart"/>
             <w:r>
               <w:rPr>
                 <w:rFonts w:ascii="Verdana" w:hAnsi="Verdana"/>
@@ -5560,7 +6934,17 @@
                 <w:szCs w:val="16"/>
                 <w:lang w:val="en-US"/>
               </w:rPr>
-              <w:t xml:space="preserve">(   </w:t>
+              <w:t xml:space="preserve">(  </w:t>
+            </w:r>
+            <w:proofErr w:type="gramEnd"/>
+            <w:r>
+              <w:rPr>
+                <w:rFonts w:ascii="Verdana" w:hAnsi="Verdana"/>
+                <w:sz w:val="16"/>
+                <w:szCs w:val="16"/>
+                <w:lang w:val="en-US"/>
+              </w:rPr>
+              <w:t xml:space="preserve"> </w:t>
             </w:r>
             <w:r>
               <w:rPr>
@@ -5765,7 +7149,16 @@
                 <w:sz w:val="16"/>
                 <w:szCs w:val="16"/>
               </w:rPr>
-              <w:t>{trl4_check}</w:t>
+              <w:t>{trl4_</w:t>
+            </w:r>
+            <w:proofErr w:type="gramStart"/>
+            <w:r>
+              <w:rPr>
+                <w:rFonts w:ascii="Verdana" w:hAnsi="Verdana"/>
+                <w:sz w:val="16"/>
+                <w:szCs w:val="16"/>
+              </w:rPr>
+              <w:t>check}</w:t>
             </w:r>
             <w:r>
               <w:rPr>
@@ -5776,6 +7169,7 @@
               </w:rPr>
               <w:t xml:space="preserve">  )</w:t>
             </w:r>
+            <w:proofErr w:type="gramEnd"/>
           </w:p>
         </w:tc>
         <w:tc>
@@ -5954,6 +7348,7 @@
                 <w:szCs w:val="16"/>
                 <w:lang w:val="en-US"/>
               </w:rPr>
+              <w:lastRenderedPageBreak/>
               <w:t>(</w:t>
             </w:r>
             <w:r>
@@ -6144,6 +7539,7 @@
                 <w:szCs w:val="16"/>
               </w:rPr>
             </w:pPr>
+            <w:proofErr w:type="gramStart"/>
             <w:r>
               <w:rPr>
                 <w:rFonts w:ascii="Verdana" w:hAnsi="Verdana"/>
@@ -6159,7 +7555,16 @@
                 <w:sz w:val="16"/>
                 <w:szCs w:val="16"/>
               </w:rPr>
-              <w:t>{trl6_check}</w:t>
+              <w:t>{</w:t>
+            </w:r>
+            <w:proofErr w:type="gramEnd"/>
+            <w:r>
+              <w:rPr>
+                <w:rFonts w:ascii="Verdana" w:hAnsi="Verdana"/>
+                <w:sz w:val="16"/>
+                <w:szCs w:val="16"/>
+              </w:rPr>
+              <w:t>trl6_check}</w:t>
             </w:r>
             <w:r>
               <w:rPr>
@@ -6311,16 +7716,7 @@
                 <w:sz w:val="16"/>
                 <w:szCs w:val="16"/>
               </w:rPr>
-              <w:t xml:space="preserve">Capacidade de produzir o produto ou seus subconjuntos em ambiente relevante de escala. Foco </w:t>
-            </w:r>
-            <w:r>
-              <w:rPr>
-                <w:rFonts w:ascii="Verdana" w:hAnsi="Verdana"/>
-                <w:sz w:val="16"/>
-                <w:szCs w:val="16"/>
-              </w:rPr>
-              <w:lastRenderedPageBreak/>
-              <w:t>está na demonstração da capacidade do processo</w:t>
+              <w:t>Capacidade de produzir o produto ou seus subconjuntos em ambiente relevante de escala. Foco está na demonstração da capacidade do processo</w:t>
             </w:r>
           </w:p>
         </w:tc>
@@ -6350,6 +7746,7 @@
                 <w:szCs w:val="16"/>
               </w:rPr>
             </w:pPr>
+            <w:proofErr w:type="gramStart"/>
             <w:r>
               <w:rPr>
                 <w:rFonts w:ascii="Verdana" w:hAnsi="Verdana"/>
@@ -6357,7 +7754,6 @@
                 <w:szCs w:val="16"/>
                 <w:lang w:val="en-US"/>
               </w:rPr>
-              <w:lastRenderedPageBreak/>
               <w:t xml:space="preserve">(  </w:t>
             </w:r>
             <w:r>
@@ -6366,7 +7762,16 @@
                 <w:sz w:val="16"/>
                 <w:szCs w:val="16"/>
               </w:rPr>
-              <w:t>{trl</w:t>
+              <w:t>{</w:t>
+            </w:r>
+            <w:proofErr w:type="gramEnd"/>
+            <w:r>
+              <w:rPr>
+                <w:rFonts w:ascii="Verdana" w:hAnsi="Verdana"/>
+                <w:sz w:val="16"/>
+                <w:szCs w:val="16"/>
+              </w:rPr>
+              <w:t>trl</w:t>
             </w:r>
             <w:r>
               <w:rPr>
@@ -6564,6 +7969,7 @@
                 <w:szCs w:val="16"/>
               </w:rPr>
             </w:pPr>
+            <w:proofErr w:type="gramStart"/>
             <w:r>
               <w:rPr>
                 <w:rFonts w:ascii="Verdana" w:hAnsi="Verdana"/>
@@ -6579,7 +7985,16 @@
                 <w:sz w:val="16"/>
                 <w:szCs w:val="16"/>
               </w:rPr>
-              <w:t>{trl</w:t>
+              <w:t>{</w:t>
+            </w:r>
+            <w:proofErr w:type="gramEnd"/>
+            <w:r>
+              <w:rPr>
+                <w:rFonts w:ascii="Verdana" w:hAnsi="Verdana"/>
+                <w:sz w:val="16"/>
+                <w:szCs w:val="16"/>
+              </w:rPr>
+              <w:t>trl</w:t>
             </w:r>
             <w:r>
               <w:rPr>
@@ -6808,7 +8223,16 @@
                 <w:sz w:val="16"/>
                 <w:szCs w:val="16"/>
               </w:rPr>
-              <w:t>_check}</w:t>
+              <w:t>_</w:t>
+            </w:r>
+            <w:proofErr w:type="gramStart"/>
+            <w:r>
+              <w:rPr>
+                <w:rFonts w:ascii="Verdana" w:hAnsi="Verdana"/>
+                <w:sz w:val="16"/>
+                <w:szCs w:val="16"/>
+              </w:rPr>
+              <w:t>check}</w:t>
             </w:r>
             <w:r>
               <w:rPr>
@@ -6819,6 +8243,7 @@
               </w:rPr>
               <w:t xml:space="preserve">  )</w:t>
             </w:r>
+            <w:proofErr w:type="gramEnd"/>
           </w:p>
         </w:tc>
         <w:tc>
@@ -6985,13 +8410,41 @@
         </w:rPr>
         <w:t xml:space="preserve">Nota: </w:t>
       </w:r>
+      <w:proofErr w:type="spellStart"/>
       <w:r>
         <w:rPr>
           <w:rFonts w:ascii="Verdana" w:hAnsi="Verdana"/>
           <w:sz w:val="16"/>
           <w:szCs w:val="16"/>
         </w:rPr>
-        <w:t>TRLs referem-se aos níveis de maturidade de um produto (ativo tangível), enquanto MRLs são adotados para designar os níveis de maturidade de um processo de produção (ativo intangível).</w:t>
+        <w:t>TRLs</w:t>
+      </w:r>
+      <w:proofErr w:type="spellEnd"/>
+      <w:r>
+        <w:rPr>
+          <w:rFonts w:ascii="Verdana" w:hAnsi="Verdana"/>
+          <w:sz w:val="16"/>
+          <w:szCs w:val="16"/>
+        </w:rPr>
+        <w:t xml:space="preserve"> referem-se aos níveis de maturidade de um produto (ativo tangível), enquanto </w:t>
+      </w:r>
+      <w:proofErr w:type="spellStart"/>
+      <w:r>
+        <w:rPr>
+          <w:rFonts w:ascii="Verdana" w:hAnsi="Verdana"/>
+          <w:sz w:val="16"/>
+          <w:szCs w:val="16"/>
+        </w:rPr>
+        <w:t>MRLs</w:t>
+      </w:r>
+      <w:proofErr w:type="spellEnd"/>
+      <w:r>
+        <w:rPr>
+          <w:rFonts w:ascii="Verdana" w:hAnsi="Verdana"/>
+          <w:sz w:val="16"/>
+          <w:szCs w:val="16"/>
+        </w:rPr>
+        <w:t xml:space="preserve"> são adotados para designar os níveis de maturidade de um processo de produção (ativo intangível).</w:t>
       </w:r>
     </w:p>
     <w:p>
@@ -7389,6 +8842,7 @@
           <w:sz w:val="20"/>
           <w:szCs w:val="20"/>
         </w:rPr>
+        <w:lastRenderedPageBreak/>
         <w:t>SOLUÇÃO PROPOSTA PARA OS DESAFIOS E/OU PROBLEMA CIE</w:t>
       </w:r>
       <w:r>
@@ -7671,8 +9125,19 @@
           <w:sz w:val="16"/>
           <w:szCs w:val="16"/>
         </w:rPr>
-        <w:t xml:space="preserve"> na somatória de ambas rubricas</w:t>
+        <w:t xml:space="preserve"> na somatória de </w:t>
       </w:r>
+      <w:proofErr w:type="gramStart"/>
+      <w:r>
+        <w:rPr>
+          <w:rFonts w:ascii="Verdana" w:hAnsi="Verdana"/>
+          <w:color w:val="7F7F7F" w:themeColor="text1" w:themeTint="80"/>
+          <w:sz w:val="16"/>
+          <w:szCs w:val="16"/>
+        </w:rPr>
+        <w:t>ambas rubricas</w:t>
+      </w:r>
+      <w:proofErr w:type="gramEnd"/>
       <w:r>
         <w:rPr>
           <w:rFonts w:ascii="Verdana" w:hAnsi="Verdana"/>
@@ -8011,7 +9476,29 @@
                 <w:szCs w:val="18"/>
                 <w:lang w:eastAsia="pt-BR"/>
               </w:rPr>
-              <w:t>II - Aquisição, implantação, ampliação ou modernização de infraestrutura física e de laboratórios de pesquisa, desenvolvimento e inovação e de ICTs;</w:t>
+              <w:t xml:space="preserve">II - Aquisição, implantação, ampliação ou modernização de infraestrutura física e de laboratórios de pesquisa, desenvolvimento e inovação e de </w:t>
+            </w:r>
+            <w:proofErr w:type="spellStart"/>
+            <w:r>
+              <w:rPr>
+                <w:rFonts w:ascii="Verdana" w:eastAsia="Times New Roman" w:hAnsi="Verdana" w:cs="Calibri"/>
+                <w:color w:val="000000"/>
+                <w:sz w:val="18"/>
+                <w:szCs w:val="18"/>
+                <w:lang w:eastAsia="pt-BR"/>
+              </w:rPr>
+              <w:t>ICTs</w:t>
+            </w:r>
+            <w:proofErr w:type="spellEnd"/>
+            <w:r>
+              <w:rPr>
+                <w:rFonts w:ascii="Verdana" w:eastAsia="Times New Roman" w:hAnsi="Verdana" w:cs="Calibri"/>
+                <w:color w:val="000000"/>
+                <w:sz w:val="18"/>
+                <w:szCs w:val="18"/>
+                <w:lang w:eastAsia="pt-BR"/>
+              </w:rPr>
+              <w:t>;</w:t>
             </w:r>
           </w:p>
         </w:tc>
@@ -9456,7 +10943,48 @@
                 <w:szCs w:val="18"/>
                 <w:lang w:eastAsia="pt-BR"/>
               </w:rPr>
-              <w:t>Outros (Aluguel, Internet, Telefonia, Impostos Etc)</w:t>
+              <w:lastRenderedPageBreak/>
+              <w:t xml:space="preserve">Outros (Aluguel, Internet, Telefonia, </w:t>
+            </w:r>
+            <w:proofErr w:type="gramStart"/>
+            <w:r>
+              <w:rPr>
+                <w:rFonts w:ascii="Verdana" w:eastAsia="Times New Roman" w:hAnsi="Verdana" w:cs="Calibri"/>
+                <w:i/>
+                <w:iCs/>
+                <w:color w:val="000000"/>
+                <w:sz w:val="18"/>
+                <w:szCs w:val="18"/>
+                <w:lang w:eastAsia="pt-BR"/>
+              </w:rPr>
+              <w:t xml:space="preserve">Impostos </w:t>
+            </w:r>
+            <w:proofErr w:type="spellStart"/>
+            <w:r>
+              <w:rPr>
+                <w:rFonts w:ascii="Verdana" w:eastAsia="Times New Roman" w:hAnsi="Verdana" w:cs="Calibri"/>
+                <w:i/>
+                <w:iCs/>
+                <w:color w:val="000000"/>
+                <w:sz w:val="18"/>
+                <w:szCs w:val="18"/>
+                <w:lang w:eastAsia="pt-BR"/>
+              </w:rPr>
+              <w:t>Etc</w:t>
+            </w:r>
+            <w:proofErr w:type="spellEnd"/>
+            <w:proofErr w:type="gramEnd"/>
+            <w:r>
+              <w:rPr>
+                <w:rFonts w:ascii="Verdana" w:eastAsia="Times New Roman" w:hAnsi="Verdana" w:cs="Calibri"/>
+                <w:i/>
+                <w:iCs/>
+                <w:color w:val="000000"/>
+                <w:sz w:val="18"/>
+                <w:szCs w:val="18"/>
+                <w:lang w:eastAsia="pt-BR"/>
+              </w:rPr>
+              <w:t>)</w:t>
             </w:r>
           </w:p>
         </w:tc>
@@ -10683,6 +12211,7 @@
                 <w:szCs w:val="16"/>
               </w:rPr>
             </w:pPr>
+            <w:proofErr w:type="spellStart"/>
             <w:r>
               <w:rPr>
                 <w:rFonts w:ascii="Verdana" w:hAnsi="Verdana"/>
@@ -10692,6 +12221,7 @@
               </w:rPr>
               <w:t>Qte</w:t>
             </w:r>
+            <w:proofErr w:type="spellEnd"/>
           </w:p>
         </w:tc>
         <w:tc>
@@ -11311,6 +12841,7 @@
                 <w:sz w:val="16"/>
                 <w:szCs w:val="16"/>
               </w:rPr>
+              <w:lastRenderedPageBreak/>
               <w:t>TOTAL</w:t>
             </w:r>
           </w:p>
@@ -11861,17 +13392,7 @@
                 <w:sz w:val="16"/>
                 <w:szCs w:val="16"/>
               </w:rPr>
-              <w:t xml:space="preserve">Se houver mais de um, explicar porque precisa </w:t>
-            </w:r>
-            <w:r>
-              <w:rPr>
-                <w:rFonts w:ascii="Verdana" w:hAnsi="Verdana"/>
-                <w:b/>
-                <w:sz w:val="16"/>
-                <w:szCs w:val="16"/>
-              </w:rPr>
-              <w:lastRenderedPageBreak/>
-              <w:t>mais de um.</w:t>
+              <w:t>Se houver mais de um, explicar porque precisa mais de um.</w:t>
             </w:r>
           </w:p>
         </w:tc>
@@ -11906,7 +13427,6 @@
                 <w:sz w:val="16"/>
                 <w:szCs w:val="16"/>
               </w:rPr>
-              <w:lastRenderedPageBreak/>
               <w:t>Tipo</w:t>
             </w:r>
           </w:p>
@@ -11935,6 +13455,7 @@
                 <w:szCs w:val="16"/>
               </w:rPr>
             </w:pPr>
+            <w:proofErr w:type="spellStart"/>
             <w:r>
               <w:rPr>
                 <w:rFonts w:ascii="Verdana" w:hAnsi="Verdana"/>
@@ -11944,6 +13465,7 @@
               </w:rPr>
               <w:t>Qte</w:t>
             </w:r>
+            <w:proofErr w:type="spellEnd"/>
           </w:p>
         </w:tc>
         <w:tc>
@@ -13124,7 +14646,29 @@
                 <w:sz w:val="16"/>
                 <w:szCs w:val="16"/>
               </w:rPr>
-              <w:t>Total hs no Projeto</w:t>
+              <w:t xml:space="preserve">Total </w:t>
+            </w:r>
+            <w:proofErr w:type="spellStart"/>
+            <w:r>
+              <w:rPr>
+                <w:rFonts w:ascii="Verdana" w:hAnsi="Verdana"/>
+                <w:b/>
+                <w:bCs/>
+                <w:sz w:val="16"/>
+                <w:szCs w:val="16"/>
+              </w:rPr>
+              <w:t>hs</w:t>
+            </w:r>
+            <w:proofErr w:type="spellEnd"/>
+            <w:r>
+              <w:rPr>
+                <w:rFonts w:ascii="Verdana" w:hAnsi="Verdana"/>
+                <w:b/>
+                <w:bCs/>
+                <w:sz w:val="16"/>
+                <w:szCs w:val="16"/>
+              </w:rPr>
+              <w:t xml:space="preserve"> no Projeto</w:t>
             </w:r>
           </w:p>
         </w:tc>
@@ -14011,6 +15555,7 @@
           <w:szCs w:val="20"/>
           <w:lang w:eastAsia="en-US"/>
         </w:rPr>
+        <w:lastRenderedPageBreak/>
         <w:t xml:space="preserve"> </w:t>
       </w:r>
     </w:p>
@@ -14093,8 +15638,10 @@
           <w:sz w:val="16"/>
           <w:szCs w:val="16"/>
         </w:rPr>
-        <w:t>, ao projeto.</w:t>
+        <w:t xml:space="preserve">, ao </w:t>
       </w:r>
+      <w:proofErr w:type="spellStart"/>
+      <w:proofErr w:type="gramStart"/>
       <w:r>
         <w:rPr>
           <w:rFonts w:ascii="Verdana" w:hAnsi="Verdana"/>
@@ -14102,7 +15649,27 @@
           <w:sz w:val="16"/>
           <w:szCs w:val="16"/>
         </w:rPr>
-        <w:t xml:space="preserve">Atenção para sobreposição de atividades e função no projeto, pois não é permitido) </w:t>
+        <w:t>projeto.</w:t>
+      </w:r>
+      <w:r>
+        <w:rPr>
+          <w:rFonts w:ascii="Verdana" w:hAnsi="Verdana"/>
+          <w:color w:val="7F7F7F" w:themeColor="text1" w:themeTint="80"/>
+          <w:sz w:val="16"/>
+          <w:szCs w:val="16"/>
+        </w:rPr>
+        <w:t>Atenção</w:t>
+      </w:r>
+      <w:proofErr w:type="spellEnd"/>
+      <w:proofErr w:type="gramEnd"/>
+      <w:r>
+        <w:rPr>
+          <w:rFonts w:ascii="Verdana" w:hAnsi="Verdana"/>
+          <w:color w:val="7F7F7F" w:themeColor="text1" w:themeTint="80"/>
+          <w:sz w:val="16"/>
+          <w:szCs w:val="16"/>
+        </w:rPr>
+        <w:t xml:space="preserve"> para sobreposição de atividades e função no projeto, pois não é permitido) </w:t>
       </w:r>
     </w:p>
     <w:p>
@@ -14321,7 +15888,29 @@
                 <w:sz w:val="16"/>
                 <w:szCs w:val="16"/>
               </w:rPr>
-              <w:t>Total hs no Projeto</w:t>
+              <w:t xml:space="preserve">Total </w:t>
+            </w:r>
+            <w:proofErr w:type="spellStart"/>
+            <w:r>
+              <w:rPr>
+                <w:rFonts w:ascii="Verdana" w:hAnsi="Verdana"/>
+                <w:b/>
+                <w:bCs/>
+                <w:sz w:val="16"/>
+                <w:szCs w:val="16"/>
+              </w:rPr>
+              <w:t>hs</w:t>
+            </w:r>
+            <w:proofErr w:type="spellEnd"/>
+            <w:r>
+              <w:rPr>
+                <w:rFonts w:ascii="Verdana" w:hAnsi="Verdana"/>
+                <w:b/>
+                <w:bCs/>
+                <w:sz w:val="16"/>
+                <w:szCs w:val="16"/>
+              </w:rPr>
+              <w:t xml:space="preserve"> no Projeto</w:t>
             </w:r>
           </w:p>
         </w:tc>
@@ -15356,7 +16945,27 @@
                 <w:sz w:val="16"/>
                 <w:szCs w:val="16"/>
               </w:rPr>
-              <w:t>Justificativa (Porque o projeto precisa do serviço? Qual o uso do serviço no projeto?)</w:t>
+              <w:t>Justificativa (</w:t>
+            </w:r>
+            <w:proofErr w:type="gramStart"/>
+            <w:r>
+              <w:rPr>
+                <w:rFonts w:ascii="Verdana" w:hAnsi="Verdana"/>
+                <w:b/>
+                <w:sz w:val="16"/>
+                <w:szCs w:val="16"/>
+              </w:rPr>
+              <w:t>Porque</w:t>
+            </w:r>
+            <w:proofErr w:type="gramEnd"/>
+            <w:r>
+              <w:rPr>
+                <w:rFonts w:ascii="Verdana" w:hAnsi="Verdana"/>
+                <w:b/>
+                <w:sz w:val="16"/>
+                <w:szCs w:val="16"/>
+              </w:rPr>
+              <w:t xml:space="preserve"> o projeto precisa do serviço? Qual o uso do serviço no projeto?)</w:t>
             </w:r>
           </w:p>
         </w:tc>
@@ -15941,6 +17550,7 @@
           <w:szCs w:val="20"/>
           <w:lang w:eastAsia="pt-BR"/>
         </w:rPr>
+        <w:lastRenderedPageBreak/>
         <w:t>V - Materiais de consumo;</w:t>
       </w:r>
     </w:p>
@@ -16133,7 +17743,27 @@
                 <w:sz w:val="16"/>
                 <w:szCs w:val="16"/>
               </w:rPr>
-              <w:t>Justificativa (Porque o projeto precisa do produto? Qual o uso do produto no projeto?)</w:t>
+              <w:t>Justificativa (</w:t>
+            </w:r>
+            <w:proofErr w:type="gramStart"/>
+            <w:r>
+              <w:rPr>
+                <w:rFonts w:ascii="Verdana" w:hAnsi="Verdana"/>
+                <w:b/>
+                <w:sz w:val="16"/>
+                <w:szCs w:val="16"/>
+              </w:rPr>
+              <w:t>Porque</w:t>
+            </w:r>
+            <w:proofErr w:type="gramEnd"/>
+            <w:r>
+              <w:rPr>
+                <w:rFonts w:ascii="Verdana" w:hAnsi="Verdana"/>
+                <w:b/>
+                <w:sz w:val="16"/>
+                <w:szCs w:val="16"/>
+              </w:rPr>
+              <w:t xml:space="preserve"> o projeto precisa do produto? Qual o uso do produto no projeto?)</w:t>
             </w:r>
           </w:p>
         </w:tc>
@@ -16230,6 +17860,7 @@
                 <w:szCs w:val="16"/>
               </w:rPr>
             </w:pPr>
+            <w:proofErr w:type="spellStart"/>
             <w:r>
               <w:rPr>
                 <w:rFonts w:ascii="Verdana" w:hAnsi="Verdana"/>
@@ -16239,6 +17870,7 @@
               </w:rPr>
               <w:t>Qte</w:t>
             </w:r>
+            <w:proofErr w:type="spellEnd"/>
           </w:p>
         </w:tc>
         <w:tc>
@@ -17373,6 +19005,7 @@
                 <w:szCs w:val="16"/>
               </w:rPr>
             </w:pPr>
+            <w:proofErr w:type="spellStart"/>
             <w:r>
               <w:rPr>
                 <w:rFonts w:ascii="Verdana" w:hAnsi="Verdana"/>
@@ -17382,6 +19015,7 @@
               </w:rPr>
               <w:t>Qte</w:t>
             </w:r>
+            <w:proofErr w:type="spellEnd"/>
           </w:p>
         </w:tc>
         <w:tc>
@@ -18118,6 +19752,7 @@
                 <w:sz w:val="16"/>
                 <w:szCs w:val="16"/>
               </w:rPr>
+              <w:lastRenderedPageBreak/>
               <w:t>Descrição</w:t>
             </w:r>
           </w:p>
@@ -18213,6 +19848,7 @@
                 <w:szCs w:val="16"/>
               </w:rPr>
             </w:pPr>
+            <w:proofErr w:type="spellStart"/>
             <w:r>
               <w:rPr>
                 <w:rFonts w:ascii="Verdana" w:hAnsi="Verdana"/>
@@ -18222,6 +19858,7 @@
               </w:rPr>
               <w:t>Qte</w:t>
             </w:r>
+            <w:proofErr w:type="spellEnd"/>
           </w:p>
         </w:tc>
         <w:tc>
@@ -18872,7 +20509,6 @@
           <w:szCs w:val="20"/>
           <w:lang w:eastAsia="pt-BR"/>
         </w:rPr>
-        <w:lastRenderedPageBreak/>
         <w:t>Viagens;</w:t>
       </w:r>
     </w:p>
@@ -19091,6 +20727,7 @@
                 <w:szCs w:val="16"/>
               </w:rPr>
             </w:pPr>
+            <w:proofErr w:type="spellStart"/>
             <w:r>
               <w:rPr>
                 <w:rFonts w:ascii="Verdana" w:hAnsi="Verdana"/>
@@ -19100,6 +20737,7 @@
               </w:rPr>
               <w:t>Qte</w:t>
             </w:r>
+            <w:proofErr w:type="spellEnd"/>
           </w:p>
         </w:tc>
         <w:tc>
@@ -20090,6 +21728,7 @@
                 <w:szCs w:val="16"/>
               </w:rPr>
             </w:pPr>
+            <w:proofErr w:type="spellStart"/>
             <w:r>
               <w:rPr>
                 <w:rFonts w:ascii="Verdana" w:hAnsi="Verdana"/>
@@ -20099,6 +21738,7 @@
               </w:rPr>
               <w:t>Qte</w:t>
             </w:r>
+            <w:proofErr w:type="spellEnd"/>
           </w:p>
         </w:tc>
         <w:tc>
@@ -20959,8 +22599,9 @@
                 <w:szCs w:val="16"/>
                 <w:lang w:eastAsia="pt-BR"/>
               </w:rPr>
-              <w:t xml:space="preserve">Justificativa (Porque o projeto precisa do intercâmbio? Qual o uso do </w:t>
-            </w:r>
+              <w:t>Justificativa (</w:t>
+            </w:r>
+            <w:proofErr w:type="gramStart"/>
             <w:r>
               <w:rPr>
                 <w:rFonts w:ascii="Verdana" w:eastAsia="Times New Roman" w:hAnsi="Verdana" w:cs="Calibri"/>
@@ -20971,8 +22612,20 @@
                 <w:szCs w:val="16"/>
                 <w:lang w:eastAsia="pt-BR"/>
               </w:rPr>
-              <w:lastRenderedPageBreak/>
-              <w:t>intercâmbio no projeto?)</w:t>
+              <w:t>Porque</w:t>
+            </w:r>
+            <w:proofErr w:type="gramEnd"/>
+            <w:r>
+              <w:rPr>
+                <w:rFonts w:ascii="Verdana" w:eastAsia="Times New Roman" w:hAnsi="Verdana" w:cs="Calibri"/>
+                <w:b/>
+                <w:bCs/>
+                <w:color w:val="000000"/>
+                <w:sz w:val="16"/>
+                <w:szCs w:val="16"/>
+                <w:lang w:eastAsia="pt-BR"/>
+              </w:rPr>
+              <w:t xml:space="preserve"> o projeto precisa do intercâmbio? Qual o uso do intercâmbio no projeto?)</w:t>
             </w:r>
           </w:p>
         </w:tc>
@@ -21016,10 +22669,30 @@
                 <w:szCs w:val="16"/>
                 <w:lang w:eastAsia="pt-BR"/>
               </w:rPr>
-              <w:lastRenderedPageBreak/>
-              <w:t xml:space="preserve">Quais conhecimentos, métodos e/ou tecnologias não disponíveis regionalmente pretende-se que </w:t>
-            </w:r>
-            <w:r>
+              <w:t>Quais conhecimentos, métodos e/ou tecnologias não disponíveis regionalmente pretende-se que sejam transmitidos pelo intercâmbio?</w:t>
+            </w:r>
+          </w:p>
+        </w:tc>
+        <w:tc>
+          <w:tcPr>
+            <w:tcW w:w="1218" w:type="pct"/>
+            <w:tcBorders>
+              <w:top w:val="single" w:sz="8" w:space="0" w:color="auto"/>
+              <w:left w:val="nil"/>
+              <w:bottom w:val="nil"/>
+              <w:right w:val="single" w:sz="8" w:space="0" w:color="000000"/>
+            </w:tcBorders>
+            <w:shd w:val="clear" w:color="000000" w:fill="D9D9D9"/>
+            <w:vAlign w:val="center"/>
+            <w:hideMark/>
+          </w:tcPr>
+          <w:p>
+            <w:pPr>
+              <w:tabs>
+                <w:tab w:val="clear" w:pos="4962"/>
+              </w:tabs>
+              <w:spacing w:line="360" w:lineRule="auto"/>
+              <w:contextualSpacing w:val="0"/>
               <w:rPr>
                 <w:rFonts w:ascii="Verdana" w:eastAsia="Times New Roman" w:hAnsi="Verdana" w:cs="Calibri"/>
                 <w:b/>
@@ -21029,14 +22702,24 @@
                 <w:szCs w:val="16"/>
                 <w:lang w:eastAsia="pt-BR"/>
               </w:rPr>
-              <w:lastRenderedPageBreak/>
-              <w:t>sejam transmitidos pelo intercâmbio?</w:t>
-            </w:r>
-          </w:p>
-        </w:tc>
-        <w:tc>
-          <w:tcPr>
-            <w:tcW w:w="1218" w:type="pct"/>
+            </w:pPr>
+            <w:r>
+              <w:rPr>
+                <w:rFonts w:ascii="Verdana" w:eastAsia="Times New Roman" w:hAnsi="Verdana" w:cs="Calibri"/>
+                <w:b/>
+                <w:bCs/>
+                <w:color w:val="000000"/>
+                <w:sz w:val="16"/>
+                <w:szCs w:val="16"/>
+                <w:lang w:eastAsia="pt-BR"/>
+              </w:rPr>
+              <w:t>Quais as etapas/tarefas/atividades a serem realizadas pelo intercâmbio? (O que o time de intercambistas vai realizar no projeto?)</w:t>
+            </w:r>
+          </w:p>
+        </w:tc>
+        <w:tc>
+          <w:tcPr>
+            <w:tcW w:w="651" w:type="pct"/>
             <w:tcBorders>
               <w:top w:val="single" w:sz="8" w:space="0" w:color="auto"/>
               <w:left w:val="nil"/>
@@ -21074,14 +22757,13 @@
                 <w:szCs w:val="16"/>
                 <w:lang w:eastAsia="pt-BR"/>
               </w:rPr>
-              <w:lastRenderedPageBreak/>
-              <w:t>Quais as etapas/tarefas/atividades a serem realizadas pelo intercâmbio? (O que o time de intercambistas vai realizar no projeto?)</w:t>
-            </w:r>
-          </w:p>
-        </w:tc>
-        <w:tc>
-          <w:tcPr>
-            <w:tcW w:w="651" w:type="pct"/>
+              <w:t>Será internacional ou inter-regional?</w:t>
+            </w:r>
+          </w:p>
+        </w:tc>
+        <w:tc>
+          <w:tcPr>
+            <w:tcW w:w="648" w:type="pct"/>
             <w:tcBorders>
               <w:top w:val="single" w:sz="8" w:space="0" w:color="auto"/>
               <w:left w:val="nil"/>
@@ -21119,64 +22801,7 @@
                 <w:szCs w:val="16"/>
                 <w:lang w:eastAsia="pt-BR"/>
               </w:rPr>
-              <w:t>Será internacional ou inter-regional?</w:t>
-            </w:r>
-          </w:p>
-        </w:tc>
-        <w:tc>
-          <w:tcPr>
-            <w:tcW w:w="648" w:type="pct"/>
-            <w:tcBorders>
-              <w:top w:val="single" w:sz="8" w:space="0" w:color="auto"/>
-              <w:left w:val="nil"/>
-              <w:bottom w:val="nil"/>
-              <w:right w:val="single" w:sz="8" w:space="0" w:color="000000"/>
-            </w:tcBorders>
-            <w:shd w:val="clear" w:color="000000" w:fill="D9D9D9"/>
-            <w:vAlign w:val="center"/>
-            <w:hideMark/>
-          </w:tcPr>
-          <w:p>
-            <w:pPr>
-              <w:tabs>
-                <w:tab w:val="clear" w:pos="4962"/>
-              </w:tabs>
-              <w:spacing w:line="360" w:lineRule="auto"/>
-              <w:contextualSpacing w:val="0"/>
-              <w:rPr>
-                <w:rFonts w:ascii="Verdana" w:eastAsia="Times New Roman" w:hAnsi="Verdana" w:cs="Calibri"/>
-                <w:b/>
-                <w:bCs/>
-                <w:color w:val="000000"/>
-                <w:sz w:val="16"/>
-                <w:szCs w:val="16"/>
-                <w:lang w:eastAsia="pt-BR"/>
-              </w:rPr>
-            </w:pPr>
-            <w:r>
-              <w:rPr>
-                <w:rFonts w:ascii="Verdana" w:eastAsia="Times New Roman" w:hAnsi="Verdana" w:cs="Calibri"/>
-                <w:b/>
-                <w:bCs/>
-                <w:color w:val="000000"/>
-                <w:sz w:val="16"/>
-                <w:szCs w:val="16"/>
-                <w:lang w:eastAsia="pt-BR"/>
-              </w:rPr>
-              <w:t xml:space="preserve">Com qual empresa ou instituição se pretende realizar o intercambio? Incluir </w:t>
-            </w:r>
-            <w:r>
-              <w:rPr>
-                <w:rFonts w:ascii="Verdana" w:eastAsia="Times New Roman" w:hAnsi="Verdana" w:cs="Calibri"/>
-                <w:b/>
-                <w:bCs/>
-                <w:color w:val="000000"/>
-                <w:sz w:val="16"/>
-                <w:szCs w:val="16"/>
-                <w:lang w:eastAsia="pt-BR"/>
-              </w:rPr>
-              <w:lastRenderedPageBreak/>
-              <w:t>também o CNPJ (se já tiverem essa informação).</w:t>
+              <w:t>Com qual empresa ou instituição se pretende realizar o intercambio? Incluir também o CNPJ (se já tiverem essa informação).</w:t>
             </w:r>
           </w:p>
         </w:tc>
@@ -21221,7 +22846,6 @@
                 <w:szCs w:val="20"/>
                 <w:lang w:eastAsia="pt-BR"/>
               </w:rPr>
-              <w:lastRenderedPageBreak/>
               <w:t>Custo Total</w:t>
             </w:r>
           </w:p>
@@ -23115,6 +24739,7 @@
                 <w:lang w:eastAsia="pt-BR"/>
               </w:rPr>
             </w:pPr>
+            <w:proofErr w:type="spellStart"/>
             <w:r>
               <w:rPr>
                 <w:rFonts w:ascii="Verdana" w:eastAsia="Times New Roman" w:hAnsi="Verdana" w:cs="Calibri"/>
@@ -23125,7 +24750,20 @@
                 <w:szCs w:val="14"/>
                 <w:lang w:eastAsia="pt-BR"/>
               </w:rPr>
-              <w:t>Check Mensal x Total</w:t>
+              <w:t>Check</w:t>
+            </w:r>
+            <w:proofErr w:type="spellEnd"/>
+            <w:r>
+              <w:rPr>
+                <w:rFonts w:ascii="Verdana" w:eastAsia="Times New Roman" w:hAnsi="Verdana" w:cs="Calibri"/>
+                <w:b/>
+                <w:bCs/>
+                <w:color w:val="000000"/>
+                <w:sz w:val="14"/>
+                <w:szCs w:val="14"/>
+                <w:lang w:eastAsia="pt-BR"/>
+              </w:rPr>
+              <w:t xml:space="preserve"> Mensal x Total</w:t>
             </w:r>
           </w:p>
         </w:tc>
@@ -23169,7 +24807,29 @@
                 <w:szCs w:val="14"/>
                 <w:lang w:eastAsia="pt-BR"/>
               </w:rPr>
-              <w:t>I - programas de computador, máquinas, equipamentos, aparelhos e instrumentos, seus acessórios, sobressalentes e ferramentas, e serviços de instalação dessas máquinas e equipamentos utilizados na execução do projeto;</w:t>
+              <w:t xml:space="preserve">I - </w:t>
+            </w:r>
+            <w:proofErr w:type="gramStart"/>
+            <w:r>
+              <w:rPr>
+                <w:rFonts w:ascii="Verdana" w:eastAsia="Times New Roman" w:hAnsi="Verdana" w:cs="Calibri"/>
+                <w:color w:val="000000"/>
+                <w:sz w:val="14"/>
+                <w:szCs w:val="14"/>
+                <w:lang w:eastAsia="pt-BR"/>
+              </w:rPr>
+              <w:t>programas</w:t>
+            </w:r>
+            <w:proofErr w:type="gramEnd"/>
+            <w:r>
+              <w:rPr>
+                <w:rFonts w:ascii="Verdana" w:eastAsia="Times New Roman" w:hAnsi="Verdana" w:cs="Calibri"/>
+                <w:color w:val="000000"/>
+                <w:sz w:val="14"/>
+                <w:szCs w:val="14"/>
+                <w:lang w:eastAsia="pt-BR"/>
+              </w:rPr>
+              <w:t xml:space="preserve"> de computador, máquinas, equipamentos, aparelhos e instrumentos, seus acessórios, sobressalentes e ferramentas, e serviços de instalação dessas máquinas e equipamentos utilizados na execução do projeto;</w:t>
             </w:r>
           </w:p>
         </w:tc>
@@ -23853,7 +25513,51 @@
                 <w:szCs w:val="14"/>
                 <w:lang w:eastAsia="pt-BR"/>
               </w:rPr>
-              <w:t>II - aquisição, implantação, ampliação ou modernização de infraestrutura física e de laboratórios de pesquisa, desenvolvimento e inovação e de ICTs;</w:t>
+              <w:t xml:space="preserve">II - </w:t>
+            </w:r>
+            <w:proofErr w:type="gramStart"/>
+            <w:r>
+              <w:rPr>
+                <w:rFonts w:ascii="Verdana" w:eastAsia="Times New Roman" w:hAnsi="Verdana" w:cs="Calibri"/>
+                <w:color w:val="000000"/>
+                <w:sz w:val="14"/>
+                <w:szCs w:val="14"/>
+                <w:lang w:eastAsia="pt-BR"/>
+              </w:rPr>
+              <w:t>aquisição, implantação, ampliação ou modernização</w:t>
+            </w:r>
+            <w:proofErr w:type="gramEnd"/>
+            <w:r>
+              <w:rPr>
+                <w:rFonts w:ascii="Verdana" w:eastAsia="Times New Roman" w:hAnsi="Verdana" w:cs="Calibri"/>
+                <w:color w:val="000000"/>
+                <w:sz w:val="14"/>
+                <w:szCs w:val="14"/>
+                <w:lang w:eastAsia="pt-BR"/>
+              </w:rPr>
+              <w:t xml:space="preserve"> de infraestrutura física e de laboratórios de pesquisa, desenvolvimento e inovação e de </w:t>
+            </w:r>
+            <w:proofErr w:type="spellStart"/>
+            <w:r>
+              <w:rPr>
+                <w:rFonts w:ascii="Verdana" w:eastAsia="Times New Roman" w:hAnsi="Verdana" w:cs="Calibri"/>
+                <w:color w:val="000000"/>
+                <w:sz w:val="14"/>
+                <w:szCs w:val="14"/>
+                <w:lang w:eastAsia="pt-BR"/>
+              </w:rPr>
+              <w:t>ICTs</w:t>
+            </w:r>
+            <w:proofErr w:type="spellEnd"/>
+            <w:r>
+              <w:rPr>
+                <w:rFonts w:ascii="Verdana" w:eastAsia="Times New Roman" w:hAnsi="Verdana" w:cs="Calibri"/>
+                <w:color w:val="000000"/>
+                <w:sz w:val="14"/>
+                <w:szCs w:val="14"/>
+                <w:lang w:eastAsia="pt-BR"/>
+              </w:rPr>
+              <w:t>;</w:t>
             </w:r>
           </w:p>
         </w:tc>
@@ -28732,8 +30436,22 @@
                 <w:szCs w:val="14"/>
                 <w:lang w:eastAsia="pt-BR"/>
               </w:rPr>
-              <w:t>Livros e Periodicos</w:t>
-            </w:r>
+              <w:t xml:space="preserve">Livros e </w:t>
+            </w:r>
+            <w:proofErr w:type="spellStart"/>
+            <w:r>
+              <w:rPr>
+                <w:rFonts w:ascii="Verdana" w:eastAsia="Times New Roman" w:hAnsi="Verdana" w:cs="Calibri"/>
+                <w:i/>
+                <w:iCs/>
+                <w:color w:val="000000"/>
+                <w:sz w:val="14"/>
+                <w:szCs w:val="14"/>
+                <w:lang w:eastAsia="pt-BR"/>
+              </w:rPr>
+              <w:t>Periodicos</w:t>
+            </w:r>
+            <w:proofErr w:type="spellEnd"/>
           </w:p>
         </w:tc>
         <w:tc>
@@ -30238,6 +31956,7 @@
                 <w:szCs w:val="14"/>
                 <w:lang w:eastAsia="pt-BR"/>
               </w:rPr>
+              <w:lastRenderedPageBreak/>
               <w:t>Viagens</w:t>
             </w:r>
           </w:p>
@@ -31747,16 +33466,61 @@
                 <w:lang w:eastAsia="pt-BR"/>
               </w:rPr>
             </w:pPr>
-            <w:r>
-              <w:rPr>
-                <w:rFonts w:ascii="Verdana" w:eastAsia="Times New Roman" w:hAnsi="Verdana" w:cs="Calibri"/>
-                <w:color w:val="000000"/>
-                <w:sz w:val="14"/>
-                <w:szCs w:val="14"/>
-                <w:lang w:eastAsia="pt-BR"/>
-              </w:rPr>
-              <w:lastRenderedPageBreak/>
-              <w:t>Outros(Aluguel, Internet, Telefonia, Impostos Etc)</w:t>
+            <w:proofErr w:type="gramStart"/>
+            <w:r>
+              <w:rPr>
+                <w:rFonts w:ascii="Verdana" w:eastAsia="Times New Roman" w:hAnsi="Verdana" w:cs="Calibri"/>
+                <w:color w:val="000000"/>
+                <w:sz w:val="14"/>
+                <w:szCs w:val="14"/>
+                <w:lang w:eastAsia="pt-BR"/>
+              </w:rPr>
+              <w:t>Outros(</w:t>
+            </w:r>
+            <w:proofErr w:type="gramEnd"/>
+            <w:r>
+              <w:rPr>
+                <w:rFonts w:ascii="Verdana" w:eastAsia="Times New Roman" w:hAnsi="Verdana" w:cs="Calibri"/>
+                <w:color w:val="000000"/>
+                <w:sz w:val="14"/>
+                <w:szCs w:val="14"/>
+                <w:lang w:eastAsia="pt-BR"/>
+              </w:rPr>
+              <w:t xml:space="preserve">Aluguel, Internet, Telefonia, </w:t>
+            </w:r>
+            <w:proofErr w:type="gramStart"/>
+            <w:r>
+              <w:rPr>
+                <w:rFonts w:ascii="Verdana" w:eastAsia="Times New Roman" w:hAnsi="Verdana" w:cs="Calibri"/>
+                <w:color w:val="000000"/>
+                <w:sz w:val="14"/>
+                <w:szCs w:val="14"/>
+                <w:lang w:eastAsia="pt-BR"/>
+              </w:rPr>
+              <w:t xml:space="preserve">Impostos </w:t>
+            </w:r>
+            <w:proofErr w:type="spellStart"/>
+            <w:r>
+              <w:rPr>
+                <w:rFonts w:ascii="Verdana" w:eastAsia="Times New Roman" w:hAnsi="Verdana" w:cs="Calibri"/>
+                <w:color w:val="000000"/>
+                <w:sz w:val="14"/>
+                <w:szCs w:val="14"/>
+                <w:lang w:eastAsia="pt-BR"/>
+              </w:rPr>
+              <w:t>Etc</w:t>
+            </w:r>
+            <w:proofErr w:type="spellEnd"/>
+            <w:proofErr w:type="gramEnd"/>
+            <w:r>
+              <w:rPr>
+                <w:rFonts w:ascii="Verdana" w:eastAsia="Times New Roman" w:hAnsi="Verdana" w:cs="Calibri"/>
+                <w:color w:val="000000"/>
+                <w:sz w:val="14"/>
+                <w:szCs w:val="14"/>
+                <w:lang w:eastAsia="pt-BR"/>
+              </w:rPr>
+              <w:t>)</w:t>
             </w:r>
           </w:p>
         </w:tc>
@@ -34024,8 +35788,20 @@
                 <w:szCs w:val="14"/>
                 <w:lang w:eastAsia="pt-BR"/>
               </w:rPr>
-              <w:t>DOA (Despesas operacionais e Administrativas)*</w:t>
-            </w:r>
+              <w:t xml:space="preserve">DOA (Despesas operacionais e </w:t>
+            </w:r>
+            <w:proofErr w:type="gramStart"/>
+            <w:r>
+              <w:rPr>
+                <w:rFonts w:ascii="Verdana" w:eastAsia="Times New Roman" w:hAnsi="Verdana" w:cs="Calibri"/>
+                <w:color w:val="000000"/>
+                <w:sz w:val="14"/>
+                <w:szCs w:val="14"/>
+                <w:lang w:eastAsia="pt-BR"/>
+              </w:rPr>
+              <w:t>Administrativas)*</w:t>
+            </w:r>
+            <w:proofErr w:type="gramEnd"/>
           </w:p>
         </w:tc>
         <w:tc>
@@ -36509,7 +38285,29 @@
           <w:sz w:val="20"/>
           <w:szCs w:val="20"/>
         </w:rPr>
-        <w:t xml:space="preserve"> R$ xxxxx (VALOR por EXTENSO) </w:t>
+        <w:t xml:space="preserve"> R$ </w:t>
+      </w:r>
+      <w:proofErr w:type="spellStart"/>
+      <w:r>
+        <w:rPr>
+          <w:rFonts w:ascii="Verdana" w:hAnsi="Verdana"/>
+          <w:b/>
+          <w:bCs/>
+          <w:sz w:val="20"/>
+          <w:szCs w:val="20"/>
+        </w:rPr>
+        <w:t>xxxxx</w:t>
+      </w:r>
+      <w:proofErr w:type="spellEnd"/>
+      <w:r>
+        <w:rPr>
+          <w:rFonts w:ascii="Verdana" w:hAnsi="Verdana"/>
+          <w:b/>
+          <w:bCs/>
+          <w:sz w:val="20"/>
+          <w:szCs w:val="20"/>
+        </w:rPr>
+        <w:t xml:space="preserve"> (VALOR por EXTENSO) </w:t>
       </w:r>
       <w:r>
         <w:rPr>
@@ -36916,6 +38714,7 @@
           <w:szCs w:val="20"/>
         </w:rPr>
       </w:pPr>
+      <w:proofErr w:type="gramStart"/>
       <w:r>
         <w:rPr>
           <w:rFonts w:ascii="Verdana" w:hAnsi="Verdana"/>
@@ -36924,7 +38723,18 @@
           <w:sz w:val="20"/>
           <w:szCs w:val="20"/>
         </w:rPr>
-        <w:t>Manaus,  DD de MM de AAAA</w:t>
+        <w:t>Manaus,  DD</w:t>
+      </w:r>
+      <w:proofErr w:type="gramEnd"/>
+      <w:r>
+        <w:rPr>
+          <w:rFonts w:ascii="Verdana" w:hAnsi="Verdana"/>
+          <w:iCs/>
+          <w:color w:val="000000"/>
+          <w:sz w:val="20"/>
+          <w:szCs w:val="20"/>
+        </w:rPr>
+        <w:t xml:space="preserve"> de MM de AAAA</w:t>
       </w:r>
     </w:p>
     <w:p>
@@ -37196,6 +39006,7 @@
           <w:sz w:val="20"/>
           <w:szCs w:val="20"/>
         </w:rPr>
+        <w:lastRenderedPageBreak/>
         <w:t xml:space="preserve">__________________                             </w:t>
       </w:r>
     </w:p>
@@ -37255,7 +39066,6 @@
           <w:sz w:val="20"/>
           <w:szCs w:val="20"/>
         </w:rPr>
-        <w:lastRenderedPageBreak/>
         <w:t xml:space="preserve">Pela </w:t>
       </w:r>
       <w:r>
@@ -37655,22 +39465,158 @@
 
 <file path=word/header1.xml><?xml version="1.0" encoding="utf-8"?>
 <w:hdr xmlns:wpc="http://schemas.microsoft.com/office/word/2010/wordprocessingCanvas" xmlns:cx="http://schemas.microsoft.com/office/drawing/2014/chartex" xmlns:cx1="http://schemas.microsoft.com/office/drawing/2015/9/8/chartex" xmlns:cx2="http://schemas.microsoft.com/office/drawing/2015/10/21/chartex" xmlns:cx3="http://schemas.microsoft.com/office/drawing/2016/5/9/chartex" xmlns:cx4="http://schemas.microsoft.com/office/drawing/2016/5/10/chartex" xmlns:cx5="http://schemas.microsoft.com/office/drawing/2016/5/11/chartex" xmlns:cx6="http://schemas.microsoft.com/office/drawing/2016/5/12/chartex" xmlns:cx7="http://schemas.microsoft.com/office/drawing/2016/5/13/chartex" xmlns:cx8="http://schemas.microsoft.com/office/drawing/2016/5/14/chartex" xmlns:mc="http://schemas.openxmlformats.org/markup-compatibility/2006" xmlns:aink="http://schemas.microsoft.com/office/drawing/2016/ink" xmlns:am3d="http://schemas.microsoft.com/office/drawing/2017/model3d" xmlns:o="urn:schemas-microsoft-com:office:office" xmlns:oel="http://schemas.microsoft.com/office/2019/extlst" xmlns:r="http://schemas.openxmlformats.org/officeDocument/2006/relationships" xmlns:m="http://schemas.openxmlformats.org/officeDocument/2006/math" xmlns:v="urn:schemas-microsoft-com:vml" xmlns:wp14="http://schemas.microsoft.com/office/word/2010/wordprocessingDrawing" xmlns:wp="http://schemas.openxmlformats.org/drawingml/2006/wordprocessingDrawing" xmlns:w10="urn:schemas-microsoft-com:office:word" xmlns:w="http://schemas.openxmlformats.org/wordprocessingml/2006/main" xmlns:w14="http://schemas.microsoft.com/office/word/2010/wordml" xmlns:w15="http://schemas.microsoft.com/office/word/2012/wordml" xmlns:w16cex="http://schemas.microsoft.com/office/word/2018/wordml/cex" xmlns:w16cid="http://schemas.microsoft.com/office/word/2016/wordml/cid" xmlns:w16="http://schemas.microsoft.com/office/word/2018/wordml" xmlns:w16du="http://schemas.microsoft.com/office/word/2023/wordml/word16du" xmlns:w16sdtdh="http://schemas.microsoft.com/office/word/2020/wordml/sdtdatahash" xmlns:w16sdtfl="http://schemas.microsoft.com/office/word/2024/wordml/sdtformatlock" xmlns:w16se="http://schemas.microsoft.com/office/word/2015/wordml/symex" xmlns:wpg="http://schemas.microsoft.com/office/word/2010/wordprocessingGroup" xmlns:wpi="http://schemas.microsoft.com/office/word/2010/wordprocessingInk" xmlns:wne="http://schemas.microsoft.com/office/word/2006/wordml" xmlns:wps="http://schemas.microsoft.com/office/word/2010/wordprocessingShape" mc:Ignorable="w14 w15 w16se w16cid w16 w16cex w16sdtdh w16sdtfl w16du wp14">
+  <w:tbl>
+    <w:tblPr>
+      <w:tblStyle w:val="Tabelacomgrade"/>
+      <w:tblW w:w="0" w:type="auto"/>
+      <w:tblLook w:val="04A0" w:firstRow="1" w:lastRow="0" w:firstColumn="1" w:lastColumn="0" w:noHBand="0" w:noVBand="1"/>
+    </w:tblPr>
+    <w:tblGrid>
+      <w:gridCol w:w="1973"/>
+      <w:gridCol w:w="4931"/>
+      <w:gridCol w:w="1845"/>
+    </w:tblGrid>
+    <w:tr>
+      <w:trPr>
+        <w:trHeight w:val="1266"/>
+      </w:trPr>
+      <w:tc>
+        <w:tcPr>
+          <w:tcW w:w="1980" w:type="dxa"/>
+          <w:vAlign w:val="center"/>
+        </w:tcPr>
+        <w:p>
+          <w:pPr>
+            <w:tabs>
+              <w:tab w:val="left" w:pos="284"/>
+              <w:tab w:val="left" w:pos="709"/>
+              <w:tab w:val="center" w:pos="4320"/>
+              <w:tab w:val="right" w:pos="8640"/>
+            </w:tabs>
+            <w:jc w:val="center"/>
+          </w:pPr>
+          <w:r>
+            <w:rPr>
+              <w:rFonts w:ascii="Calibri" w:hAnsi="Calibri" w:cs="Calibri"/>
+              <w:noProof/>
+              <w:sz w:val="22"/>
+              <w:szCs w:val="22"/>
+            </w:rPr>
+            <w:drawing>
+              <wp:inline distT="114300" distB="114300" distL="114300" distR="114300" wp14:anchorId="65D13364" wp14:editId="25AD7B11">
+                <wp:extent cx="619125" cy="595313"/>
+                <wp:effectExtent l="0" t="0" r="0" b="0"/>
+                <wp:docPr id="1818282413" name="image6.png"/>
+                <wp:cNvGraphicFramePr/>
+                <a:graphic xmlns:a="http://schemas.openxmlformats.org/drawingml/2006/main">
+                  <a:graphicData uri="http://schemas.openxmlformats.org/drawingml/2006/picture">
+                    <pic:pic xmlns:pic="http://schemas.openxmlformats.org/drawingml/2006/picture">
+                      <pic:nvPicPr>
+                        <pic:cNvPr id="0" name="image6.png"/>
+                        <pic:cNvPicPr preferRelativeResize="0"/>
+                      </pic:nvPicPr>
+                      <pic:blipFill>
+                        <a:blip r:embed="rId1"/>
+                        <a:srcRect/>
+                        <a:stretch>
+                          <a:fillRect/>
+                        </a:stretch>
+                      </pic:blipFill>
+                      <pic:spPr>
+                        <a:xfrm>
+                          <a:off x="0" y="0"/>
+                          <a:ext cx="619125" cy="595313"/>
+                        </a:xfrm>
+                        <a:prstGeom prst="rect">
+                          <a:avLst/>
+                        </a:prstGeom>
+                        <a:ln/>
+                      </pic:spPr>
+                    </pic:pic>
+                  </a:graphicData>
+                </a:graphic>
+              </wp:inline>
+            </w:drawing>
+          </w:r>
+        </w:p>
+      </w:tc>
+      <w:tc>
+        <w:tcPr>
+          <w:tcW w:w="4961" w:type="dxa"/>
+          <w:vAlign w:val="center"/>
+        </w:tcPr>
+        <w:p>
+          <w:pPr>
+            <w:tabs>
+              <w:tab w:val="left" w:pos="284"/>
+              <w:tab w:val="left" w:pos="709"/>
+              <w:tab w:val="center" w:pos="4320"/>
+              <w:tab w:val="right" w:pos="8640"/>
+            </w:tabs>
+            <w:jc w:val="center"/>
+          </w:pPr>
+          <w:r>
+            <w:t>{</w:t>
+          </w:r>
+          <w:proofErr w:type="spellStart"/>
+          <w:r>
+            <w:t>partnerLogo</w:t>
+          </w:r>
+          <w:proofErr w:type="spellEnd"/>
+          <w:r>
+            <w:t>}</w:t>
+          </w:r>
+        </w:p>
+      </w:tc>
+      <w:tc>
+        <w:tcPr>
+          <w:tcW w:w="1672" w:type="dxa"/>
+          <w:vAlign w:val="center"/>
+        </w:tcPr>
+        <w:p>
+          <w:pPr>
+            <w:jc w:val="center"/>
+            <w:rPr>
+              <w:rFonts w:ascii="Times New Roman" w:hAnsi="Times New Roman"/>
+              <w:sz w:val="22"/>
+              <w:szCs w:val="22"/>
+              <w:u w:val="single"/>
+            </w:rPr>
+          </w:pPr>
+          <w:r>
+            <w:rPr>
+              <w:rFonts w:ascii="Times New Roman" w:hAnsi="Times New Roman"/>
+              <w:sz w:val="22"/>
+              <w:szCs w:val="22"/>
+            </w:rPr>
+            <w:t>{</w:t>
+          </w:r>
+          <w:proofErr w:type="spellStart"/>
+          <w:r>
+            <w:rPr>
+              <w:rFonts w:ascii="Times New Roman" w:hAnsi="Times New Roman"/>
+              <w:sz w:val="22"/>
+              <w:szCs w:val="22"/>
+            </w:rPr>
+            <w:t>foundationLogo</w:t>
+          </w:r>
+          <w:proofErr w:type="spellEnd"/>
+          <w:r>
+            <w:rPr>
+              <w:rFonts w:ascii="Times New Roman" w:hAnsi="Times New Roman"/>
+              <w:sz w:val="22"/>
+              <w:szCs w:val="22"/>
+            </w:rPr>
+            <w:t>}</w:t>
+          </w:r>
+        </w:p>
+      </w:tc>
+    </w:tr>
+  </w:tbl>
   <w:p>
     <w:pPr>
       <w:pStyle w:val="Cabealho"/>
     </w:pPr>
-    <w:r>
-      <w:t xml:space="preserve">                                                    </w:t>
-    </w:r>
-    <w:r>
-      <w:t>{partnerName}</w:t>
-    </w:r>
-    <w:r>
-      <w:t xml:space="preserve">                                    </w:t>
-    </w:r>
-    <w:r>
-      <w:t>{foundationName}</w:t>
-    </w:r>
   </w:p>
 </w:hdr>
 </file>
@@ -38999,6 +40945,27 @@
 </file>
 
 <file path=customXml/item1.xml><?xml version="1.0" encoding="utf-8"?>
+<p:properties xmlns:p="http://schemas.microsoft.com/office/2006/metadata/properties" xmlns:xsi="http://www.w3.org/2001/XMLSchema-instance" xmlns:pc="http://schemas.microsoft.com/office/infopath/2007/PartnerControls">
+  <documentManagement>
+    <lcf76f155ced4ddcb4097134ff3c332f xmlns="4c7855d0-dfaf-4617-befd-a25c49efc7ab">
+      <Terms xmlns="http://schemas.microsoft.com/office/infopath/2007/PartnerControls"/>
+    </lcf76f155ced4ddcb4097134ff3c332f>
+    <TaxCatchAll xmlns="e89f24ab-bf4d-4ece-b63d-9e5124d81f13" xsi:nil="true"/>
+    <Status xmlns="4c7855d0-dfaf-4617-befd-a25c49efc7ab" xsi:nil="true"/>
+  </documentManagement>
+</p:properties>
+</file>
+
+<file path=customXml/item2.xml><?xml version="1.0" encoding="utf-8"?>
+<?mso-contentType ?>
+<FormTemplates xmlns="http://schemas.microsoft.com/sharepoint/v3/contenttype/forms">
+  <Display>DocumentLibraryForm</Display>
+  <Edit>DocumentLibraryForm</Edit>
+  <New>DocumentLibraryForm</New>
+</FormTemplates>
+</file>
+
+<file path=customXml/item3.xml><?xml version="1.0" encoding="utf-8"?>
 <ct:contentTypeSchema xmlns:ct="http://schemas.microsoft.com/office/2006/metadata/contentType" xmlns:ma="http://schemas.microsoft.com/office/2006/metadata/properties/metaAttributes" ct:_="" ma:_="" ma:contentTypeName="Documento" ma:contentTypeID="0x010100CA33FAE5DB75EB4488C68C1B84878B4B" ma:contentTypeVersion="17" ma:contentTypeDescription="Crie um novo documento." ma:contentTypeScope="" ma:versionID="ac7f0fc19c5a6a1cb789192395d29252">
   <xsd:schema xmlns:xsd="http://www.w3.org/2001/XMLSchema" xmlns:xs="http://www.w3.org/2001/XMLSchema" xmlns:p="http://schemas.microsoft.com/office/2006/metadata/properties" xmlns:ns2="4c7855d0-dfaf-4617-befd-a25c49efc7ab" xmlns:ns3="e89f24ab-bf4d-4ece-b63d-9e5124d81f13" targetNamespace="http://schemas.microsoft.com/office/2006/metadata/properties" ma:root="true" ma:fieldsID="3507328860f8dfbd84122399f011024a" ns2:_="" ns3:_="">
     <xsd:import namespace="4c7855d0-dfaf-4617-befd-a25c49efc7ab"/>
@@ -39247,32 +41214,30 @@
 </ct:contentTypeSchema>
 </file>
 
-<file path=customXml/item2.xml><?xml version="1.0" encoding="utf-8"?>
-<?mso-contentType ?>
-<FormTemplates xmlns="http://schemas.microsoft.com/sharepoint/v3/contenttype/forms">
-  <Display>DocumentLibraryForm</Display>
-  <Edit>DocumentLibraryForm</Edit>
-  <New>DocumentLibraryForm</New>
-</FormTemplates>
-</file>
-
-<file path=customXml/item3.xml><?xml version="1.0" encoding="utf-8"?>
-<p:properties xmlns:p="http://schemas.microsoft.com/office/2006/metadata/properties" xmlns:xsi="http://www.w3.org/2001/XMLSchema-instance" xmlns:pc="http://schemas.microsoft.com/office/infopath/2007/PartnerControls">
-  <documentManagement>
-    <lcf76f155ced4ddcb4097134ff3c332f xmlns="4c7855d0-dfaf-4617-befd-a25c49efc7ab">
-      <Terms xmlns="http://schemas.microsoft.com/office/infopath/2007/PartnerControls"/>
-    </lcf76f155ced4ddcb4097134ff3c332f>
-    <TaxCatchAll xmlns="e89f24ab-bf4d-4ece-b63d-9e5124d81f13" xsi:nil="true"/>
-    <Status xmlns="4c7855d0-dfaf-4617-befd-a25c49efc7ab" xsi:nil="true"/>
-  </documentManagement>
-</p:properties>
-</file>
-
 <file path=customXml/item4.xml><?xml version="1.0" encoding="utf-8"?>
 <b:Sources xmlns:b="http://schemas.openxmlformats.org/officeDocument/2006/bibliography" xmlns="http://schemas.openxmlformats.org/officeDocument/2006/bibliography" SelectedStyle="\APASixthEditionOfficeOnline.xsl" StyleName="APA" Version="6"/>
 </file>
 
 <file path=customXml/itemProps1.xml><?xml version="1.0" encoding="utf-8"?>
+<ds:datastoreItem xmlns:ds="http://schemas.openxmlformats.org/officeDocument/2006/customXml" ds:itemID="{6C7D4346-3BCE-41D6-B6E9-534785EDEEBD}">
+  <ds:schemaRefs>
+    <ds:schemaRef ds:uri="http://schemas.microsoft.com/office/2006/metadata/properties"/>
+    <ds:schemaRef ds:uri="http://schemas.microsoft.com/office/infopath/2007/PartnerControls"/>
+    <ds:schemaRef ds:uri="4c7855d0-dfaf-4617-befd-a25c49efc7ab"/>
+    <ds:schemaRef ds:uri="e89f24ab-bf4d-4ece-b63d-9e5124d81f13"/>
+  </ds:schemaRefs>
+</ds:datastoreItem>
+</file>
+
+<file path=customXml/itemProps2.xml><?xml version="1.0" encoding="utf-8"?>
+<ds:datastoreItem xmlns:ds="http://schemas.openxmlformats.org/officeDocument/2006/customXml" ds:itemID="{989212C3-1AA1-4ADD-BD44-842FF640B1F6}">
+  <ds:schemaRefs>
+    <ds:schemaRef ds:uri="http://schemas.microsoft.com/sharepoint/v3/contenttype/forms"/>
+  </ds:schemaRefs>
+</ds:datastoreItem>
+</file>
+
+<file path=customXml/itemProps3.xml><?xml version="1.0" encoding="utf-8"?>
 <ds:datastoreItem xmlns:ds="http://schemas.openxmlformats.org/officeDocument/2006/customXml" ds:itemID="{CB7E6919-A594-4A9A-88A5-7BE85C732AA1}">
   <ds:schemaRefs>
     <ds:schemaRef ds:uri="http://schemas.microsoft.com/office/2006/metadata/contentType"/>
@@ -39291,25 +41256,6 @@
 </ds:datastoreItem>
 </file>
 
-<file path=customXml/itemProps2.xml><?xml version="1.0" encoding="utf-8"?>
-<ds:datastoreItem xmlns:ds="http://schemas.openxmlformats.org/officeDocument/2006/customXml" ds:itemID="{989212C3-1AA1-4ADD-BD44-842FF640B1F6}">
-  <ds:schemaRefs>
-    <ds:schemaRef ds:uri="http://schemas.microsoft.com/sharepoint/v3/contenttype/forms"/>
-  </ds:schemaRefs>
-</ds:datastoreItem>
-</file>
-
-<file path=customXml/itemProps3.xml><?xml version="1.0" encoding="utf-8"?>
-<ds:datastoreItem xmlns:ds="http://schemas.openxmlformats.org/officeDocument/2006/customXml" ds:itemID="{6C7D4346-3BCE-41D6-B6E9-534785EDEEBD}">
-  <ds:schemaRefs>
-    <ds:schemaRef ds:uri="http://schemas.microsoft.com/office/2006/metadata/properties"/>
-    <ds:schemaRef ds:uri="http://schemas.microsoft.com/office/infopath/2007/PartnerControls"/>
-    <ds:schemaRef ds:uri="4c7855d0-dfaf-4617-befd-a25c49efc7ab"/>
-    <ds:schemaRef ds:uri="e89f24ab-bf4d-4ece-b63d-9e5124d81f13"/>
-  </ds:schemaRefs>
-</ds:datastoreItem>
-</file>
-
 <file path=customXml/itemProps4.xml><?xml version="1.0" encoding="utf-8"?>
 <ds:datastoreItem xmlns:ds="http://schemas.openxmlformats.org/officeDocument/2006/customXml" ds:itemID="{5CF5CDFB-FE23-43AA-AFFE-26F1FB7C6155}">
   <ds:schemaRefs>

</xml_diff>

<commit_message>
feat: plano de ação com 5 atividades fixas, subatividades, IA e materiais
- Reformula Step08 com 5 atividades macro fixas e subatividades editáveis
- Atualiza Step13 Cronograma para exibir atividades + subatividades
- Gera seção de atividades no DOCX como OOXML com formatação correta
- Adiciona suporte a IA (sugestões de texto) e materiais de apoio
- Atualiza editor rich text, sidebar, constantes e schema Prisma

Co-Authored-By: Claude Opus 4.6 <noreply@anthropic.com>
</commit_message>
<xml_diff>
--- a/graest-app/public/template.docx
+++ b/graest-app/public/template.docx
@@ -3380,10 +3380,11 @@
     </w:p>
     <w:p>
       <w:pPr>
-        <w:pStyle w:val="Contedodatabela"/>
         <w:spacing w:line="360" w:lineRule="auto"/>
         <w:rPr>
           <w:rFonts w:ascii="Verdana" w:hAnsi="Verdana"/>
+          <w:b/>
+          <w:bCs/>
           <w:sz w:val="20"/>
           <w:szCs w:val="20"/>
         </w:rPr>
@@ -40300,6 +40301,7 @@
   <w:style w:type="character" w:default="1" w:styleId="Fontepargpadro">
     <w:name w:val="Default Paragraph Font"/>
     <w:uiPriority w:val="1"/>
+    <w:semiHidden/>
     <w:unhideWhenUsed/>
   </w:style>
   <w:style w:type="table" w:default="1" w:styleId="Tabelanormal">
@@ -40945,27 +40947,10 @@
 </file>
 
 <file path=customXml/item1.xml><?xml version="1.0" encoding="utf-8"?>
-<p:properties xmlns:p="http://schemas.microsoft.com/office/2006/metadata/properties" xmlns:xsi="http://www.w3.org/2001/XMLSchema-instance" xmlns:pc="http://schemas.microsoft.com/office/infopath/2007/PartnerControls">
-  <documentManagement>
-    <lcf76f155ced4ddcb4097134ff3c332f xmlns="4c7855d0-dfaf-4617-befd-a25c49efc7ab">
-      <Terms xmlns="http://schemas.microsoft.com/office/infopath/2007/PartnerControls"/>
-    </lcf76f155ced4ddcb4097134ff3c332f>
-    <TaxCatchAll xmlns="e89f24ab-bf4d-4ece-b63d-9e5124d81f13" xsi:nil="true"/>
-    <Status xmlns="4c7855d0-dfaf-4617-befd-a25c49efc7ab" xsi:nil="true"/>
-  </documentManagement>
-</p:properties>
+<b:Sources xmlns:b="http://schemas.openxmlformats.org/officeDocument/2006/bibliography" xmlns="http://schemas.openxmlformats.org/officeDocument/2006/bibliography" SelectedStyle="\APASixthEditionOfficeOnline.xsl" StyleName="APA" Version="6"/>
 </file>
 
 <file path=customXml/item2.xml><?xml version="1.0" encoding="utf-8"?>
-<?mso-contentType ?>
-<FormTemplates xmlns="http://schemas.microsoft.com/sharepoint/v3/contenttype/forms">
-  <Display>DocumentLibraryForm</Display>
-  <Edit>DocumentLibraryForm</Edit>
-  <New>DocumentLibraryForm</New>
-</FormTemplates>
-</file>
-
-<file path=customXml/item3.xml><?xml version="1.0" encoding="utf-8"?>
 <ct:contentTypeSchema xmlns:ct="http://schemas.microsoft.com/office/2006/metadata/contentType" xmlns:ma="http://schemas.microsoft.com/office/2006/metadata/properties/metaAttributes" ct:_="" ma:_="" ma:contentTypeName="Documento" ma:contentTypeID="0x010100CA33FAE5DB75EB4488C68C1B84878B4B" ma:contentTypeVersion="17" ma:contentTypeDescription="Crie um novo documento." ma:contentTypeScope="" ma:versionID="ac7f0fc19c5a6a1cb789192395d29252">
   <xsd:schema xmlns:xsd="http://www.w3.org/2001/XMLSchema" xmlns:xs="http://www.w3.org/2001/XMLSchema" xmlns:p="http://schemas.microsoft.com/office/2006/metadata/properties" xmlns:ns2="4c7855d0-dfaf-4617-befd-a25c49efc7ab" xmlns:ns3="e89f24ab-bf4d-4ece-b63d-9e5124d81f13" targetNamespace="http://schemas.microsoft.com/office/2006/metadata/properties" ma:root="true" ma:fieldsID="3507328860f8dfbd84122399f011024a" ns2:_="" ns3:_="">
     <xsd:import namespace="4c7855d0-dfaf-4617-befd-a25c49efc7ab"/>
@@ -41214,30 +41199,36 @@
 </ct:contentTypeSchema>
 </file>
 
+<file path=customXml/item3.xml><?xml version="1.0" encoding="utf-8"?>
+<?mso-contentType ?>
+<FormTemplates xmlns="http://schemas.microsoft.com/sharepoint/v3/contenttype/forms">
+  <Display>DocumentLibraryForm</Display>
+  <Edit>DocumentLibraryForm</Edit>
+  <New>DocumentLibraryForm</New>
+</FormTemplates>
+</file>
+
 <file path=customXml/item4.xml><?xml version="1.0" encoding="utf-8"?>
-<b:Sources xmlns:b="http://schemas.openxmlformats.org/officeDocument/2006/bibliography" xmlns="http://schemas.openxmlformats.org/officeDocument/2006/bibliography" SelectedStyle="\APASixthEditionOfficeOnline.xsl" StyleName="APA" Version="6"/>
+<p:properties xmlns:p="http://schemas.microsoft.com/office/2006/metadata/properties" xmlns:xsi="http://www.w3.org/2001/XMLSchema-instance" xmlns:pc="http://schemas.microsoft.com/office/infopath/2007/PartnerControls">
+  <documentManagement>
+    <lcf76f155ced4ddcb4097134ff3c332f xmlns="4c7855d0-dfaf-4617-befd-a25c49efc7ab">
+      <Terms xmlns="http://schemas.microsoft.com/office/infopath/2007/PartnerControls"/>
+    </lcf76f155ced4ddcb4097134ff3c332f>
+    <TaxCatchAll xmlns="e89f24ab-bf4d-4ece-b63d-9e5124d81f13" xsi:nil="true"/>
+    <Status xmlns="4c7855d0-dfaf-4617-befd-a25c49efc7ab" xsi:nil="true"/>
+  </documentManagement>
+</p:properties>
 </file>
 
 <file path=customXml/itemProps1.xml><?xml version="1.0" encoding="utf-8"?>
-<ds:datastoreItem xmlns:ds="http://schemas.openxmlformats.org/officeDocument/2006/customXml" ds:itemID="{6C7D4346-3BCE-41D6-B6E9-534785EDEEBD}">
+<ds:datastoreItem xmlns:ds="http://schemas.openxmlformats.org/officeDocument/2006/customXml" ds:itemID="{5CF5CDFB-FE23-43AA-AFFE-26F1FB7C6155}">
   <ds:schemaRefs>
-    <ds:schemaRef ds:uri="http://schemas.microsoft.com/office/2006/metadata/properties"/>
-    <ds:schemaRef ds:uri="http://schemas.microsoft.com/office/infopath/2007/PartnerControls"/>
-    <ds:schemaRef ds:uri="4c7855d0-dfaf-4617-befd-a25c49efc7ab"/>
-    <ds:schemaRef ds:uri="e89f24ab-bf4d-4ece-b63d-9e5124d81f13"/>
+    <ds:schemaRef ds:uri="http://schemas.openxmlformats.org/officeDocument/2006/bibliography"/>
   </ds:schemaRefs>
 </ds:datastoreItem>
 </file>
 
 <file path=customXml/itemProps2.xml><?xml version="1.0" encoding="utf-8"?>
-<ds:datastoreItem xmlns:ds="http://schemas.openxmlformats.org/officeDocument/2006/customXml" ds:itemID="{989212C3-1AA1-4ADD-BD44-842FF640B1F6}">
-  <ds:schemaRefs>
-    <ds:schemaRef ds:uri="http://schemas.microsoft.com/sharepoint/v3/contenttype/forms"/>
-  </ds:schemaRefs>
-</ds:datastoreItem>
-</file>
-
-<file path=customXml/itemProps3.xml><?xml version="1.0" encoding="utf-8"?>
 <ds:datastoreItem xmlns:ds="http://schemas.openxmlformats.org/officeDocument/2006/customXml" ds:itemID="{CB7E6919-A594-4A9A-88A5-7BE85C732AA1}">
   <ds:schemaRefs>
     <ds:schemaRef ds:uri="http://schemas.microsoft.com/office/2006/metadata/contentType"/>
@@ -41256,10 +41247,21 @@
 </ds:datastoreItem>
 </file>
 
+<file path=customXml/itemProps3.xml><?xml version="1.0" encoding="utf-8"?>
+<ds:datastoreItem xmlns:ds="http://schemas.openxmlformats.org/officeDocument/2006/customXml" ds:itemID="{989212C3-1AA1-4ADD-BD44-842FF640B1F6}">
+  <ds:schemaRefs>
+    <ds:schemaRef ds:uri="http://schemas.microsoft.com/sharepoint/v3/contenttype/forms"/>
+  </ds:schemaRefs>
+</ds:datastoreItem>
+</file>
+
 <file path=customXml/itemProps4.xml><?xml version="1.0" encoding="utf-8"?>
-<ds:datastoreItem xmlns:ds="http://schemas.openxmlformats.org/officeDocument/2006/customXml" ds:itemID="{5CF5CDFB-FE23-43AA-AFFE-26F1FB7C6155}">
+<ds:datastoreItem xmlns:ds="http://schemas.openxmlformats.org/officeDocument/2006/customXml" ds:itemID="{6C7D4346-3BCE-41D6-B6E9-534785EDEEBD}">
   <ds:schemaRefs>
-    <ds:schemaRef ds:uri="http://schemas.openxmlformats.org/officeDocument/2006/bibliography"/>
+    <ds:schemaRef ds:uri="http://schemas.microsoft.com/office/2006/metadata/properties"/>
+    <ds:schemaRef ds:uri="http://schemas.microsoft.com/office/infopath/2007/PartnerControls"/>
+    <ds:schemaRef ds:uri="4c7855d0-dfaf-4617-befd-a25c49efc7ab"/>
+    <ds:schemaRef ds:uri="e89f24ab-bf4d-4ece-b63d-9e5124d81f13"/>
   </ds:schemaRefs>
 </ds:datastoreItem>
 </file>
</xml_diff>

<commit_message>
fix: consolidação de tags divididas no DOCX e tabelas financeiras
- Corrige consolidação de tags split pelo Word ({totalValue}, {totalValueWritten}, etc.)
  que ficavam como texto literal no DOCX exportado
- Conta ocorrências no texto virtual vs XML bruto para detectar tags split mesmo
  quando já existe uma ocorrência consolidada em outra seção
- Verifica contiguidade dos caracteres para pular tags já consolidadas
- Sanitização de braces com restauração de tags válidas
- Checkboxes usando "X" ao invés de caracteres Unicode
- Cronograma financeiro com fonte 7pt, margens reduzidas e orientação paisagem
- Remove coluna "Check" do cronograma
- Título "18. CRONOGRAMA DE EXECUÇÃO" na página paisagem

Co-Authored-By: Claude Opus 4.6 <noreply@anthropic.com>
</commit_message>
<xml_diff>
--- a/graest-app/public/template.docx
+++ b/graest-app/public/template.docx
@@ -2252,6 +2252,16 @@
           <w:szCs w:val="20"/>
         </w:rPr>
       </w:pPr>
+    </w:p>
+    <w:p>
+      <w:pPr>
+        <w:spacing w:line="360" w:lineRule="auto"/>
+        <w:rPr>
+          <w:rFonts w:ascii="Verdana" w:hAnsi="Verdana"/>
+          <w:sz w:val="20"/>
+          <w:szCs w:val="20"/>
+        </w:rPr>
+      </w:pPr>
       <w:r>
         <w:rPr>
           <w:rFonts w:ascii="Verdana" w:hAnsi="Verdana"/>
@@ -2263,30 +2273,7 @@
     </w:p>
     <w:p>
       <w:pPr>
-        <w:pStyle w:val="PargrafodaLista"/>
-        <w:spacing w:after="0" w:line="360" w:lineRule="auto"/>
-        <w:rPr>
-          <w:rFonts w:ascii="Verdana" w:hAnsi="Verdana"/>
-          <w:sz w:val="20"/>
-          <w:szCs w:val="20"/>
-        </w:rPr>
-      </w:pPr>
-    </w:p>
-    <w:p>
-      <w:pPr>
-        <w:pStyle w:val="PargrafodaLista"/>
-        <w:spacing w:after="0" w:line="360" w:lineRule="auto"/>
-        <w:rPr>
-          <w:rFonts w:ascii="Verdana" w:hAnsi="Verdana"/>
-          <w:sz w:val="20"/>
-          <w:szCs w:val="20"/>
-        </w:rPr>
-      </w:pPr>
-    </w:p>
-    <w:p>
-      <w:pPr>
-        <w:pStyle w:val="PargrafodaLista"/>
-        <w:spacing w:after="0" w:line="360" w:lineRule="auto"/>
+        <w:spacing w:line="360" w:lineRule="auto"/>
         <w:rPr>
           <w:rFonts w:ascii="Verdana" w:hAnsi="Verdana"/>
           <w:sz w:val="20"/>
@@ -2489,6 +2476,16 @@
           <w:szCs w:val="20"/>
         </w:rPr>
       </w:pPr>
+    </w:p>
+    <w:p>
+      <w:pPr>
+        <w:spacing w:line="360" w:lineRule="auto"/>
+        <w:rPr>
+          <w:rFonts w:ascii="Verdana" w:hAnsi="Verdana"/>
+          <w:sz w:val="20"/>
+          <w:szCs w:val="20"/>
+        </w:rPr>
+      </w:pPr>
       <w:r>
         <w:rPr>
           <w:rFonts w:ascii="Verdana" w:hAnsi="Verdana"/>
@@ -2536,6 +2533,16 @@
           <w:szCs w:val="20"/>
         </w:rPr>
       </w:pPr>
+    </w:p>
+    <w:p>
+      <w:pPr>
+        <w:spacing w:line="360" w:lineRule="auto"/>
+        <w:rPr>
+          <w:rFonts w:ascii="Verdana" w:hAnsi="Verdana"/>
+          <w:sz w:val="20"/>
+          <w:szCs w:val="20"/>
+        </w:rPr>
+      </w:pPr>
       <w:r>
         <w:rPr>
           <w:rFonts w:ascii="Verdana" w:hAnsi="Verdana"/>
@@ -2585,7 +2592,10 @@
           <w:szCs w:val="20"/>
         </w:rPr>
       </w:pPr>
-      <w:r>
+    </w:p>
+    <w:p>
+      <w:pPr>
+        <w:spacing w:line="360" w:lineRule="auto"/>
         <w:rPr>
           <w:rFonts w:ascii="Verdana" w:hAnsi="Verdana"/>
           <w:b/>
@@ -2593,12 +2603,8 @@
           <w:sz w:val="20"/>
           <w:szCs w:val="20"/>
         </w:rPr>
-        <w:t>{#activities}</w:t>
-      </w:r>
-    </w:p>
-    <w:p>
-      <w:pPr>
-        <w:spacing w:line="360" w:lineRule="auto"/>
+      </w:pPr>
+      <w:r>
         <w:rPr>
           <w:rFonts w:ascii="Verdana" w:hAnsi="Verdana"/>
           <w:b/>
@@ -2606,8 +2612,12 @@
           <w:sz w:val="20"/>
           <w:szCs w:val="20"/>
         </w:rPr>
-      </w:pPr>
-      <w:r>
+        <w:t>{#activities}</w:t>
+      </w:r>
+    </w:p>
+    <w:p>
+      <w:pPr>
+        <w:spacing w:line="360" w:lineRule="auto"/>
         <w:rPr>
           <w:rFonts w:ascii="Verdana" w:hAnsi="Verdana"/>
           <w:b/>
@@ -2615,9 +2625,7 @@
           <w:sz w:val="20"/>
           <w:szCs w:val="20"/>
         </w:rPr>
-        <w:t xml:space="preserve">  {index}. {</w:t>
-      </w:r>
-      <w:proofErr w:type="spellStart"/>
+      </w:pPr>
       <w:r>
         <w:rPr>
           <w:rFonts w:ascii="Verdana" w:hAnsi="Verdana"/>
@@ -2626,9 +2634,9 @@
           <w:sz w:val="20"/>
           <w:szCs w:val="20"/>
         </w:rPr>
-        <w:t>name</w:t>
-      </w:r>
-      <w:proofErr w:type="spellEnd"/>
+        <w:t xml:space="preserve">  {index}. {</w:t>
+      </w:r>
+      <w:proofErr w:type="spellStart"/>
       <w:r>
         <w:rPr>
           <w:rFonts w:ascii="Verdana" w:hAnsi="Verdana"/>
@@ -2637,12 +2645,10 @@
           <w:sz w:val="20"/>
           <w:szCs w:val="20"/>
         </w:rPr>
-        <w:t>}</w:t>
-      </w:r>
-    </w:p>
-    <w:p>
-      <w:pPr>
-        <w:spacing w:line="360" w:lineRule="auto"/>
+        <w:t>name</w:t>
+      </w:r>
+      <w:proofErr w:type="spellEnd"/>
+      <w:r>
         <w:rPr>
           <w:rFonts w:ascii="Verdana" w:hAnsi="Verdana"/>
           <w:b/>
@@ -2650,8 +2656,12 @@
           <w:sz w:val="20"/>
           <w:szCs w:val="20"/>
         </w:rPr>
-      </w:pPr>
-      <w:r>
+        <w:t>}</w:t>
+      </w:r>
+    </w:p>
+    <w:p>
+      <w:pPr>
+        <w:spacing w:line="360" w:lineRule="auto"/>
         <w:rPr>
           <w:rFonts w:ascii="Verdana" w:hAnsi="Verdana"/>
           <w:b/>
@@ -2659,9 +2669,7 @@
           <w:sz w:val="20"/>
           <w:szCs w:val="20"/>
         </w:rPr>
-        <w:t xml:space="preserve">  Descrição: {</w:t>
-      </w:r>
-      <w:proofErr w:type="spellStart"/>
+      </w:pPr>
       <w:r>
         <w:rPr>
           <w:rFonts w:ascii="Verdana" w:hAnsi="Verdana"/>
@@ -2670,9 +2678,9 @@
           <w:sz w:val="20"/>
           <w:szCs w:val="20"/>
         </w:rPr>
-        <w:t>description</w:t>
-      </w:r>
-      <w:proofErr w:type="spellEnd"/>
+        <w:t xml:space="preserve">  Descrição: {</w:t>
+      </w:r>
+      <w:proofErr w:type="spellStart"/>
       <w:r>
         <w:rPr>
           <w:rFonts w:ascii="Verdana" w:hAnsi="Verdana"/>
@@ -2681,12 +2689,10 @@
           <w:sz w:val="20"/>
           <w:szCs w:val="20"/>
         </w:rPr>
-        <w:t>}</w:t>
-      </w:r>
-    </w:p>
-    <w:p>
-      <w:pPr>
-        <w:spacing w:line="360" w:lineRule="auto"/>
+        <w:t>description</w:t>
+      </w:r>
+      <w:proofErr w:type="spellEnd"/>
+      <w:r>
         <w:rPr>
           <w:rFonts w:ascii="Verdana" w:hAnsi="Verdana"/>
           <w:b/>
@@ -2694,8 +2700,12 @@
           <w:sz w:val="20"/>
           <w:szCs w:val="20"/>
         </w:rPr>
-      </w:pPr>
-      <w:r>
+        <w:t>}</w:t>
+      </w:r>
+    </w:p>
+    <w:p>
+      <w:pPr>
+        <w:spacing w:line="360" w:lineRule="auto"/>
         <w:rPr>
           <w:rFonts w:ascii="Verdana" w:hAnsi="Verdana"/>
           <w:b/>
@@ -2703,9 +2713,7 @@
           <w:sz w:val="20"/>
           <w:szCs w:val="20"/>
         </w:rPr>
-        <w:t xml:space="preserve">  Justificativa: {</w:t>
-      </w:r>
-      <w:proofErr w:type="spellStart"/>
+      </w:pPr>
       <w:r>
         <w:rPr>
           <w:rFonts w:ascii="Verdana" w:hAnsi="Verdana"/>
@@ -2714,9 +2722,9 @@
           <w:sz w:val="20"/>
           <w:szCs w:val="20"/>
         </w:rPr>
-        <w:t>justification</w:t>
-      </w:r>
-      <w:proofErr w:type="spellEnd"/>
+        <w:t xml:space="preserve">  Justificativa: {</w:t>
+      </w:r>
+      <w:proofErr w:type="spellStart"/>
       <w:r>
         <w:rPr>
           <w:rFonts w:ascii="Verdana" w:hAnsi="Verdana"/>
@@ -2725,12 +2733,10 @@
           <w:sz w:val="20"/>
           <w:szCs w:val="20"/>
         </w:rPr>
-        <w:t>}</w:t>
-      </w:r>
-    </w:p>
-    <w:p>
-      <w:pPr>
-        <w:spacing w:line="360" w:lineRule="auto"/>
+        <w:t>justification</w:t>
+      </w:r>
+      <w:proofErr w:type="spellEnd"/>
+      <w:r>
         <w:rPr>
           <w:rFonts w:ascii="Verdana" w:hAnsi="Verdana"/>
           <w:b/>
@@ -2738,8 +2744,12 @@
           <w:sz w:val="20"/>
           <w:szCs w:val="20"/>
         </w:rPr>
-      </w:pPr>
-      <w:r>
+        <w:t>}</w:t>
+      </w:r>
+    </w:p>
+    <w:p>
+      <w:pPr>
+        <w:spacing w:line="360" w:lineRule="auto"/>
         <w:rPr>
           <w:rFonts w:ascii="Verdana" w:hAnsi="Verdana"/>
           <w:b/>
@@ -2747,6 +2757,15 @@
           <w:sz w:val="20"/>
           <w:szCs w:val="20"/>
         </w:rPr>
+      </w:pPr>
+      <w:r>
+        <w:rPr>
+          <w:rFonts w:ascii="Verdana" w:hAnsi="Verdana"/>
+          <w:b/>
+          <w:bCs/>
+          <w:sz w:val="20"/>
+          <w:szCs w:val="20"/>
+        </w:rPr>
         <w:t xml:space="preserve">  Início: {</w:t>
       </w:r>
       <w:proofErr w:type="spellStart"/>
@@ -2911,6 +2930,7 @@
           <w:sz w:val="20"/>
           <w:szCs w:val="20"/>
         </w:rPr>
+        <w:lastRenderedPageBreak/>
         <w:t>{#professionals}</w:t>
       </w:r>
     </w:p>
@@ -2977,7 +2997,6 @@
           <w:sz w:val="20"/>
           <w:szCs w:val="20"/>
         </w:rPr>
-        <w:lastRenderedPageBreak/>
         <w:t xml:space="preserve">  Formação: {</w:t>
       </w:r>
       <w:proofErr w:type="spellStart"/>
@@ -4225,7 +4244,7 @@
                 <w:szCs w:val="20"/>
                 <w:lang w:eastAsia="pt-BR"/>
               </w:rPr>
-              <w:t xml:space="preserve">Programa de Computador com inovação científica ou </w:t>
+              <w:t>Programa de Computador com inovação científic</w:t>
             </w:r>
             <w:r>
               <w:rPr>
@@ -4236,7 +4255,7 @@
                 <w:lang w:eastAsia="pt-BR"/>
               </w:rPr>
               <w:lastRenderedPageBreak/>
-              <w:t>tecnológica</w:t>
+              <w:t>a ou tecnológica</w:t>
             </w:r>
           </w:p>
         </w:tc>
@@ -4979,6 +4998,16 @@
           <w:szCs w:val="20"/>
         </w:rPr>
       </w:pPr>
+    </w:p>
+    <w:p>
+      <w:pPr>
+        <w:spacing w:line="360" w:lineRule="auto"/>
+        <w:rPr>
+          <w:rFonts w:ascii="Verdana" w:hAnsi="Verdana"/>
+          <w:sz w:val="20"/>
+          <w:szCs w:val="20"/>
+        </w:rPr>
+      </w:pPr>
       <w:r>
         <w:rPr>
           <w:rFonts w:ascii="Verdana" w:hAnsi="Verdana"/>
@@ -5016,6 +5045,17 @@
         </w:rPr>
         <w:t>RESULTADOS ESPERADOS</w:t>
       </w:r>
+    </w:p>
+    <w:p>
+      <w:pPr>
+        <w:pStyle w:val="Contedodatabela"/>
+        <w:spacing w:line="360" w:lineRule="auto"/>
+        <w:rPr>
+          <w:rFonts w:ascii="Verdana" w:hAnsi="Verdana"/>
+          <w:sz w:val="20"/>
+          <w:szCs w:val="20"/>
+        </w:rPr>
+      </w:pPr>
     </w:p>
     <w:p>
       <w:pPr>
@@ -5382,7 +5422,6 @@
                 <w:lang w:val="en-US"/>
               </w:rPr>
             </w:pPr>
-            <w:proofErr w:type="gramStart"/>
             <w:r>
               <w:rPr>
                 <w:rFonts w:ascii="Verdana" w:hAnsi="Verdana"/>
@@ -5390,44 +5429,8 @@
                 <w:szCs w:val="16"/>
                 <w:lang w:val="en-US"/>
               </w:rPr>
-              <w:t xml:space="preserve">(  </w:t>
-            </w:r>
-            <w:r>
-              <w:rPr>
-                <w:rFonts w:ascii="Verdana" w:hAnsi="Verdana"/>
-                <w:sz w:val="16"/>
-                <w:szCs w:val="16"/>
-              </w:rPr>
-              <w:t>{</w:t>
-            </w:r>
-            <w:proofErr w:type="gramEnd"/>
-            <w:r>
-              <w:rPr>
-                <w:rFonts w:ascii="Verdana" w:hAnsi="Verdana"/>
-                <w:sz w:val="16"/>
-                <w:szCs w:val="16"/>
-              </w:rPr>
-              <w:t>trl1_check</w:t>
-            </w:r>
-            <w:proofErr w:type="gramStart"/>
-            <w:r>
-              <w:rPr>
-                <w:rFonts w:ascii="Verdana" w:hAnsi="Verdana"/>
-                <w:sz w:val="16"/>
-                <w:szCs w:val="16"/>
-              </w:rPr>
-              <w:t>}</w:t>
-            </w:r>
-            <w:r>
-              <w:rPr>
-                <w:rFonts w:ascii="Verdana" w:hAnsi="Verdana"/>
-                <w:sz w:val="16"/>
-                <w:szCs w:val="16"/>
-                <w:lang w:val="en-US"/>
-              </w:rPr>
-              <w:t xml:space="preserve"> )</w:t>
-            </w:r>
-            <w:proofErr w:type="gramEnd"/>
+              <w:t>{trl1_check}</w:t>
+            </w:r>
           </w:p>
         </w:tc>
         <w:tc>
@@ -5604,7 +5607,6 @@
                 <w:szCs w:val="16"/>
               </w:rPr>
             </w:pPr>
-            <w:proofErr w:type="gramStart"/>
             <w:r>
               <w:rPr>
                 <w:rFonts w:ascii="Verdana" w:hAnsi="Verdana"/>
@@ -5612,9 +5614,8 @@
                 <w:szCs w:val="16"/>
                 <w:lang w:val="en-US"/>
               </w:rPr>
-              <w:t xml:space="preserve">(  </w:t>
-            </w:r>
-            <w:proofErr w:type="gramEnd"/>
+              <w:t>{trl</w:t>
+            </w:r>
             <w:r>
               <w:rPr>
                 <w:rFonts w:ascii="Verdana" w:hAnsi="Verdana"/>
@@ -5622,15 +5623,7 @@
                 <w:szCs w:val="16"/>
                 <w:lang w:val="en-US"/>
               </w:rPr>
-              <w:t xml:space="preserve"> </w:t>
-            </w:r>
-            <w:r>
-              <w:rPr>
-                <w:rFonts w:ascii="Verdana" w:hAnsi="Verdana"/>
-                <w:sz w:val="16"/>
-                <w:szCs w:val="16"/>
-              </w:rPr>
-              <w:t>trl2_check</w:t>
+              <w:t>2</w:t>
             </w:r>
             <w:r>
               <w:rPr>
@@ -5639,7 +5632,7 @@
                 <w:szCs w:val="16"/>
                 <w:lang w:val="en-US"/>
               </w:rPr>
-              <w:t>)</w:t>
+              <w:t>_check}</w:t>
             </w:r>
           </w:p>
         </w:tc>
@@ -5812,7 +5805,6 @@
                 <w:szCs w:val="16"/>
               </w:rPr>
             </w:pPr>
-            <w:proofErr w:type="gramStart"/>
             <w:r>
               <w:rPr>
                 <w:rFonts w:ascii="Verdana" w:hAnsi="Verdana"/>
@@ -5820,9 +5812,8 @@
                 <w:szCs w:val="16"/>
                 <w:lang w:val="en-US"/>
               </w:rPr>
-              <w:t xml:space="preserve">(  </w:t>
-            </w:r>
-            <w:proofErr w:type="gramEnd"/>
+              <w:t>{trl</w:t>
+            </w:r>
             <w:r>
               <w:rPr>
                 <w:rFonts w:ascii="Verdana" w:hAnsi="Verdana"/>
@@ -5830,15 +5821,7 @@
                 <w:szCs w:val="16"/>
                 <w:lang w:val="en-US"/>
               </w:rPr>
-              <w:t xml:space="preserve"> </w:t>
-            </w:r>
-            <w:r>
-              <w:rPr>
-                <w:rFonts w:ascii="Verdana" w:hAnsi="Verdana"/>
-                <w:sz w:val="16"/>
-                <w:szCs w:val="16"/>
-              </w:rPr>
-              <w:t>{trl3_check}</w:t>
+              <w:t>3</w:t>
             </w:r>
             <w:r>
               <w:rPr>
@@ -5847,7 +5830,7 @@
                 <w:szCs w:val="16"/>
                 <w:lang w:val="en-US"/>
               </w:rPr>
-              <w:t>)</w:t>
+              <w:t>_check}</w:t>
             </w:r>
           </w:p>
         </w:tc>
@@ -6027,24 +6010,8 @@
                 <w:szCs w:val="16"/>
                 <w:lang w:val="en-US"/>
               </w:rPr>
-              <w:t>(</w:t>
-            </w:r>
-            <w:r>
-              <w:rPr>
-                <w:rFonts w:ascii="Verdana" w:hAnsi="Verdana"/>
-                <w:sz w:val="16"/>
-                <w:szCs w:val="16"/>
-              </w:rPr>
-              <w:t>{trl4_</w:t>
-            </w:r>
-            <w:proofErr w:type="gramStart"/>
-            <w:r>
-              <w:rPr>
-                <w:rFonts w:ascii="Verdana" w:hAnsi="Verdana"/>
-                <w:sz w:val="16"/>
-                <w:szCs w:val="16"/>
-              </w:rPr>
-              <w:t>check}</w:t>
+              <w:lastRenderedPageBreak/>
+              <w:t>{trl</w:t>
             </w:r>
             <w:r>
               <w:rPr>
@@ -6053,9 +6020,17 @@
                 <w:szCs w:val="16"/>
                 <w:lang w:val="en-US"/>
               </w:rPr>
-              <w:t xml:space="preserve">  )</w:t>
-            </w:r>
-            <w:proofErr w:type="gramEnd"/>
+              <w:t>4</w:t>
+            </w:r>
+            <w:r>
+              <w:rPr>
+                <w:rFonts w:ascii="Verdana" w:hAnsi="Verdana"/>
+                <w:sz w:val="16"/>
+                <w:szCs w:val="16"/>
+                <w:lang w:val="en-US"/>
+              </w:rPr>
+              <w:t>_check}</w:t>
+            </w:r>
           </w:p>
         </w:tc>
         <w:tc>
@@ -6163,16 +6138,7 @@
                 <w:sz w:val="16"/>
                 <w:szCs w:val="16"/>
               </w:rPr>
-              <w:t xml:space="preserve">Validação em ambiente de laboratório de componentes ou arranjos </w:t>
-            </w:r>
-            <w:r>
-              <w:rPr>
-                <w:rFonts w:ascii="Verdana" w:hAnsi="Verdana"/>
-                <w:sz w:val="16"/>
-                <w:szCs w:val="16"/>
-              </w:rPr>
-              <w:lastRenderedPageBreak/>
-              <w:t>representativos de baixo nível de integração</w:t>
+              <w:t>Validação em ambiente de laboratório de componentes ou arranjos representativos de baixo nível de integração</w:t>
             </w:r>
           </w:p>
         </w:tc>
@@ -6206,7 +6172,6 @@
                 <w:sz w:val="16"/>
                 <w:szCs w:val="16"/>
               </w:rPr>
-              <w:lastRenderedPageBreak/>
               <w:t>Capacidade de produzir a tecnologia em ambiente laboratorial (fazer funcionar apropriadamente)</w:t>
             </w:r>
           </w:p>
@@ -6244,15 +6209,7 @@
                 <w:szCs w:val="16"/>
                 <w:lang w:val="en-US"/>
               </w:rPr>
-              <w:t>(</w:t>
-            </w:r>
-            <w:r>
-              <w:rPr>
-                <w:rFonts w:ascii="Verdana" w:hAnsi="Verdana"/>
-                <w:sz w:val="16"/>
-                <w:szCs w:val="16"/>
-              </w:rPr>
-              <w:t>{trl5_check}</w:t>
+              <w:t>{trl</w:t>
             </w:r>
             <w:r>
               <w:rPr>
@@ -6261,7 +6218,16 @@
                 <w:szCs w:val="16"/>
                 <w:lang w:val="en-US"/>
               </w:rPr>
-              <w:t>)</w:t>
+              <w:t>5</w:t>
+            </w:r>
+            <w:r>
+              <w:rPr>
+                <w:rFonts w:ascii="Verdana" w:hAnsi="Verdana"/>
+                <w:sz w:val="16"/>
+                <w:szCs w:val="16"/>
+                <w:lang w:val="en-US"/>
+              </w:rPr>
+              <w:t>_check}</w:t>
             </w:r>
           </w:p>
         </w:tc>
@@ -6434,7 +6400,6 @@
                 <w:szCs w:val="16"/>
               </w:rPr>
             </w:pPr>
-            <w:proofErr w:type="gramStart"/>
             <w:r>
               <w:rPr>
                 <w:rFonts w:ascii="Verdana" w:hAnsi="Verdana"/>
@@ -6442,24 +6407,7 @@
                 <w:szCs w:val="16"/>
                 <w:lang w:val="en-US"/>
               </w:rPr>
-              <w:t xml:space="preserve">(  </w:t>
-            </w:r>
-            <w:r>
-              <w:rPr>
-                <w:rFonts w:ascii="Verdana" w:hAnsi="Verdana"/>
-                <w:sz w:val="16"/>
-                <w:szCs w:val="16"/>
-              </w:rPr>
-              <w:t>{</w:t>
-            </w:r>
-            <w:proofErr w:type="gramEnd"/>
-            <w:r>
-              <w:rPr>
-                <w:rFonts w:ascii="Verdana" w:hAnsi="Verdana"/>
-                <w:sz w:val="16"/>
-                <w:szCs w:val="16"/>
-              </w:rPr>
-              <w:t>trl6_check}</w:t>
+              <w:t>{trl</w:t>
             </w:r>
             <w:r>
               <w:rPr>
@@ -6468,7 +6416,16 @@
                 <w:szCs w:val="16"/>
                 <w:lang w:val="en-US"/>
               </w:rPr>
-              <w:t>)</w:t>
+              <w:t>6</w:t>
+            </w:r>
+            <w:r>
+              <w:rPr>
+                <w:rFonts w:ascii="Verdana" w:hAnsi="Verdana"/>
+                <w:sz w:val="16"/>
+                <w:szCs w:val="16"/>
+                <w:lang w:val="en-US"/>
+              </w:rPr>
+              <w:t>_check}</w:t>
             </w:r>
           </w:p>
         </w:tc>
@@ -6641,57 +6598,32 @@
                 <w:szCs w:val="16"/>
               </w:rPr>
             </w:pPr>
-            <w:proofErr w:type="gramStart"/>
-            <w:r>
-              <w:rPr>
-                <w:rFonts w:ascii="Verdana" w:hAnsi="Verdana"/>
-                <w:sz w:val="16"/>
-                <w:szCs w:val="16"/>
+            <w:r>
+              <w:rPr>
+                <w:rFonts w:ascii="Verdana" w:hAnsi="Verdana"/>
+                <w:sz w:val="12"/>
+                <w:szCs w:val="12"/>
                 <w:lang w:val="en-US"/>
               </w:rPr>
-              <w:t xml:space="preserve">(  </w:t>
-            </w:r>
-            <w:r>
-              <w:rPr>
-                <w:rFonts w:ascii="Verdana" w:hAnsi="Verdana"/>
-                <w:sz w:val="16"/>
-                <w:szCs w:val="16"/>
-              </w:rPr>
-              <w:t>{</w:t>
-            </w:r>
-            <w:proofErr w:type="gramEnd"/>
-            <w:r>
-              <w:rPr>
-                <w:rFonts w:ascii="Verdana" w:hAnsi="Verdana"/>
-                <w:sz w:val="16"/>
-                <w:szCs w:val="16"/>
-              </w:rPr>
-              <w:t>trl</w:t>
-            </w:r>
-            <w:r>
-              <w:rPr>
-                <w:rFonts w:ascii="Verdana" w:hAnsi="Verdana"/>
-                <w:sz w:val="16"/>
-                <w:szCs w:val="16"/>
+              <w:t>{trl</w:t>
+            </w:r>
+            <w:r>
+              <w:rPr>
+                <w:rFonts w:ascii="Verdana" w:hAnsi="Verdana"/>
+                <w:sz w:val="12"/>
+                <w:szCs w:val="12"/>
+                <w:lang w:val="en-US"/>
               </w:rPr>
               <w:t>7</w:t>
             </w:r>
             <w:r>
               <w:rPr>
                 <w:rFonts w:ascii="Verdana" w:hAnsi="Verdana"/>
-                <w:sz w:val="16"/>
-                <w:szCs w:val="16"/>
+                <w:sz w:val="12"/>
+                <w:szCs w:val="12"/>
+                <w:lang w:val="en-US"/>
               </w:rPr>
               <w:t>_check}</w:t>
-            </w:r>
-            <w:r>
-              <w:rPr>
-                <w:rFonts w:ascii="Verdana" w:hAnsi="Verdana"/>
-                <w:sz w:val="16"/>
-                <w:szCs w:val="16"/>
-                <w:lang w:val="en-US"/>
-              </w:rPr>
-              <w:t>)</w:t>
             </w:r>
           </w:p>
         </w:tc>
@@ -6864,7 +6796,6 @@
                 <w:szCs w:val="16"/>
               </w:rPr>
             </w:pPr>
-            <w:proofErr w:type="gramStart"/>
             <w:r>
               <w:rPr>
                 <w:rFonts w:ascii="Verdana" w:hAnsi="Verdana"/>
@@ -6872,30 +6803,14 @@
                 <w:szCs w:val="16"/>
                 <w:lang w:val="en-US"/>
               </w:rPr>
-              <w:t xml:space="preserve">(  </w:t>
-            </w:r>
-            <w:r>
-              <w:rPr>
-                <w:rFonts w:ascii="Verdana" w:hAnsi="Verdana"/>
-                <w:sz w:val="16"/>
-                <w:szCs w:val="16"/>
-              </w:rPr>
-              <w:t>{</w:t>
-            </w:r>
-            <w:proofErr w:type="gramEnd"/>
-            <w:r>
-              <w:rPr>
-                <w:rFonts w:ascii="Verdana" w:hAnsi="Verdana"/>
-                <w:sz w:val="16"/>
-                <w:szCs w:val="16"/>
-              </w:rPr>
-              <w:t>trl</w:t>
-            </w:r>
-            <w:r>
-              <w:rPr>
-                <w:rFonts w:ascii="Verdana" w:hAnsi="Verdana"/>
-                <w:sz w:val="16"/>
-                <w:szCs w:val="16"/>
+              <w:t>{trl</w:t>
+            </w:r>
+            <w:r>
+              <w:rPr>
+                <w:rFonts w:ascii="Verdana" w:hAnsi="Verdana"/>
+                <w:sz w:val="16"/>
+                <w:szCs w:val="16"/>
+                <w:lang w:val="en-US"/>
               </w:rPr>
               <w:t>8</w:t>
             </w:r>
@@ -6904,17 +6819,9 @@
                 <w:rFonts w:ascii="Verdana" w:hAnsi="Verdana"/>
                 <w:sz w:val="16"/>
                 <w:szCs w:val="16"/>
+                <w:lang w:val="en-US"/>
               </w:rPr>
               <w:t>_check}</w:t>
-            </w:r>
-            <w:r>
-              <w:rPr>
-                <w:rFonts w:ascii="Verdana" w:hAnsi="Verdana"/>
-                <w:sz w:val="16"/>
-                <w:szCs w:val="16"/>
-                <w:lang w:val="en-US"/>
-              </w:rPr>
-              <w:t>)</w:t>
             </w:r>
           </w:p>
         </w:tc>
@@ -7094,14 +7001,6 @@
                 <w:szCs w:val="16"/>
                 <w:lang w:val="en-US"/>
               </w:rPr>
-              <w:t>(</w:t>
-            </w:r>
-            <w:r>
-              <w:rPr>
-                <w:rFonts w:ascii="Verdana" w:hAnsi="Verdana"/>
-                <w:sz w:val="16"/>
-                <w:szCs w:val="16"/>
-              </w:rPr>
               <w:t>{trl</w:t>
             </w:r>
             <w:r>
@@ -7109,6 +7008,7 @@
                 <w:rFonts w:ascii="Verdana" w:hAnsi="Verdana"/>
                 <w:sz w:val="16"/>
                 <w:szCs w:val="16"/>
+                <w:lang w:val="en-US"/>
               </w:rPr>
               <w:t>9</w:t>
             </w:r>
@@ -7117,28 +7017,10 @@
                 <w:rFonts w:ascii="Verdana" w:hAnsi="Verdana"/>
                 <w:sz w:val="16"/>
                 <w:szCs w:val="16"/>
-              </w:rPr>
-              <w:t>_</w:t>
-            </w:r>
-            <w:proofErr w:type="gramStart"/>
-            <w:r>
-              <w:rPr>
-                <w:rFonts w:ascii="Verdana" w:hAnsi="Verdana"/>
-                <w:sz w:val="16"/>
-                <w:szCs w:val="16"/>
-              </w:rPr>
-              <w:t>check}</w:t>
-            </w:r>
-            <w:r>
-              <w:rPr>
-                <w:rFonts w:ascii="Verdana" w:hAnsi="Verdana"/>
-                <w:sz w:val="16"/>
-                <w:szCs w:val="16"/>
                 <w:lang w:val="en-US"/>
               </w:rPr>
-              <w:t xml:space="preserve">  )</w:t>
-            </w:r>
-            <w:proofErr w:type="gramEnd"/>
+              <w:t>_check}</w:t>
+            </w:r>
           </w:p>
         </w:tc>
         <w:tc>
@@ -7381,6 +7263,16 @@
           <w:szCs w:val="20"/>
         </w:rPr>
       </w:pPr>
+    </w:p>
+    <w:p>
+      <w:pPr>
+        <w:spacing w:line="360" w:lineRule="auto"/>
+        <w:rPr>
+          <w:rFonts w:ascii="Verdana" w:hAnsi="Verdana"/>
+          <w:sz w:val="20"/>
+          <w:szCs w:val="20"/>
+        </w:rPr>
+      </w:pPr>
       <w:r>
         <w:rPr>
           <w:rFonts w:ascii="Verdana" w:hAnsi="Verdana"/>
@@ -7480,6 +7372,16 @@
           <w:szCs w:val="20"/>
         </w:rPr>
       </w:pPr>
+    </w:p>
+    <w:p>
+      <w:pPr>
+        <w:spacing w:line="360" w:lineRule="auto"/>
+        <w:rPr>
+          <w:rFonts w:ascii="Verdana" w:hAnsi="Verdana"/>
+          <w:sz w:val="20"/>
+          <w:szCs w:val="20"/>
+        </w:rPr>
+      </w:pPr>
       <w:r>
         <w:rPr>
           <w:rFonts w:ascii="Verdana" w:hAnsi="Verdana"/>
@@ -7538,6 +7440,7 @@
           <w:sz w:val="20"/>
           <w:szCs w:val="20"/>
         </w:rPr>
+        <w:lastRenderedPageBreak/>
         <w:t>SOLUÇÃO PROPOSTA PARA OS DESAFIOS E/OU PROBLEMA CIE</w:t>
       </w:r>
       <w:r>
@@ -7583,6 +7486,16 @@
           <w:szCs w:val="20"/>
         </w:rPr>
       </w:pPr>
+    </w:p>
+    <w:p>
+      <w:pPr>
+        <w:spacing w:line="360" w:lineRule="auto"/>
+        <w:rPr>
+          <w:rFonts w:ascii="Verdana" w:hAnsi="Verdana"/>
+          <w:sz w:val="20"/>
+          <w:szCs w:val="20"/>
+        </w:rPr>
+      </w:pPr>
       <w:r>
         <w:rPr>
           <w:rFonts w:ascii="Verdana" w:hAnsi="Verdana"/>
@@ -7591,71 +7504,6 @@
         </w:rPr>
         <w:t>{@solucao}</w:t>
       </w:r>
-    </w:p>
-    <w:p>
-      <w:pPr>
-        <w:pStyle w:val="PargrafodaLista"/>
-        <w:spacing w:after="0" w:line="360" w:lineRule="auto"/>
-        <w:rPr>
-          <w:rFonts w:ascii="Verdana" w:hAnsi="Verdana"/>
-          <w:sz w:val="20"/>
-          <w:szCs w:val="20"/>
-        </w:rPr>
-      </w:pPr>
-    </w:p>
-    <w:p>
-      <w:pPr>
-        <w:pStyle w:val="PargrafodaLista"/>
-        <w:spacing w:after="0" w:line="360" w:lineRule="auto"/>
-        <w:rPr>
-          <w:rFonts w:ascii="Verdana" w:hAnsi="Verdana"/>
-          <w:sz w:val="20"/>
-          <w:szCs w:val="20"/>
-        </w:rPr>
-      </w:pPr>
-    </w:p>
-    <w:p>
-      <w:pPr>
-        <w:pStyle w:val="PargrafodaLista"/>
-        <w:spacing w:after="0" w:line="360" w:lineRule="auto"/>
-        <w:rPr>
-          <w:rFonts w:ascii="Verdana" w:hAnsi="Verdana"/>
-          <w:sz w:val="20"/>
-          <w:szCs w:val="20"/>
-        </w:rPr>
-      </w:pPr>
-    </w:p>
-    <w:p>
-      <w:pPr>
-        <w:pStyle w:val="PargrafodaLista"/>
-        <w:spacing w:after="0" w:line="360" w:lineRule="auto"/>
-        <w:rPr>
-          <w:rFonts w:ascii="Verdana" w:hAnsi="Verdana"/>
-          <w:sz w:val="20"/>
-          <w:szCs w:val="20"/>
-        </w:rPr>
-      </w:pPr>
-    </w:p>
-    <w:p>
-      <w:pPr>
-        <w:pStyle w:val="PargrafodaLista"/>
-        <w:spacing w:after="0" w:line="360" w:lineRule="auto"/>
-        <w:rPr>
-          <w:rFonts w:ascii="Verdana" w:hAnsi="Verdana"/>
-          <w:sz w:val="20"/>
-          <w:szCs w:val="20"/>
-        </w:rPr>
-      </w:pPr>
-    </w:p>
-    <w:p>
-      <w:pPr>
-        <w:spacing w:line="360" w:lineRule="auto"/>
-        <w:rPr>
-          <w:rFonts w:ascii="Verdana" w:hAnsi="Verdana"/>
-          <w:sz w:val="20"/>
-          <w:szCs w:val="20"/>
-        </w:rPr>
-      </w:pPr>
     </w:p>
     <w:p>
       <w:pPr>
@@ -9910,6 +9758,17 @@
           <w:color w:val="000000"/>
           <w:sz w:val="20"/>
         </w:rPr>
+      </w:pPr>
+    </w:p>
+    <w:p>
+      <w:pPr>
+        <w:pStyle w:val="Subttulo"/>
+        <w:spacing w:line="360" w:lineRule="auto"/>
+        <w:rPr>
+          <w:rFonts w:ascii="Verdana" w:hAnsi="Verdana"/>
+          <w:color w:val="000000"/>
+          <w:sz w:val="20"/>
+        </w:rPr>
         <w:sectPr>
           <w:headerReference w:type="default" r:id="rId11"/>
           <w:footerReference w:type="default" r:id="rId12"/>
@@ -9951,178 +9810,6 @@
     <w:p>
       <w:pPr>
         <w:spacing w:line="360" w:lineRule="auto"/>
-        <w:rPr>
-          <w:rFonts w:ascii="Verdana" w:hAnsi="Verdana"/>
-          <w:sz w:val="20"/>
-          <w:szCs w:val="20"/>
-        </w:rPr>
-      </w:pPr>
-    </w:p>
-    <w:p>
-      <w:pPr>
-        <w:spacing w:line="360" w:lineRule="auto"/>
-        <w:ind w:left="-1276" w:right="-1469"/>
-        <w:rPr>
-          <w:rFonts w:ascii="Verdana" w:hAnsi="Verdana"/>
-          <w:sz w:val="20"/>
-          <w:szCs w:val="20"/>
-        </w:rPr>
-      </w:pPr>
-      <w:r>
-        <w:rPr>
-          <w:rFonts w:ascii="Verdana" w:hAnsi="Verdana"/>
-          <w:sz w:val="20"/>
-          <w:szCs w:val="20"/>
-        </w:rPr>
-        <w:t>{TABELA_CRONOGRAMA}</w:t>
-      </w:r>
-    </w:p>
-    <w:p>
-      <w:pPr>
-        <w:spacing w:line="360" w:lineRule="auto"/>
-        <w:ind w:left="-1276" w:right="-1469"/>
-        <w:rPr>
-          <w:rFonts w:ascii="Verdana" w:hAnsi="Verdana"/>
-          <w:sz w:val="20"/>
-          <w:szCs w:val="20"/>
-        </w:rPr>
-      </w:pPr>
-    </w:p>
-    <w:p>
-      <w:pPr>
-        <w:spacing w:line="360" w:lineRule="auto"/>
-        <w:ind w:right="-1469"/>
-        <w:rPr>
-          <w:rFonts w:ascii="Verdana" w:hAnsi="Verdana"/>
-          <w:sz w:val="20"/>
-          <w:szCs w:val="20"/>
-        </w:rPr>
-      </w:pPr>
-    </w:p>
-    <w:p>
-      <w:pPr>
-        <w:spacing w:line="360" w:lineRule="auto"/>
-        <w:ind w:left="-1276" w:right="-1469"/>
-        <w:rPr>
-          <w:rFonts w:ascii="Verdana" w:hAnsi="Verdana"/>
-          <w:sz w:val="20"/>
-          <w:szCs w:val="20"/>
-        </w:rPr>
-      </w:pPr>
-    </w:p>
-    <w:p>
-      <w:pPr>
-        <w:spacing w:line="360" w:lineRule="auto"/>
-        <w:ind w:left="-1276" w:right="-1469"/>
-        <w:rPr>
-          <w:rFonts w:ascii="Verdana" w:hAnsi="Verdana"/>
-          <w:sz w:val="20"/>
-          <w:szCs w:val="20"/>
-        </w:rPr>
-      </w:pPr>
-    </w:p>
-    <w:p>
-      <w:pPr>
-        <w:spacing w:line="360" w:lineRule="auto"/>
-        <w:ind w:left="-1276" w:right="-1469"/>
-        <w:rPr>
-          <w:rFonts w:ascii="Verdana" w:hAnsi="Verdana"/>
-          <w:sz w:val="20"/>
-          <w:szCs w:val="20"/>
-        </w:rPr>
-      </w:pPr>
-    </w:p>
-    <w:p>
-      <w:pPr>
-        <w:spacing w:line="360" w:lineRule="auto"/>
-        <w:ind w:left="-1276" w:right="-1469"/>
-        <w:rPr>
-          <w:rFonts w:ascii="Verdana" w:hAnsi="Verdana"/>
-          <w:sz w:val="20"/>
-          <w:szCs w:val="20"/>
-        </w:rPr>
-      </w:pPr>
-    </w:p>
-    <w:p>
-      <w:pPr>
-        <w:spacing w:line="360" w:lineRule="auto"/>
-        <w:ind w:left="-1276" w:right="-1469"/>
-        <w:rPr>
-          <w:rFonts w:ascii="Verdana" w:hAnsi="Verdana"/>
-          <w:sz w:val="20"/>
-          <w:szCs w:val="20"/>
-        </w:rPr>
-      </w:pPr>
-    </w:p>
-    <w:p>
-      <w:pPr>
-        <w:spacing w:line="360" w:lineRule="auto"/>
-        <w:ind w:left="-1276" w:right="-1469"/>
-        <w:rPr>
-          <w:rFonts w:ascii="Verdana" w:hAnsi="Verdana"/>
-          <w:sz w:val="20"/>
-          <w:szCs w:val="20"/>
-        </w:rPr>
-      </w:pPr>
-    </w:p>
-    <w:p>
-      <w:pPr>
-        <w:spacing w:line="360" w:lineRule="auto"/>
-        <w:ind w:left="-1276" w:right="-1469"/>
-        <w:rPr>
-          <w:rFonts w:ascii="Verdana" w:hAnsi="Verdana"/>
-          <w:sz w:val="20"/>
-          <w:szCs w:val="20"/>
-        </w:rPr>
-      </w:pPr>
-    </w:p>
-    <w:p>
-      <w:pPr>
-        <w:spacing w:line="360" w:lineRule="auto"/>
-        <w:ind w:left="-1276" w:right="-1469"/>
-        <w:rPr>
-          <w:rFonts w:ascii="Verdana" w:hAnsi="Verdana"/>
-          <w:sz w:val="20"/>
-          <w:szCs w:val="20"/>
-        </w:rPr>
-      </w:pPr>
-    </w:p>
-    <w:p>
-      <w:pPr>
-        <w:spacing w:line="360" w:lineRule="auto"/>
-        <w:ind w:left="-1276" w:right="-1469"/>
-        <w:rPr>
-          <w:rFonts w:ascii="Verdana" w:hAnsi="Verdana"/>
-          <w:sz w:val="20"/>
-          <w:szCs w:val="20"/>
-        </w:rPr>
-      </w:pPr>
-    </w:p>
-    <w:p>
-      <w:pPr>
-        <w:spacing w:line="360" w:lineRule="auto"/>
-        <w:ind w:left="-1276" w:right="-1469"/>
-        <w:rPr>
-          <w:rFonts w:ascii="Verdana" w:hAnsi="Verdana"/>
-          <w:sz w:val="20"/>
-          <w:szCs w:val="20"/>
-        </w:rPr>
-      </w:pPr>
-    </w:p>
-    <w:p>
-      <w:pPr>
-        <w:spacing w:line="360" w:lineRule="auto"/>
-        <w:ind w:left="-1276" w:right="-1469"/>
-        <w:rPr>
-          <w:rFonts w:ascii="Verdana" w:hAnsi="Verdana"/>
-          <w:sz w:val="20"/>
-          <w:szCs w:val="20"/>
-        </w:rPr>
-      </w:pPr>
-    </w:p>
-    <w:p>
-      <w:pPr>
-        <w:spacing w:line="360" w:lineRule="auto"/>
         <w:ind w:left="-1276" w:right="-1469"/>
         <w:rPr>
           <w:rFonts w:ascii="Verdana" w:hAnsi="Verdana"/>
@@ -10136,28 +9823,14 @@
           <w:docGrid w:linePitch="360"/>
         </w:sectPr>
       </w:pPr>
-    </w:p>
-    <w:p>
-      <w:pPr>
-        <w:spacing w:line="360" w:lineRule="auto"/>
-        <w:ind w:left="-1276" w:right="-1469"/>
-        <w:rPr>
-          <w:rFonts w:ascii="Verdana" w:hAnsi="Verdana"/>
-          <w:sz w:val="20"/>
-          <w:szCs w:val="20"/>
-        </w:rPr>
-      </w:pPr>
-    </w:p>
-    <w:p>
-      <w:pPr>
-        <w:spacing w:line="360" w:lineRule="auto"/>
-        <w:ind w:left="-1276" w:right="-1469"/>
-        <w:rPr>
-          <w:rFonts w:ascii="Verdana" w:hAnsi="Verdana"/>
-          <w:sz w:val="20"/>
-          <w:szCs w:val="20"/>
-        </w:rPr>
-      </w:pPr>
+      <w:r>
+        <w:rPr>
+          <w:rFonts w:ascii="Verdana" w:hAnsi="Verdana"/>
+          <w:sz w:val="20"/>
+          <w:szCs w:val="20"/>
+        </w:rPr>
+        <w:t>{TABELA_CRONOGRAMA}</w:t>
+      </w:r>
     </w:p>
     <w:p>
       <w:pPr>
@@ -10175,23 +9848,13 @@
           <w:sz w:val="20"/>
           <w:szCs w:val="20"/>
         </w:rPr>
+        <w:lastRenderedPageBreak/>
         <w:t>CRONOGRAMA DE APORTES</w:t>
       </w:r>
     </w:p>
     <w:p>
       <w:pPr>
         <w:spacing w:line="360" w:lineRule="auto"/>
-        <w:rPr>
-          <w:rFonts w:ascii="Verdana" w:hAnsi="Verdana"/>
-          <w:sz w:val="20"/>
-          <w:szCs w:val="20"/>
-        </w:rPr>
-      </w:pPr>
-    </w:p>
-    <w:p>
-      <w:pPr>
-        <w:spacing w:line="360" w:lineRule="auto"/>
-        <w:ind w:left="630"/>
         <w:rPr>
           <w:rFonts w:ascii="Verdana" w:hAnsi="Verdana"/>
           <w:sz w:val="20"/>
@@ -12639,31 +12302,6 @@
 </file>
 
 <file path=customXml/item1.xml><?xml version="1.0" encoding="utf-8"?>
-<b:Sources xmlns:b="http://schemas.openxmlformats.org/officeDocument/2006/bibliography" xmlns="http://schemas.openxmlformats.org/officeDocument/2006/bibliography" SelectedStyle="\APASixthEditionOfficeOnline.xsl" StyleName="APA" Version="6"/>
-</file>
-
-<file path=customXml/item2.xml><?xml version="1.0" encoding="utf-8"?>
-<p:properties xmlns:p="http://schemas.microsoft.com/office/2006/metadata/properties" xmlns:xsi="http://www.w3.org/2001/XMLSchema-instance" xmlns:pc="http://schemas.microsoft.com/office/infopath/2007/PartnerControls">
-  <documentManagement>
-    <lcf76f155ced4ddcb4097134ff3c332f xmlns="4c7855d0-dfaf-4617-befd-a25c49efc7ab">
-      <Terms xmlns="http://schemas.microsoft.com/office/infopath/2007/PartnerControls"/>
-    </lcf76f155ced4ddcb4097134ff3c332f>
-    <TaxCatchAll xmlns="e89f24ab-bf4d-4ece-b63d-9e5124d81f13" xsi:nil="true"/>
-    <Status xmlns="4c7855d0-dfaf-4617-befd-a25c49efc7ab" xsi:nil="true"/>
-  </documentManagement>
-</p:properties>
-</file>
-
-<file path=customXml/item3.xml><?xml version="1.0" encoding="utf-8"?>
-<?mso-contentType ?>
-<FormTemplates xmlns="http://schemas.microsoft.com/sharepoint/v3/contenttype/forms">
-  <Display>DocumentLibraryForm</Display>
-  <Edit>DocumentLibraryForm</Edit>
-  <New>DocumentLibraryForm</New>
-</FormTemplates>
-</file>
-
-<file path=customXml/item4.xml><?xml version="1.0" encoding="utf-8"?>
 <ct:contentTypeSchema xmlns:ct="http://schemas.microsoft.com/office/2006/metadata/contentType" xmlns:ma="http://schemas.microsoft.com/office/2006/metadata/properties/metaAttributes" ct:_="" ma:_="" ma:contentTypeName="Documento" ma:contentTypeID="0x010100CA33FAE5DB75EB4488C68C1B84878B4B" ma:contentTypeVersion="17" ma:contentTypeDescription="Crie um novo documento." ma:contentTypeScope="" ma:versionID="ac7f0fc19c5a6a1cb789192395d29252">
   <xsd:schema xmlns:xsd="http://www.w3.org/2001/XMLSchema" xmlns:xs="http://www.w3.org/2001/XMLSchema" xmlns:p="http://schemas.microsoft.com/office/2006/metadata/properties" xmlns:ns2="4c7855d0-dfaf-4617-befd-a25c49efc7ab" xmlns:ns3="e89f24ab-bf4d-4ece-b63d-9e5124d81f13" targetNamespace="http://schemas.microsoft.com/office/2006/metadata/properties" ma:root="true" ma:fieldsID="3507328860f8dfbd84122399f011024a" ns2:_="" ns3:_="">
     <xsd:import namespace="4c7855d0-dfaf-4617-befd-a25c49efc7ab"/>
@@ -12912,34 +12550,32 @@
 </ct:contentTypeSchema>
 </file>
 
-<file path=customXml/itemProps1.xml><?xml version="1.0" encoding="utf-8"?>
-<ds:datastoreItem xmlns:ds="http://schemas.openxmlformats.org/officeDocument/2006/customXml" ds:itemID="{5CF5CDFB-FE23-43AA-AFFE-26F1FB7C6155}">
-  <ds:schemaRefs>
-    <ds:schemaRef ds:uri="http://schemas.openxmlformats.org/officeDocument/2006/bibliography"/>
-  </ds:schemaRefs>
-</ds:datastoreItem>
+<file path=customXml/item2.xml><?xml version="1.0" encoding="utf-8"?>
+<b:Sources xmlns:b="http://schemas.openxmlformats.org/officeDocument/2006/bibliography" xmlns="http://schemas.openxmlformats.org/officeDocument/2006/bibliography" SelectedStyle="\APASixthEditionOfficeOnline.xsl" StyleName="APA" Version="6"/>
 </file>
 
-<file path=customXml/itemProps2.xml><?xml version="1.0" encoding="utf-8"?>
-<ds:datastoreItem xmlns:ds="http://schemas.openxmlformats.org/officeDocument/2006/customXml" ds:itemID="{6C7D4346-3BCE-41D6-B6E9-534785EDEEBD}">
-  <ds:schemaRefs>
-    <ds:schemaRef ds:uri="http://schemas.microsoft.com/office/2006/metadata/properties"/>
-    <ds:schemaRef ds:uri="http://schemas.microsoft.com/office/infopath/2007/PartnerControls"/>
-    <ds:schemaRef ds:uri="4c7855d0-dfaf-4617-befd-a25c49efc7ab"/>
-    <ds:schemaRef ds:uri="e89f24ab-bf4d-4ece-b63d-9e5124d81f13"/>
-  </ds:schemaRefs>
-</ds:datastoreItem>
+<file path=customXml/item3.xml><?xml version="1.0" encoding="utf-8"?>
+<p:properties xmlns:p="http://schemas.microsoft.com/office/2006/metadata/properties" xmlns:xsi="http://www.w3.org/2001/XMLSchema-instance" xmlns:pc="http://schemas.microsoft.com/office/infopath/2007/PartnerControls">
+  <documentManagement>
+    <lcf76f155ced4ddcb4097134ff3c332f xmlns="4c7855d0-dfaf-4617-befd-a25c49efc7ab">
+      <Terms xmlns="http://schemas.microsoft.com/office/infopath/2007/PartnerControls"/>
+    </lcf76f155ced4ddcb4097134ff3c332f>
+    <TaxCatchAll xmlns="e89f24ab-bf4d-4ece-b63d-9e5124d81f13" xsi:nil="true"/>
+    <Status xmlns="4c7855d0-dfaf-4617-befd-a25c49efc7ab" xsi:nil="true"/>
+  </documentManagement>
+</p:properties>
 </file>
 
-<file path=customXml/itemProps3.xml><?xml version="1.0" encoding="utf-8"?>
-<ds:datastoreItem xmlns:ds="http://schemas.openxmlformats.org/officeDocument/2006/customXml" ds:itemID="{989212C3-1AA1-4ADD-BD44-842FF640B1F6}">
-  <ds:schemaRefs>
-    <ds:schemaRef ds:uri="http://schemas.microsoft.com/sharepoint/v3/contenttype/forms"/>
-  </ds:schemaRefs>
-</ds:datastoreItem>
+<file path=customXml/item4.xml><?xml version="1.0" encoding="utf-8"?>
+<?mso-contentType ?>
+<FormTemplates xmlns="http://schemas.microsoft.com/sharepoint/v3/contenttype/forms">
+  <Display>DocumentLibraryForm</Display>
+  <Edit>DocumentLibraryForm</Edit>
+  <New>DocumentLibraryForm</New>
+</FormTemplates>
 </file>
 
-<file path=customXml/itemProps4.xml><?xml version="1.0" encoding="utf-8"?>
+<file path=customXml/itemProps1.xml><?xml version="1.0" encoding="utf-8"?>
 <ds:datastoreItem xmlns:ds="http://schemas.openxmlformats.org/officeDocument/2006/customXml" ds:itemID="{CB7E6919-A594-4A9A-88A5-7BE85C732AA1}">
   <ds:schemaRefs>
     <ds:schemaRef ds:uri="http://schemas.microsoft.com/office/2006/metadata/contentType"/>
@@ -12956,4 +12592,31 @@
     <ds:schemaRef ds:uri="http://schemas.microsoft.com/internal/obd"/>
   </ds:schemaRefs>
 </ds:datastoreItem>
+</file>
+
+<file path=customXml/itemProps2.xml><?xml version="1.0" encoding="utf-8"?>
+<ds:datastoreItem xmlns:ds="http://schemas.openxmlformats.org/officeDocument/2006/customXml" ds:itemID="{5CF5CDFB-FE23-43AA-AFFE-26F1FB7C6155}">
+  <ds:schemaRefs>
+    <ds:schemaRef ds:uri="http://schemas.openxmlformats.org/officeDocument/2006/bibliography"/>
+  </ds:schemaRefs>
+</ds:datastoreItem>
+</file>
+
+<file path=customXml/itemProps3.xml><?xml version="1.0" encoding="utf-8"?>
+<ds:datastoreItem xmlns:ds="http://schemas.openxmlformats.org/officeDocument/2006/customXml" ds:itemID="{6C7D4346-3BCE-41D6-B6E9-534785EDEEBD}">
+  <ds:schemaRefs>
+    <ds:schemaRef ds:uri="http://schemas.microsoft.com/office/2006/metadata/properties"/>
+    <ds:schemaRef ds:uri="http://schemas.microsoft.com/office/infopath/2007/PartnerControls"/>
+    <ds:schemaRef ds:uri="4c7855d0-dfaf-4617-befd-a25c49efc7ab"/>
+    <ds:schemaRef ds:uri="e89f24ab-bf4d-4ece-b63d-9e5124d81f13"/>
+  </ds:schemaRefs>
+</ds:datastoreItem>
+</file>
+
+<file path=customXml/itemProps4.xml><?xml version="1.0" encoding="utf-8"?>
+<ds:datastoreItem xmlns:ds="http://schemas.openxmlformats.org/officeDocument/2006/customXml" ds:itemID="{989212C3-1AA1-4ADD-BD44-842FF640B1F6}">
+  <ds:schemaRefs>
+    <ds:schemaRef ds:uri="http://schemas.microsoft.com/sharepoint/v3/contenttype/forms"/>
+  </ds:schemaRefs>
+</ds:datastoreItem>
 </file>
</xml_diff>